<commit_message>
Update data mining and pathway
</commit_message>
<xml_diff>
--- a/Core/Data Mining Foundations/Data Mining Project/project-proposal.docx
+++ b/Core/Data Mining Foundations/Data Mining Project/project-proposal.docx
@@ -1307,13 +1307,7 @@
         <w:rPr>
           <w14:ligatures w14:val="standard"/>
         </w:rPr>
-        <w:t xml:space="preserve"> make sure to style </w:t>
-      </w:r>
-      <w:r>
-        <w:rPr>
-          <w14:ligatures w14:val="standard"/>
-        </w:rPr>
-        <w:t>it as per the instructions provided in previous sections. Carry out the steps for Cross-linking, Fundref data, adding Document History (specific to</w:t>
+        <w:t xml:space="preserve"> make sure to style it as per the instructions provided in previous sections. Carry out the steps for Cross-linking, Fundref data, adding Document History (specific to</w:t>
       </w:r>
       <w:r>
         <w:rPr>
@@ -1392,7 +1386,7 @@
           <w:lang w:eastAsia="it-IT"/>
           <w14:ligatures w14:val="standard"/>
         </w:rPr>
-        <w:t>CCS CONCEPTS</w:t>
+        <w:t>Introduction</w:t>
       </w:r>
     </w:p>
     <w:p>
@@ -1469,145 +1463,6 @@
     </w:p>
     <w:p>
       <w:pPr>
-        <w:pStyle w:val="KeyWordHead"/>
-        <w:rPr>
-          <w:lang w:eastAsia="it-IT"/>
-          <w14:ligatures w14:val="standard"/>
-        </w:rPr>
-      </w:pPr>
-      <w:r>
-        <w:rPr>
-          <w:lang w:eastAsia="it-IT"/>
-          <w14:ligatures w14:val="standard"/>
-        </w:rPr>
-        <w:t>KEYWORDS</w:t>
-      </w:r>
-    </w:p>
-    <w:p>
-      <w:pPr>
-        <w:pStyle w:val="KeyWords"/>
-        <w:rPr>
-          <w:lang w:eastAsia="it-IT"/>
-          <w14:ligatures w14:val="standard"/>
-        </w:rPr>
-      </w:pPr>
-      <w:r>
-        <w:rPr>
-          <w:lang w:eastAsia="it-IT"/>
-          <w14:ligatures w14:val="standard"/>
-        </w:rPr>
-        <w:t>Insert keyword text</w:t>
-      </w:r>
-      <w:r>
-        <w:rPr>
-          <w:lang w:eastAsia="it-IT"/>
-          <w14:ligatures w14:val="standard"/>
-        </w:rPr>
-        <w:t xml:space="preserve">, </w:t>
-      </w:r>
-      <w:r>
-        <w:rPr>
-          <w:lang w:eastAsia="it-IT"/>
-          <w14:ligatures w14:val="standard"/>
-        </w:rPr>
-        <w:t>Insert keyword text</w:t>
-      </w:r>
-      <w:r>
-        <w:rPr>
-          <w:lang w:eastAsia="it-IT"/>
-          <w14:ligatures w14:val="standard"/>
-        </w:rPr>
-        <w:t xml:space="preserve">, </w:t>
-      </w:r>
-      <w:r>
-        <w:rPr>
-          <w:lang w:eastAsia="it-IT"/>
-          <w14:ligatures w14:val="standard"/>
-        </w:rPr>
-        <w:t>Insert keyword text</w:t>
-      </w:r>
-      <w:r>
-        <w:rPr>
-          <w:lang w:eastAsia="it-IT"/>
-          <w14:ligatures w14:val="standard"/>
-        </w:rPr>
-        <w:t xml:space="preserve">, </w:t>
-      </w:r>
-      <w:r>
-        <w:rPr>
-          <w:lang w:eastAsia="it-IT"/>
-          <w14:ligatures w14:val="standard"/>
-        </w:rPr>
-        <w:t>Insert keyword text</w:t>
-      </w:r>
-    </w:p>
-    <w:p>
-      <w:pPr>
-        <w:pStyle w:val="RefFormatHead"/>
-        <w:rPr>
-          <w14:ligatures w14:val="standard"/>
-        </w:rPr>
-      </w:pPr>
-      <w:r>
-        <w:rPr>
-          <w14:ligatures w14:val="standard"/>
-        </w:rPr>
-        <w:t>ACM Reference format:</w:t>
-      </w:r>
-    </w:p>
-    <w:p>
-      <w:pPr>
-        <w:pStyle w:val="RefFormatPara"/>
-        <w:rPr>
-          <w14:ligatures w14:val="standard"/>
-        </w:rPr>
-      </w:pPr>
-      <w:r>
-        <w:rPr>
-          <w14:ligatures w14:val="standard"/>
-        </w:rPr>
-        <w:t xml:space="preserve">FirstName Surname, FirstName Surname and FirstName Surname. 2018. </w:t>
-      </w:r>
-      <w:r>
-        <w:rPr>
-          <w:bCs/>
-          <w14:ligatures w14:val="standard"/>
-        </w:rPr>
-        <w:t xml:space="preserve">Insert Your Title Here: Insert Subtitle Here. In </w:t>
-      </w:r>
-      <w:r>
-        <w:rPr>
-          <w:bCs/>
-          <w:i/>
-          <w14:ligatures w14:val="standard"/>
-        </w:rPr>
-        <w:t xml:space="preserve">Proceedings of ACM Woodstock conference (WOODSTOCK’18). ACM, New York, NY, USA, </w:t>
-      </w:r>
-      <w:r>
-        <w:rPr>
-          <w:bCs/>
-          <w:i/>
-          <w14:ligatures w14:val="standard"/>
-        </w:rPr>
-        <w:t>2</w:t>
-      </w:r>
-      <w:r>
-        <w:rPr>
-          <w:bCs/>
-          <w:i/>
-          <w14:ligatures w14:val="standard"/>
-        </w:rPr>
-        <w:t xml:space="preserve"> pages.</w:t>
-      </w:r>
-      <w:r>
-        <w:rPr>
-          <w14:ligatures w14:val="standard"/>
-        </w:rPr>
-        <w:t xml:space="preserve"> https://doi.org/10.1145/1234567890</w:t>
-      </w:r>
-    </w:p>
-    <w:p>
-      <w:pPr>
         <w:pStyle w:val="Head1"/>
         <w:spacing w:before="380"/>
         <w:rPr>
@@ -1619,19 +1474,7 @@
           <w:rStyle w:val="Label"/>
           <w14:ligatures w14:val="standard"/>
         </w:rPr>
-        <w:t>1</w:t>
-      </w:r>
-      <w:r>
-        <w:rPr>
-          <w14:ligatures w14:val="standard"/>
-        </w:rPr>
-        <w:t> </w:t>
-      </w:r>
-      <w:r>
-        <w:rPr>
-          <w14:ligatures w14:val="standard"/>
-        </w:rPr>
-        <w:t>Insert Heading Level 1</w:t>
+        <w:t>Related Work</w:t>
       </w:r>
     </w:p>
     <w:p>
@@ -2024,10 +1867,10 @@
             <v:path o:extrusionok="f" gradientshapeok="t" o:connecttype="rect"/>
             <o:lock v:ext="edit" aspectratio="t"/>
           </v:shapetype>
-          <v:shape id="_x0000_i1026" type="#_x0000_t75" alt="" style="width:124.7pt;height:34.7pt;mso-width-percent:0;mso-height-percent:0;mso-width-percent:0;mso-height-percent:0" o:ole="">
+          <v:shape id="_x0000_i1025" type="#_x0000_t75" alt="" style="width:124.9pt;height:34.55pt;mso-width-percent:0;mso-height-percent:0;mso-width-percent:0;mso-height-percent:0" o:ole="">
             <v:imagedata r:id="rId15" o:title=""/>
           </v:shape>
-          <o:OLEObject Type="Embed" ProgID="Equation.DSMT4" ShapeID="_x0000_i1026" DrawAspect="Content" ObjectID="_1755977125" r:id="rId16"/>
+          <o:OLEObject Type="Embed" ProgID="Equation.DSMT4" ShapeID="_x0000_i1025" DrawAspect="Content" ObjectID="_1756058082" r:id="rId16"/>
         </w:object>
       </w:r>
       <w:r>
@@ -2152,7 +1995,6 @@
           <w:b/>
           <w14:ligatures w14:val="standard"/>
         </w:rPr>
-        <w:lastRenderedPageBreak/>
         <w:t>DisplayFormula</w:t>
       </w:r>
       <w:proofErr w:type="spellEnd"/>
@@ -2277,8 +2119,7 @@
     </w:p>
     <w:p>
       <w:pPr>
-        <w:pStyle w:val="DisplayFormulaUnnum"/>
-        <w:ind w:firstLine="240"/>
+        <w:pStyle w:val="Statements"/>
         <w:rPr>
           <w:lang w:eastAsia="ja-JP"/>
           <w14:ligatures w14:val="standard"/>
@@ -2286,273 +2127,139 @@
       </w:pPr>
       <w:r>
         <w:rPr>
-          <w:noProof/>
-          <w:position w:val="-24"/>
-        </w:rPr>
-        <w:object w:dxaOrig="2540" w:dyaOrig="700" w14:anchorId="3362B4FB">
-          <v:shape id="_x0000_i1025" type="#_x0000_t75" alt="" style="width:124.7pt;height:34.7pt;mso-width-percent:0;mso-height-percent:0;mso-width-percent:0;mso-height-percent:0" o:ole="">
-            <v:imagedata r:id="rId15" o:title=""/>
-          </v:shape>
-          <o:OLEObject Type="Embed" ProgID="Equation.DSMT4" ShapeID="_x0000_i1025" DrawAspect="Content" ObjectID="_1755977126" r:id="rId17"/>
-        </w:object>
+          <w:b/>
+          <w:lang w:eastAsia="ja-JP"/>
+          <w14:ligatures w14:val="standard"/>
+        </w:rPr>
+        <w:t>The</w:t>
+      </w:r>
+      <w:r>
+        <w:rPr>
+          <w:b/>
+          <w:lang w:eastAsia="ja-JP"/>
+          <w14:ligatures w14:val="standard"/>
+        </w:rPr>
+        <w:t>o</w:t>
+      </w:r>
+      <w:r>
+        <w:rPr>
+          <w:b/>
+          <w:lang w:eastAsia="ja-JP"/>
+          <w14:ligatures w14:val="standard"/>
+        </w:rPr>
+        <w:t>r</w:t>
+      </w:r>
+      <w:r>
+        <w:rPr>
+          <w:b/>
+          <w:lang w:eastAsia="ja-JP"/>
+          <w14:ligatures w14:val="standard"/>
+        </w:rPr>
+        <w:t>e</w:t>
+      </w:r>
+      <w:r>
+        <w:rPr>
+          <w:b/>
+          <w:lang w:eastAsia="ja-JP"/>
+          <w14:ligatures w14:val="standard"/>
+        </w:rPr>
+        <w:t>m</w:t>
+      </w:r>
+      <w:r>
+        <w:rPr>
+          <w:b/>
+          <w:lang w:eastAsia="ja-JP"/>
+          <w14:ligatures w14:val="standard"/>
+        </w:rPr>
+        <w:t>/Proof/Lemma</w:t>
+      </w:r>
+      <w:r>
+        <w:rPr>
+          <w:b/>
+          <w:lang w:eastAsia="ja-JP"/>
+          <w14:ligatures w14:val="standard"/>
+        </w:rPr>
+        <w:t>.</w:t>
+      </w:r>
+      <w:r>
+        <w:rPr>
+          <w:lang w:eastAsia="ja-JP"/>
+          <w14:ligatures w14:val="standard"/>
+        </w:rPr>
+        <w:t xml:space="preserve"> </w:t>
+      </w:r>
+      <w:r>
+        <w:rPr>
+          <w:szCs w:val="18"/>
+          <w:lang w:eastAsia="ja-JP"/>
+          <w14:ligatures w14:val="standard"/>
+        </w:rPr>
+        <w:t>Insert text here for the enunciation or Math statement. Insert text here for the enunciation or Math statement. Insert text here for the enunciation or Math statement. Insert text here for the enunciation or Math statement. Insert text here for the enunciation or Math statement.</w:t>
       </w:r>
     </w:p>
     <w:p>
       <w:pPr>
-        <w:pStyle w:val="Para"/>
-        <w:jc w:val="both"/>
-        <w:rPr>
+        <w:pStyle w:val="Extract"/>
+        <w:rPr>
+          <w:szCs w:val="18"/>
           <w:lang w:eastAsia="ja-JP"/>
           <w14:ligatures w14:val="standard"/>
         </w:rPr>
       </w:pPr>
       <w:r>
         <w:rPr>
-          <w14:ligatures w14:val="standard"/>
-        </w:rPr>
-        <w:t xml:space="preserve">The </w:t>
-      </w:r>
-      <w:proofErr w:type="spellStart"/>
-      <w:r>
-        <w:rPr>
-          <w:b/>
+          <w:szCs w:val="18"/>
           <w:lang w:eastAsia="ja-JP"/>
           <w14:ligatures w14:val="standard"/>
         </w:rPr>
-        <w:t>DisplayFormulaUnnum</w:t>
-      </w:r>
-      <w:proofErr w:type="spellEnd"/>
-      <w:r>
-        <w:rPr>
+        <w:lastRenderedPageBreak/>
+        <w:t>....</w:t>
+      </w:r>
+      <w:r>
+        <w:rPr>
+          <w:szCs w:val="18"/>
           <w:lang w:eastAsia="ja-JP"/>
           <w14:ligatures w14:val="standard"/>
         </w:rPr>
-        <w:t xml:space="preserve"> style </w:t>
-      </w:r>
-      <w:r>
-        <w:rPr>
+        <w:t xml:space="preserve">Insert text here for the </w:t>
+      </w:r>
+      <w:r>
+        <w:rPr>
+          <w:szCs w:val="18"/>
           <w:lang w:eastAsia="ja-JP"/>
           <w14:ligatures w14:val="standard"/>
         </w:rPr>
-        <w:t xml:space="preserve">is </w:t>
-      </w:r>
-      <w:r>
-        <w:rPr>
+        <w:t xml:space="preserve">Quotation or </w:t>
+      </w:r>
+      <w:r>
+        <w:rPr>
+          <w:szCs w:val="18"/>
           <w:lang w:eastAsia="ja-JP"/>
           <w14:ligatures w14:val="standard"/>
         </w:rPr>
-        <w:t>applie</w:t>
-      </w:r>
-      <w:r>
-        <w:rPr>
+        <w:t xml:space="preserve">Extract, </w:t>
+      </w:r>
+      <w:r>
+        <w:rPr>
+          <w:szCs w:val="18"/>
           <w:lang w:eastAsia="ja-JP"/>
           <w14:ligatures w14:val="standard"/>
         </w:rPr>
-        <w:t>d</w:t>
-      </w:r>
-      <w:r>
-        <w:rPr>
+        <w:t>Insert text here for the Quotation or Extract, Insert text here for the Quotation or Extract, Insert text here for the Quotation or Extract, Insert text here for the Quotation or Extract, Insert text here for the Quotation or Extract</w:t>
+      </w:r>
+      <w:r>
+        <w:rPr>
+          <w:szCs w:val="18"/>
           <w:lang w:eastAsia="ja-JP"/>
           <w14:ligatures w14:val="standard"/>
         </w:rPr>
-        <w:t xml:space="preserve"> only </w:t>
-      </w:r>
-      <w:r>
-        <w:rPr>
-          <w:lang w:eastAsia="ja-JP"/>
-          <w14:ligatures w14:val="standard"/>
-        </w:rPr>
-        <w:t>in case of an</w:t>
-      </w:r>
-      <w:r>
-        <w:rPr>
-          <w:lang w:eastAsia="ja-JP"/>
-          <w14:ligatures w14:val="standard"/>
-        </w:rPr>
-        <w:t xml:space="preserve"> unnumbered equation. </w:t>
-      </w:r>
-      <w:r>
-        <w:rPr>
-          <w:lang w:eastAsia="ja-JP"/>
-          <w14:ligatures w14:val="standard"/>
-        </w:rPr>
-        <w:t>An u</w:t>
-      </w:r>
-      <w:r>
-        <w:rPr>
-          <w:lang w:eastAsia="ja-JP"/>
-          <w14:ligatures w14:val="standard"/>
-        </w:rPr>
-        <w:t>nnumbered display equation never contain</w:t>
-      </w:r>
-      <w:r>
-        <w:rPr>
-          <w:lang w:eastAsia="ja-JP"/>
-          <w14:ligatures w14:val="standard"/>
-        </w:rPr>
-        <w:t>s</w:t>
-      </w:r>
-      <w:r>
-        <w:rPr>
-          <w:lang w:eastAsia="ja-JP"/>
-          <w14:ligatures w14:val="standard"/>
-        </w:rPr>
-        <w:t xml:space="preserve"> </w:t>
-      </w:r>
-      <w:r>
-        <w:rPr>
-          <w:lang w:eastAsia="ja-JP"/>
-          <w14:ligatures w14:val="standard"/>
-        </w:rPr>
-        <w:t>an</w:t>
-      </w:r>
-      <w:r>
-        <w:rPr>
-          <w:lang w:eastAsia="ja-JP"/>
-          <w14:ligatures w14:val="standard"/>
-        </w:rPr>
-        <w:t xml:space="preserve"> </w:t>
-      </w:r>
-      <w:r>
-        <w:rPr>
-          <w:lang w:eastAsia="ja-JP"/>
-          <w14:ligatures w14:val="standard"/>
-        </w:rPr>
-        <w:t xml:space="preserve">equation number </w:t>
-      </w:r>
-      <w:r>
-        <w:rPr>
-          <w:lang w:eastAsia="ja-JP"/>
-          <w14:ligatures w14:val="standard"/>
-        </w:rPr>
-        <w:t>to its</w:t>
-      </w:r>
-      <w:r>
-        <w:rPr>
-          <w:lang w:eastAsia="ja-JP"/>
-          <w14:ligatures w14:val="standard"/>
-        </w:rPr>
-        <w:t xml:space="preserve"> right</w:t>
-      </w:r>
-      <w:r>
-        <w:rPr>
-          <w:lang w:eastAsia="ja-JP"/>
-          <w14:ligatures w14:val="standard"/>
-        </w:rPr>
-        <w:t>,</w:t>
-      </w:r>
-      <w:r>
-        <w:rPr>
-          <w:lang w:eastAsia="ja-JP"/>
-          <w14:ligatures w14:val="standard"/>
-        </w:rPr>
-        <w:t xml:space="preserve"> and </w:t>
-      </w:r>
-      <w:r>
-        <w:rPr>
-          <w:lang w:eastAsia="ja-JP"/>
-          <w14:ligatures w14:val="standard"/>
-        </w:rPr>
-        <w:t>this unique property distinguish</w:t>
-      </w:r>
-      <w:r>
-        <w:rPr>
-          <w:lang w:eastAsia="ja-JP"/>
-          <w14:ligatures w14:val="standard"/>
-        </w:rPr>
-        <w:t>es</w:t>
-      </w:r>
-      <w:r>
-        <w:rPr>
-          <w:lang w:eastAsia="ja-JP"/>
-          <w14:ligatures w14:val="standard"/>
-        </w:rPr>
-        <w:t xml:space="preserve"> </w:t>
-      </w:r>
-      <w:r>
-        <w:rPr>
-          <w:lang w:eastAsia="ja-JP"/>
-          <w14:ligatures w14:val="standard"/>
-        </w:rPr>
-        <w:t xml:space="preserve">it </w:t>
-      </w:r>
-      <w:r>
-        <w:rPr>
-          <w:lang w:eastAsia="ja-JP"/>
-          <w14:ligatures w14:val="standard"/>
-        </w:rPr>
-        <w:t>from a</w:t>
-      </w:r>
-      <w:r>
-        <w:rPr>
-          <w:lang w:eastAsia="ja-JP"/>
-          <w14:ligatures w14:val="standard"/>
-        </w:rPr>
-        <w:t xml:space="preserve"> numbered equation.</w:t>
+        <w:t>.</w:t>
       </w:r>
     </w:p>
     <w:p>
       <w:pPr>
-        <w:pStyle w:val="Image"/>
-        <w:rPr>
-          <w14:ligatures w14:val="standard"/>
-        </w:rPr>
-      </w:pPr>
-      <w:r>
-        <w:rPr>
-          <w:noProof/>
-          <w14:ligatures w14:val="standard"/>
-        </w:rPr>
-        <w:drawing>
-          <wp:inline distT="0" distB="0" distL="0" distR="0" wp14:anchorId="7B53DF29" wp14:editId="5BA52F4A">
-            <wp:extent cx="2600325" cy="1752600"/>
-            <wp:effectExtent l="0" t="0" r="9525" b="0"/>
-            <wp:docPr id="6" name="Picture 6"/>
-            <wp:cNvGraphicFramePr>
-              <a:graphicFrameLocks xmlns:a="http://schemas.openxmlformats.org/drawingml/2006/main" noChangeAspect="1"/>
-            </wp:cNvGraphicFramePr>
-            <a:graphic xmlns:a="http://schemas.openxmlformats.org/drawingml/2006/main">
-              <a:graphicData uri="http://schemas.openxmlformats.org/drawingml/2006/picture">
-                <pic:pic xmlns:pic="http://schemas.openxmlformats.org/drawingml/2006/picture">
-                  <pic:nvPicPr>
-                    <pic:cNvPr id="0" name="download.jpg"/>
-                    <pic:cNvPicPr/>
-                  </pic:nvPicPr>
-                  <pic:blipFill>
-                    <a:blip r:embed="rId18">
-                      <a:extLst>
-                        <a:ext uri="{28A0092B-C50C-407E-A947-70E740481C1C}">
-                          <a14:useLocalDpi xmlns:a14="http://schemas.microsoft.com/office/drawing/2010/main" val="0"/>
-                        </a:ext>
-                      </a:extLst>
-                    </a:blip>
-                    <a:stretch>
-                      <a:fillRect/>
-                    </a:stretch>
-                  </pic:blipFill>
-                  <pic:spPr>
-                    <a:xfrm>
-                      <a:off x="0" y="0"/>
-                      <a:ext cx="2600325" cy="1752600"/>
-                    </a:xfrm>
-                    <a:prstGeom prst="rect">
-                      <a:avLst/>
-                    </a:prstGeom>
-                  </pic:spPr>
-                </pic:pic>
-              </a:graphicData>
-            </a:graphic>
-          </wp:inline>
-        </w:drawing>
-      </w:r>
-    </w:p>
-    <w:p>
-      <w:pPr>
-        <w:pStyle w:val="FigureCaption"/>
-        <w:jc w:val="both"/>
-        <w:rPr>
-          <w:b w:val="0"/>
-          <w:lang w:eastAsia="ja-JP"/>
+        <w:pStyle w:val="Head2"/>
+        <w:rPr>
           <w14:ligatures w14:val="standard"/>
         </w:rPr>
       </w:pPr>
@@ -2561,249 +2268,19 @@
           <w:rStyle w:val="Label"/>
           <w14:ligatures w14:val="standard"/>
         </w:rPr>
-        <w:t>Figure 1:</w:t>
-      </w:r>
-      <w:r>
-        <w:rPr>
-          <w:lang w:eastAsia="ja-JP"/>
+        <w:t>1</w:t>
+      </w:r>
+      <w:r>
+        <w:rPr>
           <w14:ligatures w14:val="standard"/>
         </w:rPr>
         <w:t xml:space="preserve"> </w:t>
       </w:r>
       <w:r>
         <w:rPr>
-          <w:lang w:eastAsia="ja-JP"/>
-          <w14:ligatures w14:val="standard"/>
-        </w:rPr>
-        <w:t xml:space="preserve">Figure Caption and Image above the </w:t>
-      </w:r>
-      <w:r>
-        <w:rPr>
-          <w:lang w:eastAsia="ja-JP"/>
-          <w14:ligatures w14:val="standard"/>
-        </w:rPr>
-        <w:t>c</w:t>
-      </w:r>
-      <w:r>
-        <w:rPr>
-          <w:lang w:eastAsia="ja-JP"/>
-          <w14:ligatures w14:val="standard"/>
-        </w:rPr>
-        <w:t>aption [In draft mode</w:t>
-      </w:r>
-      <w:r>
-        <w:rPr>
-          <w:lang w:eastAsia="ja-JP"/>
-          <w14:ligatures w14:val="standard"/>
-        </w:rPr>
-        <w:t>,</w:t>
-      </w:r>
-      <w:r>
-        <w:rPr>
-          <w:lang w:eastAsia="ja-JP"/>
-          <w14:ligatures w14:val="standard"/>
-        </w:rPr>
-        <w:t xml:space="preserve"> Image will not </w:t>
-      </w:r>
-      <w:r>
-        <w:rPr>
-          <w:lang w:eastAsia="ja-JP"/>
-          <w14:ligatures w14:val="standard"/>
-        </w:rPr>
-        <w:t xml:space="preserve">appear on </w:t>
-      </w:r>
-      <w:r>
-        <w:rPr>
-          <w:lang w:eastAsia="ja-JP"/>
-          <w14:ligatures w14:val="standard"/>
-        </w:rPr>
-        <w:t xml:space="preserve">the </w:t>
-      </w:r>
-      <w:r>
-        <w:rPr>
-          <w:lang w:eastAsia="ja-JP"/>
-          <w14:ligatures w14:val="standard"/>
-        </w:rPr>
-        <w:t>screen</w:t>
-      </w:r>
-      <w:r>
-        <w:rPr>
-          <w:lang w:eastAsia="ja-JP"/>
-          <w14:ligatures w14:val="standard"/>
-        </w:rPr>
-        <w:t>]</w:t>
-      </w:r>
-    </w:p>
-    <w:p>
-      <w:pPr>
-        <w:pStyle w:val="Statements"/>
-        <w:rPr>
-          <w:lang w:eastAsia="ja-JP"/>
-          <w14:ligatures w14:val="standard"/>
-        </w:rPr>
-      </w:pPr>
-      <w:r>
-        <w:rPr>
-          <w:b/>
-          <w:lang w:eastAsia="ja-JP"/>
-          <w14:ligatures w14:val="standard"/>
-        </w:rPr>
-        <w:t>The</w:t>
-      </w:r>
-      <w:r>
-        <w:rPr>
-          <w:b/>
-          <w:lang w:eastAsia="ja-JP"/>
-          <w14:ligatures w14:val="standard"/>
-        </w:rPr>
-        <w:t>o</w:t>
-      </w:r>
-      <w:r>
-        <w:rPr>
-          <w:b/>
-          <w:lang w:eastAsia="ja-JP"/>
-          <w14:ligatures w14:val="standard"/>
-        </w:rPr>
-        <w:t>r</w:t>
-      </w:r>
-      <w:r>
-        <w:rPr>
-          <w:b/>
-          <w:lang w:eastAsia="ja-JP"/>
-          <w14:ligatures w14:val="standard"/>
-        </w:rPr>
-        <w:t>e</w:t>
-      </w:r>
-      <w:r>
-        <w:rPr>
-          <w:b/>
-          <w:lang w:eastAsia="ja-JP"/>
-          <w14:ligatures w14:val="standard"/>
-        </w:rPr>
-        <w:t>m</w:t>
-      </w:r>
-      <w:r>
-        <w:rPr>
-          <w:b/>
-          <w:lang w:eastAsia="ja-JP"/>
-          <w14:ligatures w14:val="standard"/>
-        </w:rPr>
-        <w:t>/Proof/Lemma</w:t>
-      </w:r>
-      <w:r>
-        <w:rPr>
-          <w:b/>
-          <w:lang w:eastAsia="ja-JP"/>
-          <w14:ligatures w14:val="standard"/>
-        </w:rPr>
-        <w:t>.</w:t>
-      </w:r>
-      <w:r>
-        <w:rPr>
-          <w:lang w:eastAsia="ja-JP"/>
-          <w14:ligatures w14:val="standard"/>
-        </w:rPr>
-        <w:t xml:space="preserve"> </w:t>
-      </w:r>
-      <w:r>
-        <w:rPr>
-          <w:szCs w:val="18"/>
-          <w:lang w:eastAsia="ja-JP"/>
-          <w14:ligatures w14:val="standard"/>
-        </w:rPr>
-        <w:t>Insert text here for the enunciation or Math statement. Insert text here for the enunciation or Math statement. Insert text here for the enunciation or Math statement. Insert text here for the enunciation or Math statement. Insert text here for the enunciation or Math statement.</w:t>
-      </w:r>
-    </w:p>
-    <w:p>
-      <w:pPr>
-        <w:pStyle w:val="Extract"/>
-        <w:rPr>
-          <w:szCs w:val="18"/>
-          <w:lang w:eastAsia="ja-JP"/>
-          <w14:ligatures w14:val="standard"/>
-        </w:rPr>
-      </w:pPr>
-      <w:r>
-        <w:rPr>
-          <w:szCs w:val="18"/>
-          <w:lang w:eastAsia="ja-JP"/>
-          <w14:ligatures w14:val="standard"/>
-        </w:rPr>
-        <w:t>....</w:t>
-      </w:r>
-      <w:r>
-        <w:rPr>
-          <w:szCs w:val="18"/>
-          <w:lang w:eastAsia="ja-JP"/>
-          <w14:ligatures w14:val="standard"/>
-        </w:rPr>
-        <w:t xml:space="preserve">Insert text here for the </w:t>
-      </w:r>
-      <w:r>
-        <w:rPr>
-          <w:szCs w:val="18"/>
-          <w:lang w:eastAsia="ja-JP"/>
-          <w14:ligatures w14:val="standard"/>
-        </w:rPr>
-        <w:t xml:space="preserve">Quotation or </w:t>
-      </w:r>
-      <w:r>
-        <w:rPr>
-          <w:szCs w:val="18"/>
-          <w:lang w:eastAsia="ja-JP"/>
-          <w14:ligatures w14:val="standard"/>
-        </w:rPr>
-        <w:t xml:space="preserve">Extract, </w:t>
-      </w:r>
-      <w:r>
-        <w:rPr>
-          <w:szCs w:val="18"/>
-          <w:lang w:eastAsia="ja-JP"/>
-          <w14:ligatures w14:val="standard"/>
-        </w:rPr>
-        <w:t>Insert text here for the Quotation or Extract, Insert text here for the Quotation or Extract, Insert text here for the Quotation or Extract, Insert text here for the Quotation or Extract, Insert text here for the Quotation or Extract</w:t>
-      </w:r>
-      <w:r>
-        <w:rPr>
-          <w:szCs w:val="18"/>
-          <w:lang w:eastAsia="ja-JP"/>
-          <w14:ligatures w14:val="standard"/>
-        </w:rPr>
-        <w:t>.</w:t>
-      </w:r>
-    </w:p>
-    <w:p>
-      <w:pPr>
-        <w:pStyle w:val="Head2"/>
-        <w:rPr>
-          <w14:ligatures w14:val="standard"/>
-        </w:rPr>
-      </w:pPr>
-      <w:r>
-        <w:rPr>
-          <w:rStyle w:val="Label"/>
-          <w14:ligatures w14:val="standard"/>
-        </w:rPr>
-        <w:t>1</w:t>
-      </w:r>
-      <w:r>
-        <w:rPr>
-          <w:rStyle w:val="Label"/>
-          <w14:ligatures w14:val="standard"/>
-        </w:rPr>
-        <w:t>.1</w:t>
-      </w:r>
-      <w:r>
-        <w:rPr>
-          <w14:ligatures w14:val="standard"/>
-        </w:rPr>
-        <w:t> </w:t>
-      </w:r>
-      <w:r>
-        <w:rPr>
-          <w14:ligatures w14:val="standard"/>
-        </w:rPr>
-        <w:t>Heading Level 2</w:t>
+          <w14:ligatures w14:val="standard"/>
+        </w:rPr>
+        <w:t>Proposed Work</w:t>
       </w:r>
     </w:p>
     <w:p>
@@ -2820,135 +2297,135 @@
           <w:lang w:eastAsia="it-IT"/>
           <w14:ligatures w14:val="standard"/>
         </w:rPr>
-        <w:t xml:space="preserve">In </w:t>
-      </w:r>
-      <w:r>
-        <w:rPr>
-          <w:lang w:eastAsia="it-IT"/>
-          <w14:ligatures w14:val="standard"/>
-        </w:rPr>
-        <w:t xml:space="preserve">the </w:t>
-      </w:r>
-      <w:r>
-        <w:rPr>
-          <w:lang w:eastAsia="it-IT"/>
-          <w14:ligatures w14:val="standard"/>
-        </w:rPr>
-        <w:t>below paragraph,</w:t>
-      </w:r>
-      <w:r>
-        <w:rPr>
-          <w:lang w:eastAsia="it-IT"/>
-          <w14:ligatures w14:val="standard"/>
-        </w:rPr>
-        <w:t xml:space="preserve"> </w:t>
-      </w:r>
-      <w:r>
-        <w:rPr>
-          <w:lang w:eastAsia="it-IT"/>
-          <w14:ligatures w14:val="standard"/>
-        </w:rPr>
-        <w:t xml:space="preserve">it </w:t>
-      </w:r>
-      <w:r>
-        <w:rPr>
-          <w:lang w:eastAsia="it-IT"/>
-          <w14:ligatures w14:val="standard"/>
-        </w:rPr>
-        <w:t>is explain</w:t>
-      </w:r>
-      <w:r>
-        <w:rPr>
-          <w:lang w:eastAsia="it-IT"/>
-          <w14:ligatures w14:val="standard"/>
-        </w:rPr>
-        <w:t>ed</w:t>
-      </w:r>
-      <w:r>
-        <w:rPr>
-          <w:lang w:eastAsia="it-IT"/>
-          <w14:ligatures w14:val="standard"/>
-        </w:rPr>
-        <w:t xml:space="preserve"> how alt-txt value </w:t>
-      </w:r>
-      <w:r>
-        <w:rPr>
-          <w:lang w:eastAsia="it-IT"/>
-          <w14:ligatures w14:val="standard"/>
-        </w:rPr>
-        <w:t xml:space="preserve">is placed </w:t>
-      </w:r>
-      <w:r>
-        <w:rPr>
-          <w:lang w:eastAsia="it-IT"/>
-          <w14:ligatures w14:val="standard"/>
-        </w:rPr>
-        <w:t xml:space="preserve">in </w:t>
-      </w:r>
-      <w:r>
-        <w:rPr>
-          <w:b/>
-          <w:lang w:eastAsia="it-IT"/>
-          <w14:ligatures w14:val="standard"/>
-        </w:rPr>
-        <w:t>MS</w:t>
-      </w:r>
-      <w:r>
-        <w:rPr>
-          <w:b/>
-          <w:lang w:eastAsia="it-IT"/>
-          <w14:ligatures w14:val="standard"/>
-        </w:rPr>
-        <w:t xml:space="preserve"> </w:t>
-      </w:r>
-      <w:r>
-        <w:rPr>
-          <w:b/>
-          <w:lang w:eastAsia="it-IT"/>
-          <w14:ligatures w14:val="standard"/>
-        </w:rPr>
-        <w:t>Word</w:t>
-      </w:r>
-      <w:r>
-        <w:rPr>
-          <w:b/>
-          <w:lang w:eastAsia="it-IT"/>
-          <w14:ligatures w14:val="standard"/>
-        </w:rPr>
-        <w:t xml:space="preserve"> 2010</w:t>
-      </w:r>
-      <w:r>
-        <w:rPr>
-          <w:lang w:eastAsia="it-IT"/>
-          <w14:ligatures w14:val="standard"/>
-        </w:rPr>
-        <w:t xml:space="preserve">. </w:t>
-      </w:r>
-      <w:r>
-        <w:rPr>
-          <w14:ligatures w14:val="standard"/>
-        </w:rPr>
-        <w:t>To add alternative text to a picture in Word 2010, follow these steps:</w:t>
-      </w:r>
+        <w:t>Research will follow the following steps:</w:t>
+      </w:r>
+    </w:p>
+    <w:p>
+      <w:pPr>
+        <w:pStyle w:val="Para"/>
+        <w:ind w:firstLine="0"/>
+        <w:jc w:val="both"/>
+        <w:rPr>
+          <w14:ligatures w14:val="standard"/>
+        </w:rPr>
+      </w:pPr>
     </w:p>
     <w:p>
       <w:pPr>
         <w:pStyle w:val="ListParagraph"/>
         <w:numPr>
           <w:ilvl w:val="0"/>
-          <w:numId w:val="30"/>
+          <w:numId w:val="32"/>
         </w:numPr>
-        <w:shd w:val="clear" w:color="auto" w:fill="FFFFFF"/>
         <w:spacing w:before="100" w:beforeAutospacing="1" w:after="100" w:afterAutospacing="1" w:line="240" w:lineRule="auto"/>
-        <w:rPr>
-          <w14:ligatures w14:val="standard"/>
-        </w:rPr>
-      </w:pPr>
-      <w:r>
-        <w:rPr>
-          <w14:ligatures w14:val="standard"/>
-        </w:rPr>
-        <w:t>In a Word 2010 document, insert a picture.</w:t>
+        <w:jc w:val="left"/>
+        <w:rPr>
+          <w:rFonts w:ascii="Times New Roman" w:eastAsia="Times New Roman" w:hAnsi="Times New Roman" w:cs="Times New Roman"/>
+          <w:sz w:val="20"/>
+          <w:szCs w:val="20"/>
+        </w:rPr>
+      </w:pPr>
+      <w:r>
+        <w:rPr>
+          <w:rFonts w:ascii="Times New Roman" w:eastAsia="Times New Roman" w:hAnsi="Times New Roman" w:cs="Times New Roman"/>
+          <w:b/>
+          <w:bCs/>
+          <w:sz w:val="20"/>
+          <w:szCs w:val="20"/>
+        </w:rPr>
+        <w:t>Research on Problem-Specific Terminology and Trends:</w:t>
+      </w:r>
+    </w:p>
+    <w:p>
+      <w:pPr>
+        <w:numPr>
+          <w:ilvl w:val="0"/>
+          <w:numId w:val="33"/>
+        </w:numPr>
+        <w:spacing w:before="100" w:beforeAutospacing="1" w:after="100" w:afterAutospacing="1" w:line="240" w:lineRule="auto"/>
+        <w:jc w:val="left"/>
+        <w:rPr>
+          <w:rFonts w:ascii="Times New Roman" w:eastAsia="Times New Roman" w:hAnsi="Times New Roman" w:cs="Times New Roman"/>
+          <w:sz w:val="20"/>
+          <w:szCs w:val="20"/>
+        </w:rPr>
+      </w:pPr>
+      <w:r>
+        <w:rPr>
+          <w:rFonts w:ascii="Times New Roman" w:eastAsia="Times New Roman" w:hAnsi="Times New Roman" w:cs="Times New Roman"/>
+          <w:sz w:val="20"/>
+          <w:szCs w:val="20"/>
+        </w:rPr>
+        <w:t>In-depth study of gymnastics-specific terminology and rules.</w:t>
+      </w:r>
+    </w:p>
+    <w:p>
+      <w:pPr>
+        <w:numPr>
+          <w:ilvl w:val="0"/>
+          <w:numId w:val="33"/>
+        </w:numPr>
+        <w:spacing w:before="100" w:beforeAutospacing="1" w:after="100" w:afterAutospacing="1" w:line="240" w:lineRule="auto"/>
+        <w:jc w:val="left"/>
+        <w:rPr>
+          <w:rFonts w:ascii="Times New Roman" w:eastAsia="Times New Roman" w:hAnsi="Times New Roman" w:cs="Times New Roman"/>
+          <w:sz w:val="20"/>
+          <w:szCs w:val="20"/>
+        </w:rPr>
+      </w:pPr>
+      <w:r>
+        <w:rPr>
+          <w:rFonts w:ascii="Times New Roman" w:eastAsia="Times New Roman" w:hAnsi="Times New Roman" w:cs="Times New Roman"/>
+          <w:sz w:val="20"/>
+          <w:szCs w:val="20"/>
+        </w:rPr>
+        <w:t>Historical analysis of trends in Men's and Women's Team Artistic Gymnastics.</w:t>
+      </w:r>
+    </w:p>
+    <w:p>
+      <w:pPr>
+        <w:numPr>
+          <w:ilvl w:val="0"/>
+          <w:numId w:val="33"/>
+        </w:numPr>
+        <w:spacing w:before="100" w:beforeAutospacing="1" w:after="100" w:afterAutospacing="1" w:line="240" w:lineRule="auto"/>
+        <w:jc w:val="left"/>
+        <w:rPr>
+          <w:rFonts w:ascii="Times New Roman" w:eastAsia="Times New Roman" w:hAnsi="Times New Roman" w:cs="Times New Roman"/>
+          <w:sz w:val="20"/>
+          <w:szCs w:val="20"/>
+        </w:rPr>
+      </w:pPr>
+      <w:r>
+        <w:rPr>
+          <w:rFonts w:ascii="Times New Roman" w:eastAsia="Times New Roman" w:hAnsi="Times New Roman" w:cs="Times New Roman"/>
+          <w:sz w:val="20"/>
+          <w:szCs w:val="20"/>
+        </w:rPr>
+        <w:t>Examination of scoring systems, judging criteria, and recent rule changes.</w:t>
+      </w:r>
+    </w:p>
+    <w:p>
+      <w:pPr>
+        <w:numPr>
+          <w:ilvl w:val="0"/>
+          <w:numId w:val="33"/>
+        </w:numPr>
+        <w:spacing w:before="100" w:beforeAutospacing="1" w:after="100" w:afterAutospacing="1" w:line="240" w:lineRule="auto"/>
+        <w:jc w:val="left"/>
+        <w:rPr>
+          <w:rFonts w:ascii="Times New Roman" w:eastAsia="Times New Roman" w:hAnsi="Times New Roman" w:cs="Times New Roman"/>
+          <w:sz w:val="20"/>
+          <w:szCs w:val="20"/>
+        </w:rPr>
+      </w:pPr>
+      <w:r>
+        <w:rPr>
+          <w:rFonts w:ascii="Times New Roman" w:eastAsia="Times New Roman" w:hAnsi="Times New Roman" w:cs="Times New Roman"/>
+          <w:sz w:val="20"/>
+          <w:szCs w:val="20"/>
+        </w:rPr>
+        <w:t>Identification of key performance metrics and their relevance to team success.</w:t>
       </w:r>
     </w:p>
     <w:p>
@@ -2956,62 +2433,117 @@
         <w:pStyle w:val="ListParagraph"/>
         <w:numPr>
           <w:ilvl w:val="0"/>
-          <w:numId w:val="30"/>
+          <w:numId w:val="32"/>
         </w:numPr>
-        <w:shd w:val="clear" w:color="auto" w:fill="FFFFFF"/>
         <w:spacing w:before="100" w:beforeAutospacing="1" w:after="100" w:afterAutospacing="1" w:line="240" w:lineRule="auto"/>
-        <w:rPr>
-          <w14:ligatures w14:val="standard"/>
-        </w:rPr>
-      </w:pPr>
-      <w:r>
-        <w:rPr>
-          <w14:ligatures w14:val="standard"/>
-        </w:rPr>
-        <w:t>Right c</w:t>
-      </w:r>
-      <w:r>
-        <w:rPr>
-          <w14:ligatures w14:val="standard"/>
-        </w:rPr>
-        <w:t xml:space="preserve">lick </w:t>
-      </w:r>
-      <w:r>
-        <w:rPr>
-          <w14:ligatures w14:val="standard"/>
-        </w:rPr>
-        <w:t xml:space="preserve">on the inserted picture and select </w:t>
-      </w:r>
-      <w:r>
-        <w:rPr>
-          <w14:ligatures w14:val="standard"/>
-        </w:rPr>
-        <w:t>the</w:t>
-      </w:r>
-      <w:r>
-        <w:rPr>
-          <w14:ligatures w14:val="standard"/>
-        </w:rPr>
-        <w:t xml:space="preserve"> </w:t>
-      </w:r>
-      <w:r>
-        <w:rPr>
+        <w:jc w:val="left"/>
+        <w:rPr>
+          <w:rFonts w:ascii="Times New Roman" w:eastAsia="Times New Roman" w:hAnsi="Times New Roman" w:cs="Times New Roman"/>
+          <w:sz w:val="20"/>
+          <w:szCs w:val="20"/>
+        </w:rPr>
+      </w:pPr>
+      <w:r>
+        <w:rPr>
+          <w:rFonts w:ascii="Times New Roman" w:eastAsia="Times New Roman" w:hAnsi="Times New Roman" w:cs="Times New Roman"/>
           <w:b/>
-          <w14:ligatures w14:val="standard"/>
-        </w:rPr>
-        <w:t>Format Picture</w:t>
-      </w:r>
-      <w:r>
-        <w:rPr>
-          <w14:ligatures w14:val="standard"/>
-        </w:rPr>
-        <w:t xml:space="preserve"> option</w:t>
-      </w:r>
-      <w:r>
-        <w:rPr>
-          <w14:ligatures w14:val="standard"/>
-        </w:rPr>
-        <w:t>.</w:t>
+          <w:bCs/>
+          <w:sz w:val="20"/>
+          <w:szCs w:val="20"/>
+        </w:rPr>
+        <w:t>Exploratory Data Analysis (EDA):</w:t>
+      </w:r>
+    </w:p>
+    <w:p>
+      <w:pPr>
+        <w:numPr>
+          <w:ilvl w:val="0"/>
+          <w:numId w:val="37"/>
+        </w:numPr>
+        <w:spacing w:before="100" w:beforeAutospacing="1" w:after="100" w:afterAutospacing="1" w:line="240" w:lineRule="auto"/>
+        <w:jc w:val="left"/>
+        <w:rPr>
+          <w:rFonts w:ascii="Times New Roman" w:eastAsia="Times New Roman" w:hAnsi="Times New Roman" w:cs="Times New Roman"/>
+          <w:sz w:val="20"/>
+          <w:szCs w:val="20"/>
+        </w:rPr>
+      </w:pPr>
+      <w:r>
+        <w:rPr>
+          <w:rFonts w:ascii="Times New Roman" w:eastAsia="Times New Roman" w:hAnsi="Times New Roman" w:cs="Times New Roman"/>
+          <w:sz w:val="20"/>
+          <w:szCs w:val="20"/>
+        </w:rPr>
+        <w:t>Comprehensive exploration of the dataset to uncover insights.</w:t>
+      </w:r>
+    </w:p>
+    <w:p>
+      <w:pPr>
+        <w:numPr>
+          <w:ilvl w:val="0"/>
+          <w:numId w:val="37"/>
+        </w:numPr>
+        <w:spacing w:before="100" w:beforeAutospacing="1" w:after="100" w:afterAutospacing="1" w:line="240" w:lineRule="auto"/>
+        <w:jc w:val="left"/>
+        <w:rPr>
+          <w:rFonts w:ascii="Times New Roman" w:eastAsia="Times New Roman" w:hAnsi="Times New Roman" w:cs="Times New Roman"/>
+          <w:sz w:val="20"/>
+          <w:szCs w:val="20"/>
+        </w:rPr>
+      </w:pPr>
+      <w:r>
+        <w:rPr>
+          <w:rFonts w:ascii="Times New Roman" w:eastAsia="Times New Roman" w:hAnsi="Times New Roman" w:cs="Times New Roman"/>
+          <w:sz w:val="20"/>
+          <w:szCs w:val="20"/>
+        </w:rPr>
+        <w:t>Identification of patterns, correlations, and outliers in historical gymnastics data.</w:t>
+      </w:r>
+    </w:p>
+    <w:p>
+      <w:pPr>
+        <w:numPr>
+          <w:ilvl w:val="0"/>
+          <w:numId w:val="37"/>
+        </w:numPr>
+        <w:spacing w:before="100" w:beforeAutospacing="1" w:after="100" w:afterAutospacing="1" w:line="240" w:lineRule="auto"/>
+        <w:jc w:val="left"/>
+        <w:rPr>
+          <w:rFonts w:ascii="Times New Roman" w:eastAsia="Times New Roman" w:hAnsi="Times New Roman" w:cs="Times New Roman"/>
+          <w:sz w:val="20"/>
+          <w:szCs w:val="20"/>
+        </w:rPr>
+      </w:pPr>
+      <w:r>
+        <w:rPr>
+          <w:rFonts w:ascii="Times New Roman" w:eastAsia="Times New Roman" w:hAnsi="Times New Roman" w:cs="Times New Roman"/>
+          <w:sz w:val="20"/>
+          <w:szCs w:val="20"/>
+        </w:rPr>
+        <w:t>Analysis of seasonal and cyclical variations in athlete performance.</w:t>
+      </w:r>
+    </w:p>
+    <w:p>
+      <w:pPr>
+        <w:numPr>
+          <w:ilvl w:val="0"/>
+          <w:numId w:val="37"/>
+        </w:numPr>
+        <w:spacing w:before="100" w:beforeAutospacing="1" w:after="100" w:afterAutospacing="1" w:line="240" w:lineRule="auto"/>
+        <w:jc w:val="left"/>
+        <w:rPr>
+          <w:rFonts w:ascii="Times New Roman" w:eastAsia="Times New Roman" w:hAnsi="Times New Roman" w:cs="Times New Roman"/>
+          <w:sz w:val="20"/>
+          <w:szCs w:val="20"/>
+        </w:rPr>
+      </w:pPr>
+      <w:r>
+        <w:rPr>
+          <w:rFonts w:ascii="Times New Roman" w:eastAsia="Times New Roman" w:hAnsi="Times New Roman" w:cs="Times New Roman"/>
+          <w:sz w:val="20"/>
+          <w:szCs w:val="20"/>
+        </w:rPr>
+        <w:t>Visualization of key EDA findings to inform subsequent modeling.</w:t>
       </w:r>
     </w:p>
     <w:p>
@@ -3019,50 +2551,117 @@
         <w:pStyle w:val="ListParagraph"/>
         <w:numPr>
           <w:ilvl w:val="0"/>
-          <w:numId w:val="30"/>
+          <w:numId w:val="32"/>
         </w:numPr>
-        <w:shd w:val="clear" w:color="auto" w:fill="FFFFFF"/>
         <w:spacing w:before="100" w:beforeAutospacing="1" w:after="100" w:afterAutospacing="1" w:line="240" w:lineRule="auto"/>
-        <w:rPr>
-          <w14:ligatures w14:val="standard"/>
-        </w:rPr>
-      </w:pPr>
-      <w:r>
-        <w:rPr>
-          <w14:ligatures w14:val="standard"/>
-        </w:rPr>
-        <w:t xml:space="preserve">Select </w:t>
-      </w:r>
-      <w:r>
-        <w:rPr>
-          <w14:ligatures w14:val="standard"/>
-        </w:rPr>
-        <w:t xml:space="preserve">the </w:t>
-      </w:r>
-      <w:r>
-        <w:rPr>
+        <w:jc w:val="left"/>
+        <w:rPr>
+          <w:rFonts w:ascii="Times New Roman" w:eastAsia="Times New Roman" w:hAnsi="Times New Roman" w:cs="Times New Roman"/>
+          <w:sz w:val="20"/>
+          <w:szCs w:val="20"/>
+        </w:rPr>
+      </w:pPr>
+      <w:r>
+        <w:rPr>
+          <w:rFonts w:ascii="Times New Roman" w:eastAsia="Times New Roman" w:hAnsi="Times New Roman" w:cs="Times New Roman"/>
           <w:b/>
-          <w14:ligatures w14:val="standard"/>
-        </w:rPr>
-        <w:t>Alt Txt</w:t>
-      </w:r>
-      <w:r>
-        <w:rPr>
-          <w14:ligatures w14:val="standard"/>
-        </w:rPr>
-        <w:t xml:space="preserve"> option from the left</w:t>
-      </w:r>
-      <w:r>
-        <w:rPr>
-          <w14:ligatures w14:val="standard"/>
-        </w:rPr>
-        <w:t>-</w:t>
-      </w:r>
-      <w:r>
-        <w:rPr>
-          <w14:ligatures w14:val="standard"/>
-        </w:rPr>
-        <w:t>side panel options.</w:t>
+          <w:bCs/>
+          <w:sz w:val="20"/>
+          <w:szCs w:val="20"/>
+        </w:rPr>
+        <w:t>Model Building:</w:t>
+      </w:r>
+    </w:p>
+    <w:p>
+      <w:pPr>
+        <w:numPr>
+          <w:ilvl w:val="0"/>
+          <w:numId w:val="36"/>
+        </w:numPr>
+        <w:spacing w:before="100" w:beforeAutospacing="1" w:after="100" w:afterAutospacing="1" w:line="240" w:lineRule="auto"/>
+        <w:jc w:val="left"/>
+        <w:rPr>
+          <w:rFonts w:ascii="Times New Roman" w:eastAsia="Times New Roman" w:hAnsi="Times New Roman" w:cs="Times New Roman"/>
+          <w:sz w:val="20"/>
+          <w:szCs w:val="20"/>
+        </w:rPr>
+      </w:pPr>
+      <w:r>
+        <w:rPr>
+          <w:rFonts w:ascii="Times New Roman" w:eastAsia="Times New Roman" w:hAnsi="Times New Roman" w:cs="Times New Roman"/>
+          <w:sz w:val="20"/>
+          <w:szCs w:val="20"/>
+        </w:rPr>
+        <w:t>Development of predictive models tailored to gymnastics team competition.</w:t>
+      </w:r>
+    </w:p>
+    <w:p>
+      <w:pPr>
+        <w:numPr>
+          <w:ilvl w:val="0"/>
+          <w:numId w:val="36"/>
+        </w:numPr>
+        <w:spacing w:before="100" w:beforeAutospacing="1" w:after="100" w:afterAutospacing="1" w:line="240" w:lineRule="auto"/>
+        <w:jc w:val="left"/>
+        <w:rPr>
+          <w:rFonts w:ascii="Times New Roman" w:eastAsia="Times New Roman" w:hAnsi="Times New Roman" w:cs="Times New Roman"/>
+          <w:sz w:val="20"/>
+          <w:szCs w:val="20"/>
+        </w:rPr>
+      </w:pPr>
+      <w:r>
+        <w:rPr>
+          <w:rFonts w:ascii="Times New Roman" w:eastAsia="Times New Roman" w:hAnsi="Times New Roman" w:cs="Times New Roman"/>
+          <w:sz w:val="20"/>
+          <w:szCs w:val="20"/>
+        </w:rPr>
+        <w:t>Experimentation with various machine learning and statistical algorithms.</w:t>
+      </w:r>
+    </w:p>
+    <w:p>
+      <w:pPr>
+        <w:numPr>
+          <w:ilvl w:val="0"/>
+          <w:numId w:val="36"/>
+        </w:numPr>
+        <w:spacing w:before="100" w:beforeAutospacing="1" w:after="100" w:afterAutospacing="1" w:line="240" w:lineRule="auto"/>
+        <w:jc w:val="left"/>
+        <w:rPr>
+          <w:rFonts w:ascii="Times New Roman" w:eastAsia="Times New Roman" w:hAnsi="Times New Roman" w:cs="Times New Roman"/>
+          <w:sz w:val="20"/>
+          <w:szCs w:val="20"/>
+        </w:rPr>
+      </w:pPr>
+      <w:r>
+        <w:rPr>
+          <w:rFonts w:ascii="Times New Roman" w:eastAsia="Times New Roman" w:hAnsi="Times New Roman" w:cs="Times New Roman"/>
+          <w:sz w:val="20"/>
+          <w:szCs w:val="20"/>
+        </w:rPr>
+        <w:t>Feature engineering to capture athlete strengths, weaknesses, and historical performance.</w:t>
+      </w:r>
+    </w:p>
+    <w:p>
+      <w:pPr>
+        <w:numPr>
+          <w:ilvl w:val="0"/>
+          <w:numId w:val="36"/>
+        </w:numPr>
+        <w:spacing w:before="100" w:beforeAutospacing="1" w:after="100" w:afterAutospacing="1" w:line="240" w:lineRule="auto"/>
+        <w:jc w:val="left"/>
+        <w:rPr>
+          <w:rFonts w:ascii="Times New Roman" w:eastAsia="Times New Roman" w:hAnsi="Times New Roman" w:cs="Times New Roman"/>
+          <w:sz w:val="20"/>
+          <w:szCs w:val="20"/>
+        </w:rPr>
+      </w:pPr>
+      <w:r>
+        <w:rPr>
+          <w:rFonts w:ascii="Times New Roman" w:eastAsia="Times New Roman" w:hAnsi="Times New Roman" w:cs="Times New Roman"/>
+          <w:sz w:val="20"/>
+          <w:szCs w:val="20"/>
+        </w:rPr>
+        <w:t>Fine-tuning model parameters for optimal predictive accuracy.</w:t>
       </w:r>
     </w:p>
     <w:p>
@@ -3070,174 +2669,117 @@
         <w:pStyle w:val="ListParagraph"/>
         <w:numPr>
           <w:ilvl w:val="0"/>
-          <w:numId w:val="30"/>
+          <w:numId w:val="32"/>
         </w:numPr>
-        <w:shd w:val="clear" w:color="auto" w:fill="FFFFFF"/>
         <w:spacing w:before="100" w:beforeAutospacing="1" w:after="100" w:afterAutospacing="1" w:line="240" w:lineRule="auto"/>
-        <w:rPr>
-          <w14:ligatures w14:val="standard"/>
-        </w:rPr>
-      </w:pPr>
-      <w:r>
-        <w:rPr>
-          <w14:ligatures w14:val="standard"/>
-        </w:rPr>
-        <w:t xml:space="preserve">In the </w:t>
-      </w:r>
-      <w:r>
-        <w:rPr>
-          <w14:ligatures w14:val="standard"/>
-        </w:rPr>
-        <w:t>"</w:t>
-      </w:r>
-      <w:r>
-        <w:rPr>
-          <w14:ligatures w14:val="standard"/>
-        </w:rPr>
-        <w:t>Title:</w:t>
-      </w:r>
-      <w:r>
-        <w:rPr>
-          <w14:ligatures w14:val="standard"/>
-        </w:rPr>
-        <w:t>"</w:t>
-      </w:r>
-      <w:r>
-        <w:rPr>
-          <w14:ligatures w14:val="standard"/>
-        </w:rPr>
-        <w:t xml:space="preserve"> and </w:t>
-      </w:r>
-      <w:r>
-        <w:rPr>
-          <w14:ligatures w14:val="standard"/>
-        </w:rPr>
-        <w:t>"</w:t>
-      </w:r>
-      <w:r>
-        <w:rPr>
-          <w14:ligatures w14:val="standard"/>
-        </w:rPr>
-        <w:t>Description:</w:t>
-      </w:r>
-      <w:r>
-        <w:rPr>
-          <w14:ligatures w14:val="standard"/>
-        </w:rPr>
-        <w:t>"</w:t>
-      </w:r>
-      <w:r>
-        <w:rPr>
-          <w14:ligatures w14:val="standard"/>
-        </w:rPr>
-        <w:t xml:space="preserve"> text boxes</w:t>
-      </w:r>
-      <w:r>
-        <w:rPr>
-          <w14:ligatures w14:val="standard"/>
-        </w:rPr>
-        <w:t>,</w:t>
-      </w:r>
-      <w:r>
-        <w:rPr>
-          <w14:ligatures w14:val="standard"/>
-        </w:rPr>
-        <w:t xml:space="preserve"> type the text you want to represent the picture, and then click </w:t>
-      </w:r>
-      <w:r>
-        <w:rPr>
-          <w14:ligatures w14:val="standard"/>
-        </w:rPr>
-        <w:t>"</w:t>
-      </w:r>
-      <w:r>
-        <w:rPr>
-          <w14:ligatures w14:val="standard"/>
-        </w:rPr>
-        <w:t>Close</w:t>
-      </w:r>
-      <w:r>
-        <w:rPr>
-          <w14:ligatures w14:val="standard"/>
-        </w:rPr>
-        <w:t>"</w:t>
-      </w:r>
-      <w:r>
-        <w:rPr>
-          <w14:ligatures w14:val="standard"/>
-        </w:rPr>
-        <w:t>.</w:t>
+        <w:jc w:val="left"/>
+        <w:rPr>
+          <w:rFonts w:ascii="Times New Roman" w:eastAsia="Times New Roman" w:hAnsi="Times New Roman" w:cs="Times New Roman"/>
+          <w:sz w:val="20"/>
+          <w:szCs w:val="20"/>
+        </w:rPr>
+      </w:pPr>
+      <w:r>
+        <w:rPr>
+          <w:rFonts w:ascii="Times New Roman" w:eastAsia="Times New Roman" w:hAnsi="Times New Roman" w:cs="Times New Roman"/>
+          <w:b/>
+          <w:bCs/>
+          <w:sz w:val="20"/>
+          <w:szCs w:val="20"/>
+        </w:rPr>
+        <w:t>Model Evaluation:</w:t>
       </w:r>
     </w:p>
     <w:p>
       <w:pPr>
-        <w:pStyle w:val="Para"/>
-        <w:jc w:val="both"/>
-        <w:rPr>
-          <w14:ligatures w14:val="standard"/>
-        </w:rPr>
-      </w:pPr>
-      <w:r>
-        <w:rPr>
-          <w:lang w:eastAsia="it-IT"/>
-          <w14:ligatures w14:val="standard"/>
-        </w:rPr>
-        <w:t xml:space="preserve">Below are steps to place alt-txt value in </w:t>
-      </w:r>
-      <w:r>
-        <w:rPr>
-          <w:b/>
-          <w:lang w:eastAsia="it-IT"/>
-          <w14:ligatures w14:val="standard"/>
-        </w:rPr>
-        <w:t>MS Word 201</w:t>
-      </w:r>
-      <w:r>
-        <w:rPr>
-          <w:b/>
-          <w:lang w:eastAsia="it-IT"/>
-          <w14:ligatures w14:val="standard"/>
-        </w:rPr>
-        <w:t>3</w:t>
-      </w:r>
-      <w:r>
-        <w:rPr>
-          <w:b/>
-          <w:lang w:eastAsia="it-IT"/>
-          <w14:ligatures w14:val="standard"/>
-        </w:rPr>
-        <w:t>/2016</w:t>
-      </w:r>
-      <w:r>
-        <w:rPr>
-          <w:lang w:eastAsia="it-IT"/>
-          <w14:ligatures w14:val="standard"/>
-        </w:rPr>
-        <w:t xml:space="preserve">. </w:t>
-      </w:r>
-      <w:r>
-        <w:rPr>
-          <w14:ligatures w14:val="standard"/>
-        </w:rPr>
-        <w:t>To add alternative text to a picture in Word 201</w:t>
-      </w:r>
-      <w:r>
-        <w:rPr>
-          <w14:ligatures w14:val="standard"/>
-        </w:rPr>
-        <w:t>3</w:t>
-      </w:r>
-      <w:r>
-        <w:rPr>
-          <w14:ligatures w14:val="standard"/>
-        </w:rPr>
-        <w:t>/2016</w:t>
-      </w:r>
-      <w:r>
-        <w:rPr>
-          <w14:ligatures w14:val="standard"/>
-        </w:rPr>
-        <w:t>, follow these steps:</w:t>
+        <w:numPr>
+          <w:ilvl w:val="0"/>
+          <w:numId w:val="35"/>
+        </w:numPr>
+        <w:spacing w:before="100" w:beforeAutospacing="1" w:after="100" w:afterAutospacing="1" w:line="240" w:lineRule="auto"/>
+        <w:jc w:val="left"/>
+        <w:rPr>
+          <w:rFonts w:ascii="Times New Roman" w:eastAsia="Times New Roman" w:hAnsi="Times New Roman" w:cs="Times New Roman"/>
+          <w:sz w:val="20"/>
+          <w:szCs w:val="20"/>
+        </w:rPr>
+      </w:pPr>
+      <w:r>
+        <w:rPr>
+          <w:rFonts w:ascii="Times New Roman" w:eastAsia="Times New Roman" w:hAnsi="Times New Roman" w:cs="Times New Roman"/>
+          <w:sz w:val="20"/>
+          <w:szCs w:val="20"/>
+        </w:rPr>
+        <w:t>Rigorous evaluation of model performance using cross-validation techniques.</w:t>
+      </w:r>
+    </w:p>
+    <w:p>
+      <w:pPr>
+        <w:numPr>
+          <w:ilvl w:val="0"/>
+          <w:numId w:val="35"/>
+        </w:numPr>
+        <w:spacing w:before="100" w:beforeAutospacing="1" w:after="100" w:afterAutospacing="1" w:line="240" w:lineRule="auto"/>
+        <w:jc w:val="left"/>
+        <w:rPr>
+          <w:rFonts w:ascii="Times New Roman" w:eastAsia="Times New Roman" w:hAnsi="Times New Roman" w:cs="Times New Roman"/>
+          <w:sz w:val="20"/>
+          <w:szCs w:val="20"/>
+        </w:rPr>
+      </w:pPr>
+      <w:r>
+        <w:rPr>
+          <w:rFonts w:ascii="Times New Roman" w:eastAsia="Times New Roman" w:hAnsi="Times New Roman" w:cs="Times New Roman"/>
+          <w:sz w:val="20"/>
+          <w:szCs w:val="20"/>
+        </w:rPr>
+        <w:t>Application of relevant evaluation metrics, including accuracy, precision, recall, F1-score, and AUC-ROC.</w:t>
+      </w:r>
+    </w:p>
+    <w:p>
+      <w:pPr>
+        <w:numPr>
+          <w:ilvl w:val="0"/>
+          <w:numId w:val="35"/>
+        </w:numPr>
+        <w:spacing w:before="100" w:beforeAutospacing="1" w:after="100" w:afterAutospacing="1" w:line="240" w:lineRule="auto"/>
+        <w:jc w:val="left"/>
+        <w:rPr>
+          <w:rFonts w:ascii="Times New Roman" w:eastAsia="Times New Roman" w:hAnsi="Times New Roman" w:cs="Times New Roman"/>
+          <w:sz w:val="20"/>
+          <w:szCs w:val="20"/>
+        </w:rPr>
+      </w:pPr>
+      <w:r>
+        <w:rPr>
+          <w:rFonts w:ascii="Times New Roman" w:eastAsia="Times New Roman" w:hAnsi="Times New Roman" w:cs="Times New Roman"/>
+          <w:sz w:val="20"/>
+          <w:szCs w:val="20"/>
+        </w:rPr>
+        <w:t>Assessment of models' ability to generalize across different scenarios.</w:t>
+      </w:r>
+    </w:p>
+    <w:p>
+      <w:pPr>
+        <w:numPr>
+          <w:ilvl w:val="0"/>
+          <w:numId w:val="35"/>
+        </w:numPr>
+        <w:spacing w:before="100" w:beforeAutospacing="1" w:after="100" w:afterAutospacing="1" w:line="240" w:lineRule="auto"/>
+        <w:jc w:val="left"/>
+        <w:rPr>
+          <w:rFonts w:ascii="Times New Roman" w:eastAsia="Times New Roman" w:hAnsi="Times New Roman" w:cs="Times New Roman"/>
+          <w:sz w:val="20"/>
+          <w:szCs w:val="20"/>
+        </w:rPr>
+      </w:pPr>
+      <w:r>
+        <w:rPr>
+          <w:rFonts w:ascii="Times New Roman" w:eastAsia="Times New Roman" w:hAnsi="Times New Roman" w:cs="Times New Roman"/>
+          <w:sz w:val="20"/>
+          <w:szCs w:val="20"/>
+        </w:rPr>
+        <w:t>Sensitivity analysis to identify influential factors affecting predictions.</w:t>
       </w:r>
     </w:p>
     <w:p>
@@ -3245,1070 +2787,418 @@
         <w:pStyle w:val="ListParagraph"/>
         <w:numPr>
           <w:ilvl w:val="0"/>
-          <w:numId w:val="31"/>
+          <w:numId w:val="32"/>
         </w:numPr>
-        <w:shd w:val="clear" w:color="auto" w:fill="FFFFFF"/>
         <w:spacing w:before="100" w:beforeAutospacing="1" w:after="100" w:afterAutospacing="1" w:line="240" w:lineRule="auto"/>
-        <w:rPr>
-          <w14:ligatures w14:val="standard"/>
-        </w:rPr>
-      </w:pPr>
-      <w:r>
-        <w:rPr>
-          <w14:ligatures w14:val="standard"/>
-        </w:rPr>
-        <w:t>In a Word 201</w:t>
-      </w:r>
-      <w:r>
-        <w:rPr>
-          <w14:ligatures w14:val="standard"/>
-        </w:rPr>
-        <w:t>3</w:t>
-      </w:r>
-      <w:r>
-        <w:rPr>
-          <w14:ligatures w14:val="standard"/>
-        </w:rPr>
-        <w:t>/2016</w:t>
-      </w:r>
-      <w:r>
-        <w:rPr>
-          <w14:ligatures w14:val="standard"/>
-        </w:rPr>
-        <w:t xml:space="preserve"> document, insert a picture.</w:t>
+        <w:jc w:val="left"/>
+        <w:rPr>
+          <w:rFonts w:ascii="Times New Roman" w:eastAsia="Times New Roman" w:hAnsi="Times New Roman" w:cs="Times New Roman"/>
+          <w:sz w:val="20"/>
+          <w:szCs w:val="20"/>
+        </w:rPr>
+      </w:pPr>
+      <w:r>
+        <w:rPr>
+          <w:rFonts w:ascii="Times New Roman" w:eastAsia="Times New Roman" w:hAnsi="Times New Roman" w:cs="Times New Roman"/>
+          <w:b/>
+          <w:bCs/>
+          <w:sz w:val="20"/>
+          <w:szCs w:val="20"/>
+        </w:rPr>
+        <w:t>Final Visualizations:</w:t>
       </w:r>
     </w:p>
     <w:p>
       <w:pPr>
-        <w:pStyle w:val="ListParagraph"/>
         <w:numPr>
           <w:ilvl w:val="0"/>
-          <w:numId w:val="31"/>
+          <w:numId w:val="34"/>
         </w:numPr>
-        <w:shd w:val="clear" w:color="auto" w:fill="FFFFFF"/>
         <w:spacing w:before="100" w:beforeAutospacing="1" w:after="100" w:afterAutospacing="1" w:line="240" w:lineRule="auto"/>
-        <w:rPr>
-          <w14:ligatures w14:val="standard"/>
-        </w:rPr>
-      </w:pPr>
-      <w:r>
-        <w:rPr>
-          <w14:ligatures w14:val="standard"/>
-        </w:rPr>
-        <w:t xml:space="preserve">Right click on the inserted picture and select </w:t>
-      </w:r>
-      <w:r>
-        <w:rPr>
-          <w14:ligatures w14:val="standard"/>
-        </w:rPr>
-        <w:t>the</w:t>
-      </w:r>
-      <w:r>
-        <w:rPr>
-          <w14:ligatures w14:val="standard"/>
-        </w:rPr>
-        <w:t xml:space="preserve"> </w:t>
-      </w:r>
-      <w:r>
-        <w:rPr>
-          <w:b/>
-          <w14:ligatures w14:val="standard"/>
-        </w:rPr>
-        <w:t>Format Picture</w:t>
-      </w:r>
-      <w:r>
-        <w:rPr>
-          <w14:ligatures w14:val="standard"/>
-        </w:rPr>
-        <w:t xml:space="preserve"> option</w:t>
-      </w:r>
-      <w:r>
-        <w:rPr>
-          <w14:ligatures w14:val="standard"/>
-        </w:rPr>
-        <w:t>.</w:t>
+        <w:jc w:val="left"/>
+        <w:rPr>
+          <w:rFonts w:ascii="Times New Roman" w:eastAsia="Times New Roman" w:hAnsi="Times New Roman" w:cs="Times New Roman"/>
+          <w:sz w:val="20"/>
+          <w:szCs w:val="20"/>
+        </w:rPr>
+      </w:pPr>
+      <w:r>
+        <w:rPr>
+          <w:rFonts w:ascii="Times New Roman" w:eastAsia="Times New Roman" w:hAnsi="Times New Roman" w:cs="Times New Roman"/>
+          <w:sz w:val="20"/>
+          <w:szCs w:val="20"/>
+        </w:rPr>
+        <w:t>Creation of informative and intuitive visualizations.</w:t>
       </w:r>
     </w:p>
     <w:p>
       <w:pPr>
-        <w:pStyle w:val="ListParagraph"/>
         <w:numPr>
           <w:ilvl w:val="0"/>
-          <w:numId w:val="31"/>
+          <w:numId w:val="34"/>
         </w:numPr>
-        <w:shd w:val="clear" w:color="auto" w:fill="FFFFFF"/>
         <w:spacing w:before="100" w:beforeAutospacing="1" w:after="100" w:afterAutospacing="1" w:line="240" w:lineRule="auto"/>
-        <w:rPr>
-          <w14:ligatures w14:val="standard"/>
-        </w:rPr>
-      </w:pPr>
-      <w:r>
-        <w:rPr>
-          <w14:ligatures w14:val="standard"/>
-        </w:rPr>
-        <w:t xml:space="preserve">In the settings at the right </w:t>
-      </w:r>
-      <w:r>
-        <w:rPr>
-          <w14:ligatures w14:val="standard"/>
-        </w:rPr>
-        <w:t xml:space="preserve">side </w:t>
-      </w:r>
-      <w:r>
-        <w:rPr>
-          <w14:ligatures w14:val="standard"/>
-        </w:rPr>
-        <w:t xml:space="preserve">of the window, click on the </w:t>
-      </w:r>
-      <w:r>
-        <w:rPr>
-          <w14:ligatures w14:val="standard"/>
-        </w:rPr>
-        <w:t>"</w:t>
-      </w:r>
-      <w:r>
-        <w:rPr>
-          <w14:ligatures w14:val="standard"/>
-        </w:rPr>
-        <w:t>Layout &amp; Properties</w:t>
-      </w:r>
-      <w:r>
-        <w:rPr>
-          <w14:ligatures w14:val="standard"/>
-        </w:rPr>
-        <w:t>"</w:t>
-      </w:r>
-      <w:r>
-        <w:rPr>
-          <w14:ligatures w14:val="standard"/>
-        </w:rPr>
-        <w:t xml:space="preserve"> icon (3rd option)</w:t>
-      </w:r>
-      <w:r>
-        <w:rPr>
-          <w14:ligatures w14:val="standard"/>
-        </w:rPr>
-        <w:t>.</w:t>
-      </w:r>
-      <w:r>
-        <w:rPr>
-          <w14:ligatures w14:val="standard"/>
-        </w:rPr>
-        <w:t xml:space="preserve"> </w:t>
+        <w:jc w:val="left"/>
+        <w:rPr>
+          <w:rFonts w:ascii="Times New Roman" w:eastAsia="Times New Roman" w:hAnsi="Times New Roman" w:cs="Times New Roman"/>
+          <w:sz w:val="20"/>
+          <w:szCs w:val="20"/>
+        </w:rPr>
+      </w:pPr>
+      <w:r>
+        <w:rPr>
+          <w:rFonts w:ascii="Times New Roman" w:eastAsia="Times New Roman" w:hAnsi="Times New Roman" w:cs="Times New Roman"/>
+          <w:sz w:val="20"/>
+          <w:szCs w:val="20"/>
+        </w:rPr>
+        <w:t>Visualization of predicted outcomes for Men's and Women's Team Artistic Gymnastics.</w:t>
       </w:r>
     </w:p>
     <w:p>
       <w:pPr>
-        <w:pStyle w:val="ListParagraph"/>
         <w:numPr>
           <w:ilvl w:val="0"/>
-          <w:numId w:val="31"/>
+          <w:numId w:val="34"/>
         </w:numPr>
-        <w:shd w:val="clear" w:color="auto" w:fill="FFFFFF"/>
         <w:spacing w:before="100" w:beforeAutospacing="1" w:after="100" w:afterAutospacing="1" w:line="240" w:lineRule="auto"/>
-        <w:rPr>
-          <w14:ligatures w14:val="standard"/>
-        </w:rPr>
-      </w:pPr>
-      <w:r>
-        <w:rPr>
-          <w14:ligatures w14:val="standard"/>
-        </w:rPr>
-        <w:t xml:space="preserve">Expand </w:t>
-      </w:r>
-      <w:r>
-        <w:rPr>
-          <w:b/>
-          <w14:ligatures w14:val="standard"/>
-        </w:rPr>
-        <w:t>Alt Txt</w:t>
-      </w:r>
-      <w:r>
-        <w:rPr>
-          <w14:ligatures w14:val="standard"/>
-        </w:rPr>
-        <w:t xml:space="preserve"> option.</w:t>
+        <w:jc w:val="left"/>
+        <w:rPr>
+          <w:rFonts w:ascii="Times New Roman" w:eastAsia="Times New Roman" w:hAnsi="Times New Roman" w:cs="Times New Roman"/>
+          <w:sz w:val="20"/>
+          <w:szCs w:val="20"/>
+        </w:rPr>
+      </w:pPr>
+      <w:r>
+        <w:rPr>
+          <w:rFonts w:ascii="Times New Roman" w:eastAsia="Times New Roman" w:hAnsi="Times New Roman" w:cs="Times New Roman"/>
+          <w:sz w:val="20"/>
+          <w:szCs w:val="20"/>
+        </w:rPr>
+        <w:t>Clear presentation of predicted winners and comparisons of teams.</w:t>
       </w:r>
     </w:p>
     <w:p>
       <w:pPr>
-        <w:pStyle w:val="ListParagraph"/>
         <w:numPr>
           <w:ilvl w:val="0"/>
-          <w:numId w:val="31"/>
+          <w:numId w:val="34"/>
         </w:numPr>
-        <w:shd w:val="clear" w:color="auto" w:fill="FFFFFF"/>
         <w:spacing w:before="100" w:beforeAutospacing="1" w:after="100" w:afterAutospacing="1" w:line="240" w:lineRule="auto"/>
-        <w:rPr>
-          <w14:ligatures w14:val="standard"/>
-        </w:rPr>
-      </w:pPr>
-      <w:r>
-        <w:rPr>
-          <w14:ligatures w14:val="standard"/>
-        </w:rPr>
-        <w:t xml:space="preserve">In the </w:t>
-      </w:r>
-      <w:r>
-        <w:rPr>
-          <w14:ligatures w14:val="standard"/>
-        </w:rPr>
-        <w:t>"</w:t>
-      </w:r>
-      <w:r>
-        <w:rPr>
-          <w14:ligatures w14:val="standard"/>
-        </w:rPr>
-        <w:t>Title:</w:t>
-      </w:r>
-      <w:r>
-        <w:rPr>
-          <w14:ligatures w14:val="standard"/>
-        </w:rPr>
-        <w:t>"</w:t>
-      </w:r>
-      <w:r>
-        <w:rPr>
-          <w14:ligatures w14:val="standard"/>
-        </w:rPr>
-        <w:t xml:space="preserve"> and </w:t>
-      </w:r>
-      <w:r>
-        <w:rPr>
-          <w14:ligatures w14:val="standard"/>
-        </w:rPr>
-        <w:t>"</w:t>
-      </w:r>
-      <w:r>
-        <w:rPr>
-          <w14:ligatures w14:val="standard"/>
-        </w:rPr>
-        <w:t>Description:</w:t>
-      </w:r>
-      <w:r>
-        <w:rPr>
-          <w14:ligatures w14:val="standard"/>
-        </w:rPr>
-        <w:t>"</w:t>
-      </w:r>
-      <w:r>
-        <w:rPr>
-          <w14:ligatures w14:val="standard"/>
-        </w:rPr>
-        <w:t xml:space="preserve"> text boxes</w:t>
-      </w:r>
-      <w:r>
-        <w:rPr>
-          <w14:ligatures w14:val="standard"/>
-        </w:rPr>
-        <w:t>,</w:t>
-      </w:r>
-      <w:r>
-        <w:rPr>
-          <w14:ligatures w14:val="standard"/>
-        </w:rPr>
-        <w:t xml:space="preserve"> type the text you want to represent the picture, and then click </w:t>
-      </w:r>
-      <w:r>
-        <w:rPr>
-          <w14:ligatures w14:val="standard"/>
-        </w:rPr>
-        <w:t>"</w:t>
-      </w:r>
-      <w:r>
-        <w:rPr>
-          <w14:ligatures w14:val="standard"/>
-        </w:rPr>
-        <w:t>Close</w:t>
-      </w:r>
-      <w:r>
-        <w:rPr>
-          <w14:ligatures w14:val="standard"/>
-        </w:rPr>
-        <w:t>"</w:t>
-      </w:r>
-      <w:r>
-        <w:rPr>
-          <w14:ligatures w14:val="standard"/>
-        </w:rPr>
-        <w:t>.</w:t>
+        <w:jc w:val="left"/>
+        <w:rPr>
+          <w:rFonts w:ascii="Times New Roman" w:eastAsia="Times New Roman" w:hAnsi="Times New Roman" w:cs="Times New Roman"/>
+          <w:sz w:val="20"/>
+          <w:szCs w:val="20"/>
+        </w:rPr>
+      </w:pPr>
+      <w:r>
+        <w:rPr>
+          <w:rFonts w:ascii="Times New Roman" w:eastAsia="Times New Roman" w:hAnsi="Times New Roman" w:cs="Times New Roman"/>
+          <w:sz w:val="20"/>
+          <w:szCs w:val="20"/>
+        </w:rPr>
+        <w:t>Visual representation of the research findings for stakeholders.</w:t>
       </w:r>
     </w:p>
     <w:p>
       <w:pPr>
-        <w:pStyle w:val="Para"/>
-        <w:jc w:val="both"/>
-        <w:rPr>
-          <w14:ligatures w14:val="standard"/>
-        </w:rPr>
-      </w:pPr>
-      <w:r>
-        <w:rPr>
-          <w:rFonts w:ascii="Linux Biolinum" w:hAnsi="Linux Biolinum" w:cs="Linux Biolinum"/>
-          <w:i/>
-          <w14:ligatures w14:val="standard"/>
-        </w:rPr>
-        <w:t>1.1</w:t>
-      </w:r>
-      <w:r>
-        <w:rPr>
-          <w:rStyle w:val="Label"/>
-          <w:rFonts w:cs="Linux Libertine"/>
-          <w:i/>
-          <w14:ligatures w14:val="standard"/>
-        </w:rPr>
-        <w:t>.1</w:t>
-      </w:r>
-      <w:r>
-        <w:rPr>
-          <w:rFonts w:ascii="Linux Biolinum" w:hAnsi="Linux Biolinum" w:cs="Linux Biolinum"/>
-          <w:i/>
-          <w14:ligatures w14:val="standard"/>
-        </w:rPr>
-        <w:t xml:space="preserve"> Heading Level 3. </w:t>
-      </w:r>
-      <w:r>
-        <w:rPr>
-          <w:lang w:eastAsia="it-IT"/>
-          <w14:ligatures w14:val="standard"/>
-        </w:rPr>
-        <w:t xml:space="preserve">Insert paragraph text </w:t>
-      </w:r>
-      <w:r>
-        <w:rPr>
-          <w14:ligatures w14:val="standard"/>
-        </w:rPr>
-        <w:t xml:space="preserve">here. </w:t>
-      </w:r>
-      <w:r>
-        <w:rPr>
-          <w:lang w:eastAsia="it-IT"/>
-          <w14:ligatures w14:val="standard"/>
-        </w:rPr>
-        <w:t xml:space="preserve">Insert paragraph text </w:t>
-      </w:r>
-      <w:r>
-        <w:rPr>
-          <w14:ligatures w14:val="standard"/>
-        </w:rPr>
-        <w:t xml:space="preserve">here. </w:t>
-      </w:r>
-      <w:r>
-        <w:rPr>
-          <w:lang w:eastAsia="it-IT"/>
-          <w14:ligatures w14:val="standard"/>
-        </w:rPr>
-        <w:t xml:space="preserve">Insert paragraph text </w:t>
-      </w:r>
-      <w:r>
-        <w:rPr>
-          <w14:ligatures w14:val="standard"/>
-        </w:rPr>
-        <w:t xml:space="preserve">here. </w:t>
-      </w:r>
-      <w:r>
-        <w:rPr>
-          <w:lang w:eastAsia="it-IT"/>
-          <w14:ligatures w14:val="standard"/>
-        </w:rPr>
-        <w:t xml:space="preserve">Insert paragraph text </w:t>
-      </w:r>
-      <w:r>
-        <w:rPr>
-          <w14:ligatures w14:val="standard"/>
-        </w:rPr>
-        <w:t xml:space="preserve">here. </w:t>
-      </w:r>
-      <w:r>
-        <w:rPr>
-          <w:lang w:eastAsia="it-IT"/>
-          <w14:ligatures w14:val="standard"/>
-        </w:rPr>
-        <w:t xml:space="preserve">Insert paragraph text </w:t>
-      </w:r>
-      <w:r>
-        <w:rPr>
-          <w14:ligatures w14:val="standard"/>
-        </w:rPr>
-        <w:t xml:space="preserve">here. </w:t>
-      </w:r>
-      <w:r>
-        <w:rPr>
-          <w:lang w:eastAsia="it-IT"/>
-          <w14:ligatures w14:val="standard"/>
-        </w:rPr>
-        <w:t xml:space="preserve">Insert paragraph text </w:t>
-      </w:r>
-      <w:r>
-        <w:rPr>
-          <w14:ligatures w14:val="standard"/>
-        </w:rPr>
-        <w:t xml:space="preserve">here. </w:t>
-      </w:r>
-      <w:r>
-        <w:rPr>
-          <w:lang w:eastAsia="it-IT"/>
-          <w14:ligatures w14:val="standard"/>
-        </w:rPr>
-        <w:t xml:space="preserve">Insert paragraph text </w:t>
-      </w:r>
-      <w:r>
-        <w:rPr>
-          <w14:ligatures w14:val="standard"/>
-        </w:rPr>
-        <w:t>here.</w:t>
-      </w:r>
-      <w:r>
-        <w:rPr>
-          <w14:ligatures w14:val="standard"/>
-        </w:rPr>
-        <w:t xml:space="preserve"> </w:t>
-      </w:r>
-      <w:r>
-        <w:rPr>
-          <w:lang w:eastAsia="it-IT"/>
-          <w14:ligatures w14:val="standard"/>
-        </w:rPr>
-        <w:t xml:space="preserve">Insert paragraph text </w:t>
-      </w:r>
-      <w:r>
-        <w:rPr>
-          <w14:ligatures w14:val="standard"/>
-        </w:rPr>
-        <w:t xml:space="preserve">here. </w:t>
-      </w:r>
-      <w:r>
-        <w:rPr>
-          <w:lang w:eastAsia="it-IT"/>
-          <w14:ligatures w14:val="standard"/>
-        </w:rPr>
-        <w:t xml:space="preserve">Insert paragraph text </w:t>
-      </w:r>
-      <w:r>
-        <w:rPr>
-          <w14:ligatures w14:val="standard"/>
-        </w:rPr>
-        <w:t xml:space="preserve">here. </w:t>
-      </w:r>
-      <w:r>
-        <w:rPr>
-          <w:lang w:eastAsia="it-IT"/>
-          <w14:ligatures w14:val="standard"/>
-        </w:rPr>
-        <w:t xml:space="preserve">Insert paragraph text </w:t>
-      </w:r>
-      <w:r>
-        <w:rPr>
-          <w14:ligatures w14:val="standard"/>
-        </w:rPr>
-        <w:t xml:space="preserve">here. </w:t>
-      </w:r>
-      <w:r>
-        <w:rPr>
-          <w:lang w:eastAsia="it-IT"/>
-          <w14:ligatures w14:val="standard"/>
-        </w:rPr>
-        <w:t xml:space="preserve">Insert paragraph text </w:t>
-      </w:r>
-      <w:r>
-        <w:rPr>
-          <w14:ligatures w14:val="standard"/>
-        </w:rPr>
-        <w:t>here.</w:t>
+        <w:pStyle w:val="Head2"/>
+        <w:rPr>
+          <w14:ligatures w14:val="standard"/>
+        </w:rPr>
+      </w:pPr>
+      <w:r>
+        <w:rPr>
+          <w14:ligatures w14:val="standard"/>
+        </w:rPr>
+        <w:t>Evaluation</w:t>
       </w:r>
     </w:p>
     <w:p>
       <w:pPr>
-        <w:pStyle w:val="Para"/>
-        <w:jc w:val="both"/>
-        <w:rPr>
-          <w:lang w:eastAsia="ja-JP"/>
-          <w14:ligatures w14:val="standard"/>
-        </w:rPr>
-      </w:pPr>
-      <w:r>
-        <w:rPr>
-          <w:rStyle w:val="Label"/>
-          <w:rFonts w:cs="Linux Libertine"/>
-          <w:i/>
-          <w14:ligatures w14:val="standard"/>
-        </w:rPr>
-        <w:t>1.1.1.1</w:t>
-      </w:r>
-      <w:r>
-        <w:rPr>
-          <w:rFonts w:cs="Linux Libertine"/>
-          <w:i/>
-          <w:sz w:val="20"/>
-          <w14:ligatures w14:val="standard"/>
-        </w:rPr>
-        <w:t xml:space="preserve"> Heading Level 4. </w:t>
-      </w:r>
-      <w:r>
-        <w:rPr>
-          <w:lang w:eastAsia="it-IT"/>
-          <w14:ligatures w14:val="standard"/>
-        </w:rPr>
-        <w:t xml:space="preserve">Insert paragraph text </w:t>
-      </w:r>
-      <w:r>
-        <w:rPr>
-          <w14:ligatures w14:val="standard"/>
-        </w:rPr>
-        <w:t xml:space="preserve">here. </w:t>
-      </w:r>
-      <w:r>
-        <w:rPr>
-          <w:lang w:eastAsia="it-IT"/>
-          <w14:ligatures w14:val="standard"/>
-        </w:rPr>
-        <w:t xml:space="preserve">Insert paragraph text </w:t>
-      </w:r>
-      <w:r>
-        <w:rPr>
-          <w14:ligatures w14:val="standard"/>
-        </w:rPr>
-        <w:t xml:space="preserve">here. </w:t>
-      </w:r>
-      <w:r>
-        <w:rPr>
-          <w:lang w:eastAsia="it-IT"/>
-          <w14:ligatures w14:val="standard"/>
-        </w:rPr>
-        <w:t xml:space="preserve">Insert paragraph text </w:t>
-      </w:r>
-      <w:r>
-        <w:rPr>
-          <w14:ligatures w14:val="standard"/>
-        </w:rPr>
-        <w:t xml:space="preserve">here. </w:t>
-      </w:r>
-      <w:r>
-        <w:rPr>
-          <w:lang w:eastAsia="it-IT"/>
-          <w14:ligatures w14:val="standard"/>
-        </w:rPr>
-        <w:t xml:space="preserve">Insert paragraph text </w:t>
-      </w:r>
-      <w:r>
-        <w:rPr>
-          <w14:ligatures w14:val="standard"/>
-        </w:rPr>
-        <w:t xml:space="preserve">here. </w:t>
-      </w:r>
-      <w:r>
-        <w:rPr>
-          <w:lang w:eastAsia="it-IT"/>
-          <w14:ligatures w14:val="standard"/>
-        </w:rPr>
-        <w:t xml:space="preserve">Insert paragraph text </w:t>
-      </w:r>
-      <w:r>
-        <w:rPr>
-          <w14:ligatures w14:val="standard"/>
-        </w:rPr>
-        <w:t xml:space="preserve">here. </w:t>
-      </w:r>
-      <w:r>
-        <w:rPr>
-          <w:lang w:eastAsia="it-IT"/>
-          <w14:ligatures w14:val="standard"/>
-        </w:rPr>
-        <w:t xml:space="preserve">Insert paragraph text </w:t>
-      </w:r>
-      <w:r>
-        <w:rPr>
-          <w14:ligatures w14:val="standard"/>
-        </w:rPr>
-        <w:t xml:space="preserve">here. </w:t>
-      </w:r>
-      <w:r>
-        <w:rPr>
-          <w:lang w:eastAsia="it-IT"/>
-          <w14:ligatures w14:val="standard"/>
-        </w:rPr>
-        <w:t xml:space="preserve">Insert paragraph text </w:t>
-      </w:r>
-      <w:r>
-        <w:rPr>
-          <w14:ligatures w14:val="standard"/>
-        </w:rPr>
-        <w:t>here.</w:t>
-      </w:r>
-      <w:r>
-        <w:rPr>
-          <w14:ligatures w14:val="standard"/>
-        </w:rPr>
-        <w:t xml:space="preserve"> </w:t>
-      </w:r>
-      <w:r>
-        <w:rPr>
-          <w:lang w:eastAsia="it-IT"/>
-          <w14:ligatures w14:val="standard"/>
-        </w:rPr>
-        <w:t xml:space="preserve">Insert paragraph text </w:t>
-      </w:r>
-      <w:r>
-        <w:rPr>
-          <w14:ligatures w14:val="standard"/>
-        </w:rPr>
-        <w:t xml:space="preserve">here. </w:t>
-      </w:r>
-      <w:r>
-        <w:rPr>
-          <w:lang w:eastAsia="it-IT"/>
-          <w14:ligatures w14:val="standard"/>
-        </w:rPr>
-        <w:t xml:space="preserve">Insert paragraph text </w:t>
-      </w:r>
-      <w:r>
-        <w:rPr>
-          <w14:ligatures w14:val="standard"/>
-        </w:rPr>
-        <w:t xml:space="preserve">here. </w:t>
-      </w:r>
-      <w:r>
-        <w:rPr>
-          <w:lang w:eastAsia="it-IT"/>
-          <w14:ligatures w14:val="standard"/>
-        </w:rPr>
-        <w:t xml:space="preserve">Insert paragraph text </w:t>
-      </w:r>
-      <w:r>
-        <w:rPr>
-          <w14:ligatures w14:val="standard"/>
-        </w:rPr>
-        <w:t xml:space="preserve">here. </w:t>
-      </w:r>
-      <w:r>
-        <w:rPr>
-          <w:lang w:eastAsia="it-IT"/>
-          <w14:ligatures w14:val="standard"/>
-        </w:rPr>
-        <w:t xml:space="preserve">Insert paragraph text </w:t>
-      </w:r>
-      <w:r>
-        <w:rPr>
-          <w14:ligatures w14:val="standard"/>
-        </w:rPr>
-        <w:t>here.</w:t>
+        <w:spacing w:before="100" w:beforeAutospacing="1" w:after="100" w:afterAutospacing="1" w:line="240" w:lineRule="auto"/>
+        <w:jc w:val="left"/>
+        <w:rPr>
+          <w:rFonts w:ascii="Times New Roman" w:eastAsia="Times New Roman" w:hAnsi="Times New Roman" w:cs="Times New Roman"/>
+          <w:sz w:val="24"/>
+          <w:szCs w:val="24"/>
+        </w:rPr>
+      </w:pPr>
+      <w:r>
+        <w:rPr>
+          <w:rFonts w:ascii="Times New Roman" w:eastAsia="Times New Roman" w:hAnsi="Times New Roman" w:cs="Times New Roman"/>
+          <w:sz w:val="24"/>
+          <w:szCs w:val="24"/>
+        </w:rPr>
+        <w:t>To ensure the accuracy and reliability of our predictive models, we employ a rigorous evaluation process. This process involves assessing the performance of our models, both quantitatively and qualitatively, to determine their effectiveness in making accurate predictions.</w:t>
       </w:r>
     </w:p>
     <w:p>
       <w:pPr>
-        <w:pStyle w:val="AckHead"/>
-        <w:rPr>
-          <w14:ligatures w14:val="standard"/>
-        </w:rPr>
-      </w:pPr>
-      <w:r>
-        <w:rPr>
-          <w14:ligatures w14:val="standard"/>
-        </w:rPr>
-        <w:t>ACKNOWLEDGMENTS</w:t>
+        <w:spacing w:before="100" w:beforeAutospacing="1" w:after="100" w:afterAutospacing="1" w:line="240" w:lineRule="auto"/>
+        <w:jc w:val="left"/>
+        <w:rPr>
+          <w:rFonts w:ascii="Times New Roman" w:eastAsia="Times New Roman" w:hAnsi="Times New Roman" w:cs="Times New Roman"/>
+          <w:sz w:val="24"/>
+          <w:szCs w:val="24"/>
+        </w:rPr>
+      </w:pPr>
+      <w:r>
+        <w:rPr>
+          <w:rFonts w:ascii="Times New Roman" w:eastAsia="Times New Roman" w:hAnsi="Times New Roman" w:cs="Times New Roman"/>
+          <w:b/>
+          <w:bCs/>
+          <w:sz w:val="24"/>
+          <w:szCs w:val="24"/>
+        </w:rPr>
+        <w:t>Quantitative Evaluation Metrics:</w:t>
+      </w:r>
+      <w:r>
+        <w:rPr>
+          <w:rFonts w:ascii="Times New Roman" w:eastAsia="Times New Roman" w:hAnsi="Times New Roman" w:cs="Times New Roman"/>
+          <w:sz w:val="24"/>
+          <w:szCs w:val="24"/>
+        </w:rPr>
+        <w:t xml:space="preserve"> </w:t>
       </w:r>
     </w:p>
     <w:p>
       <w:pPr>
-        <w:pStyle w:val="AckPara"/>
-        <w:rPr>
-          <w14:ligatures w14:val="standard"/>
-        </w:rPr>
-      </w:pPr>
-      <w:r>
-        <w:rPr>
-          <w:lang w:eastAsia="it-IT"/>
-          <w14:ligatures w14:val="standard"/>
-        </w:rPr>
-        <w:t xml:space="preserve">Insert paragraph text </w:t>
-      </w:r>
-      <w:r>
-        <w:rPr>
-          <w14:ligatures w14:val="standard"/>
-        </w:rPr>
-        <w:t xml:space="preserve">here. </w:t>
-      </w:r>
-      <w:r>
-        <w:rPr>
-          <w:lang w:eastAsia="it-IT"/>
-          <w14:ligatures w14:val="standard"/>
-        </w:rPr>
-        <w:t xml:space="preserve">Insert paragraph text </w:t>
-      </w:r>
-      <w:r>
-        <w:rPr>
-          <w14:ligatures w14:val="standard"/>
-        </w:rPr>
-        <w:t xml:space="preserve">here. </w:t>
-      </w:r>
-      <w:r>
-        <w:rPr>
-          <w:lang w:eastAsia="it-IT"/>
-          <w14:ligatures w14:val="standard"/>
-        </w:rPr>
-        <w:t xml:space="preserve">Insert paragraph text </w:t>
-      </w:r>
-      <w:r>
-        <w:rPr>
-          <w14:ligatures w14:val="standard"/>
-        </w:rPr>
-        <w:t xml:space="preserve">here. </w:t>
-      </w:r>
-      <w:r>
-        <w:rPr>
-          <w:lang w:eastAsia="it-IT"/>
-          <w14:ligatures w14:val="standard"/>
-        </w:rPr>
-        <w:t xml:space="preserve">Insert paragraph text </w:t>
-      </w:r>
-      <w:r>
-        <w:rPr>
-          <w14:ligatures w14:val="standard"/>
-        </w:rPr>
-        <w:t xml:space="preserve">here. </w:t>
-      </w:r>
-      <w:r>
-        <w:rPr>
-          <w:lang w:eastAsia="it-IT"/>
-          <w14:ligatures w14:val="standard"/>
-        </w:rPr>
-        <w:t xml:space="preserve">Insert paragraph text </w:t>
-      </w:r>
-      <w:r>
-        <w:rPr>
-          <w14:ligatures w14:val="standard"/>
-        </w:rPr>
-        <w:t xml:space="preserve">here. </w:t>
-      </w:r>
-      <w:r>
-        <w:rPr>
-          <w:lang w:eastAsia="it-IT"/>
-          <w14:ligatures w14:val="standard"/>
-        </w:rPr>
-        <w:t xml:space="preserve">Insert paragraph text </w:t>
-      </w:r>
-      <w:r>
-        <w:rPr>
-          <w14:ligatures w14:val="standard"/>
-        </w:rPr>
-        <w:t xml:space="preserve">here. </w:t>
-      </w:r>
-      <w:r>
-        <w:rPr>
-          <w:lang w:eastAsia="it-IT"/>
-          <w14:ligatures w14:val="standard"/>
-        </w:rPr>
-        <w:t xml:space="preserve">Insert paragraph text </w:t>
-      </w:r>
-      <w:r>
-        <w:rPr>
-          <w14:ligatures w14:val="standard"/>
-        </w:rPr>
-        <w:t xml:space="preserve">here. </w:t>
-      </w:r>
-      <w:r>
-        <w:rPr>
-          <w:lang w:eastAsia="it-IT"/>
-          <w14:ligatures w14:val="standard"/>
-        </w:rPr>
-        <w:t xml:space="preserve">Insert paragraph text </w:t>
-      </w:r>
-      <w:r>
-        <w:rPr>
-          <w14:ligatures w14:val="standard"/>
-        </w:rPr>
-        <w:t xml:space="preserve">here. </w:t>
-      </w:r>
-      <w:r>
-        <w:rPr>
-          <w:lang w:eastAsia="it-IT"/>
-          <w14:ligatures w14:val="standard"/>
-        </w:rPr>
-        <w:t xml:space="preserve">Insert paragraph text </w:t>
-      </w:r>
-      <w:r>
-        <w:rPr>
-          <w14:ligatures w14:val="standard"/>
-        </w:rPr>
-        <w:t xml:space="preserve">here. </w:t>
-      </w:r>
-      <w:r>
-        <w:rPr>
-          <w:lang w:eastAsia="it-IT"/>
-          <w14:ligatures w14:val="standard"/>
-        </w:rPr>
-        <w:t xml:space="preserve">Insert paragraph text </w:t>
-      </w:r>
-      <w:r>
-        <w:rPr>
-          <w14:ligatures w14:val="standard"/>
-        </w:rPr>
-        <w:t xml:space="preserve">here. </w:t>
-      </w:r>
-      <w:r>
-        <w:rPr>
-          <w:lang w:eastAsia="it-IT"/>
-          <w14:ligatures w14:val="standard"/>
-        </w:rPr>
-        <w:t xml:space="preserve">Insert paragraph text </w:t>
-      </w:r>
-      <w:r>
-        <w:rPr>
-          <w14:ligatures w14:val="standard"/>
-        </w:rPr>
-        <w:t>here.</w:t>
+        <w:spacing w:before="100" w:beforeAutospacing="1" w:after="100" w:afterAutospacing="1" w:line="240" w:lineRule="auto"/>
+        <w:jc w:val="left"/>
+        <w:rPr>
+          <w:rFonts w:ascii="Times New Roman" w:eastAsia="Times New Roman" w:hAnsi="Times New Roman" w:cs="Times New Roman"/>
+          <w:sz w:val="24"/>
+          <w:szCs w:val="24"/>
+        </w:rPr>
+      </w:pPr>
+      <w:r>
+        <w:rPr>
+          <w:rFonts w:ascii="Times New Roman" w:eastAsia="Times New Roman" w:hAnsi="Times New Roman" w:cs="Times New Roman"/>
+          <w:b/>
+          <w:bCs/>
+          <w:sz w:val="24"/>
+          <w:szCs w:val="24"/>
+        </w:rPr>
+        <w:t>Accuracy:</w:t>
+      </w:r>
+      <w:r>
+        <w:rPr>
+          <w:rFonts w:ascii="Times New Roman" w:eastAsia="Times New Roman" w:hAnsi="Times New Roman" w:cs="Times New Roman"/>
+          <w:sz w:val="24"/>
+          <w:szCs w:val="24"/>
+        </w:rPr>
+        <w:t xml:space="preserve"> Accuracy measures the proportion of correctly predicted outcomes among all predictions. It provides an overall assessment of model correctness.</w:t>
       </w:r>
     </w:p>
     <w:p>
       <w:pPr>
-        <w:pStyle w:val="ReferenceHead"/>
-        <w:rPr>
-          <w14:ligatures w14:val="standard"/>
-        </w:rPr>
-      </w:pPr>
-      <w:r>
-        <w:rPr>
-          <w14:ligatures w14:val="standard"/>
-        </w:rPr>
-        <w:t>REFERENCES</w:t>
+        <w:spacing w:before="100" w:beforeAutospacing="1" w:after="100" w:afterAutospacing="1" w:line="240" w:lineRule="auto"/>
+        <w:jc w:val="left"/>
+        <w:rPr>
+          <w:rFonts w:ascii="Times New Roman" w:eastAsia="Times New Roman" w:hAnsi="Times New Roman" w:cs="Times New Roman"/>
+          <w:sz w:val="24"/>
+          <w:szCs w:val="24"/>
+        </w:rPr>
+      </w:pPr>
+      <w:r>
+        <w:rPr>
+          <w:rFonts w:ascii="Times New Roman" w:eastAsia="Times New Roman" w:hAnsi="Times New Roman" w:cs="Times New Roman"/>
+          <w:b/>
+          <w:bCs/>
+          <w:sz w:val="24"/>
+          <w:szCs w:val="24"/>
+        </w:rPr>
+        <w:t>Precision and Recall:</w:t>
+      </w:r>
+      <w:r>
+        <w:rPr>
+          <w:rFonts w:ascii="Times New Roman" w:eastAsia="Times New Roman" w:hAnsi="Times New Roman" w:cs="Times New Roman"/>
+          <w:sz w:val="24"/>
+          <w:szCs w:val="24"/>
+        </w:rPr>
+        <w:t xml:space="preserve"> Precision measures the proportion of true positive predictions among all positive predictions, while recall measures the proportion of true positives among all actual positives. These metrics are particularly useful in assessing the model's ability to identify winners accurately.</w:t>
       </w:r>
     </w:p>
     <w:p>
       <w:pPr>
-        <w:pStyle w:val="Bibentry"/>
-        <w:rPr>
-          <w:szCs w:val="14"/>
-          <w14:ligatures w14:val="standard"/>
-        </w:rPr>
-      </w:pPr>
-      <w:r>
-        <w:rPr>
-          <w14:ligatures w14:val="standard"/>
-        </w:rPr>
-        <w:t>[1]</w:t>
-      </w:r>
-      <w:r>
-        <w:rPr>
-          <w14:ligatures w14:val="standard"/>
-        </w:rPr>
-        <w:tab/>
-      </w:r>
-      <w:r>
-        <w:rPr>
-          <w:rFonts w:eastAsia="Times New Roman"/>
-          <w:szCs w:val="14"/>
-        </w:rPr>
-        <w:t>Patricia S. Abril and Robert Plant, 2007. The patent holder's dilemma: Buy, sell, or troll? </w:t>
-      </w:r>
-      <w:proofErr w:type="spellStart"/>
-      <w:r>
-        <w:rPr>
-          <w:rFonts w:eastAsia="Times New Roman"/>
-          <w:i/>
-          <w:iCs/>
-          <w:szCs w:val="14"/>
-        </w:rPr>
-        <w:t>Commun</w:t>
-      </w:r>
-      <w:proofErr w:type="spellEnd"/>
-      <w:r>
-        <w:rPr>
-          <w:rFonts w:eastAsia="Times New Roman"/>
-          <w:i/>
-          <w:iCs/>
-          <w:szCs w:val="14"/>
-        </w:rPr>
-        <w:t xml:space="preserve">. ACM </w:t>
-      </w:r>
-      <w:r>
-        <w:rPr>
-          <w:rFonts w:eastAsia="Times New Roman"/>
-          <w:iCs/>
-          <w:szCs w:val="14"/>
-        </w:rPr>
-        <w:t>50, 1 (Jan, 2007),</w:t>
-      </w:r>
-      <w:r>
-        <w:rPr>
-          <w:rFonts w:eastAsia="Times New Roman"/>
-          <w:szCs w:val="14"/>
-        </w:rPr>
-        <w:t xml:space="preserve"> 36-44. DOI: </w:t>
-      </w:r>
-      <w:hyperlink r:id="rId19" w:history="1">
-        <w:r>
-          <w:rPr>
-            <w:rStyle w:val="Hyperlink"/>
-            <w:rFonts w:eastAsia="Times New Roman"/>
-            <w:szCs w:val="14"/>
-          </w:rPr>
-          <w:t>https://doi.org/</w:t>
-        </w:r>
-      </w:hyperlink>
-      <w:r>
-        <w:rPr>
-          <w:rFonts w:eastAsia="Times New Roman"/>
-          <w:szCs w:val="14"/>
-        </w:rPr>
-        <w:t>10.1145/1188913.1188915</w:t>
-      </w:r>
-      <w:r>
-        <w:rPr>
-          <w:szCs w:val="14"/>
-          <w14:ligatures w14:val="standard"/>
-        </w:rPr>
-        <w:t>.</w:t>
+        <w:spacing w:before="100" w:beforeAutospacing="1" w:after="100" w:afterAutospacing="1" w:line="240" w:lineRule="auto"/>
+        <w:jc w:val="left"/>
+        <w:rPr>
+          <w:rFonts w:ascii="Times New Roman" w:eastAsia="Times New Roman" w:hAnsi="Times New Roman" w:cs="Times New Roman"/>
+          <w:sz w:val="24"/>
+          <w:szCs w:val="24"/>
+        </w:rPr>
+      </w:pPr>
+      <w:r>
+        <w:rPr>
+          <w:rFonts w:ascii="Times New Roman" w:eastAsia="Times New Roman" w:hAnsi="Times New Roman" w:cs="Times New Roman"/>
+          <w:b/>
+          <w:bCs/>
+          <w:sz w:val="24"/>
+          <w:szCs w:val="24"/>
+        </w:rPr>
+        <w:t>F1-Score:</w:t>
+      </w:r>
+      <w:r>
+        <w:rPr>
+          <w:rFonts w:ascii="Times New Roman" w:eastAsia="Times New Roman" w:hAnsi="Times New Roman" w:cs="Times New Roman"/>
+          <w:sz w:val="24"/>
+          <w:szCs w:val="24"/>
+        </w:rPr>
+        <w:t xml:space="preserve"> The F1-Score combines precision and recall </w:t>
+      </w:r>
+      <w:proofErr w:type="gramStart"/>
+      <w:r>
+        <w:rPr>
+          <w:rFonts w:ascii="Times New Roman" w:eastAsia="Times New Roman" w:hAnsi="Times New Roman" w:cs="Times New Roman"/>
+          <w:sz w:val="24"/>
+          <w:szCs w:val="24"/>
+        </w:rPr>
+        <w:t>to provide</w:t>
+      </w:r>
+      <w:proofErr w:type="gramEnd"/>
+      <w:r>
+        <w:rPr>
+          <w:rFonts w:ascii="Times New Roman" w:eastAsia="Times New Roman" w:hAnsi="Times New Roman" w:cs="Times New Roman"/>
+          <w:sz w:val="24"/>
+          <w:szCs w:val="24"/>
+        </w:rPr>
+        <w:t xml:space="preserve"> a balanced measure of a model's performance. It is especially valuable when dealing with imbalanced datasets.</w:t>
       </w:r>
     </w:p>
     <w:p>
       <w:pPr>
-        <w:pStyle w:val="Bibentry"/>
-      </w:pPr>
-      <w:r>
-        <w:rPr>
-          <w14:ligatures w14:val="standard"/>
-        </w:rPr>
-        <w:t>[2]</w:t>
-      </w:r>
-      <w:r>
-        <w:rPr>
-          <w14:ligatures w14:val="standard"/>
-        </w:rPr>
-        <w:tab/>
-      </w:r>
-      <w:proofErr w:type="spellStart"/>
-      <w:r>
-        <w:t>Sten</w:t>
-      </w:r>
-      <w:proofErr w:type="spellEnd"/>
-      <w:r>
-        <w:t xml:space="preserve"> </w:t>
-      </w:r>
-      <w:proofErr w:type="spellStart"/>
-      <w:r>
-        <w:t>Andler</w:t>
-      </w:r>
-      <w:proofErr w:type="spellEnd"/>
-      <w:r>
-        <w:t>. 1979. Predicate path expressions. In </w:t>
-      </w:r>
-      <w:r>
-        <w:rPr>
-          <w:i/>
-          <w:iCs/>
-        </w:rPr>
-        <w:t>Proceedings of the 6th. ACM SIGACT-SIGPLAN Symposium on Principles of Programming Languages (POPL '79)</w:t>
-      </w:r>
-      <w:r>
-        <w:t xml:space="preserve">. ACM Press, New York, NY, 226-236. </w:t>
-      </w:r>
-      <w:proofErr w:type="spellStart"/>
-      <w:r>
-        <w:t>DOI:https</w:t>
-      </w:r>
-      <w:proofErr w:type="spellEnd"/>
-      <w:r>
-        <w:t>://doi.org/10.1145/567752.567774</w:t>
+        <w:spacing w:before="100" w:beforeAutospacing="1" w:after="100" w:afterAutospacing="1" w:line="240" w:lineRule="auto"/>
+        <w:jc w:val="left"/>
+        <w:rPr>
+          <w:rFonts w:ascii="Times New Roman" w:eastAsia="Times New Roman" w:hAnsi="Times New Roman" w:cs="Times New Roman"/>
+          <w:sz w:val="24"/>
+          <w:szCs w:val="24"/>
+        </w:rPr>
+      </w:pPr>
+      <w:r>
+        <w:rPr>
+          <w:rFonts w:ascii="Times New Roman" w:eastAsia="Times New Roman" w:hAnsi="Times New Roman" w:cs="Times New Roman"/>
+          <w:b/>
+          <w:bCs/>
+          <w:sz w:val="24"/>
+          <w:szCs w:val="24"/>
+        </w:rPr>
+        <w:t>Area Under the ROC Curve (AUC-ROC):</w:t>
+      </w:r>
+      <w:r>
+        <w:rPr>
+          <w:rFonts w:ascii="Times New Roman" w:eastAsia="Times New Roman" w:hAnsi="Times New Roman" w:cs="Times New Roman"/>
+          <w:sz w:val="24"/>
+          <w:szCs w:val="24"/>
+        </w:rPr>
+        <w:t xml:space="preserve"> AUC-ROC assesses the model's ability to </w:t>
+      </w:r>
+      <w:r>
+        <w:rPr>
+          <w:rFonts w:ascii="Times New Roman" w:eastAsia="Times New Roman" w:hAnsi="Times New Roman" w:cs="Times New Roman"/>
+          <w:sz w:val="24"/>
+          <w:szCs w:val="24"/>
+        </w:rPr>
+        <w:lastRenderedPageBreak/>
+        <w:t>discriminate between winners and non-winners across different probability thresholds. A higher AUC-ROC indicates better discrimination.</w:t>
       </w:r>
     </w:p>
     <w:p>
       <w:pPr>
-        <w:pStyle w:val="Bibentry"/>
-        <w:rPr>
-          <w14:ligatures w14:val="standard"/>
-        </w:rPr>
-      </w:pPr>
-      <w:r>
-        <w:rPr>
-          <w14:ligatures w14:val="standard"/>
-        </w:rPr>
-        <w:t xml:space="preserve"> </w:t>
-      </w:r>
-      <w:r>
-        <w:rPr>
-          <w14:ligatures w14:val="standard"/>
-        </w:rPr>
-        <w:t>[3]</w:t>
-      </w:r>
-      <w:r>
-        <w:rPr>
-          <w14:ligatures w14:val="standard"/>
-        </w:rPr>
-        <w:tab/>
-      </w:r>
-      <w:r>
-        <w:t>Ian Editor (Ed.). 2007. </w:t>
-      </w:r>
-      <w:r>
-        <w:rPr>
-          <w:i/>
-          <w:iCs/>
-        </w:rPr>
-        <w:t>The title of book one</w:t>
-      </w:r>
-      <w:r>
-        <w:t xml:space="preserve"> (1st. ed.). The name of the series one, Vol. 9. University of Chicago Press, Chicago. </w:t>
-      </w:r>
-      <w:proofErr w:type="spellStart"/>
-      <w:r>
-        <w:t>DOI:https</w:t>
-      </w:r>
-      <w:proofErr w:type="spellEnd"/>
-      <w:r>
-        <w:t>://doi.org/10.1007/3-540-09237-4</w:t>
-      </w:r>
-      <w:r>
-        <w:rPr>
-          <w14:ligatures w14:val="standard"/>
-        </w:rPr>
-        <w:t>.</w:t>
+        <w:spacing w:before="100" w:beforeAutospacing="1" w:after="100" w:afterAutospacing="1" w:line="240" w:lineRule="auto"/>
+        <w:jc w:val="left"/>
+        <w:rPr>
+          <w:rFonts w:ascii="Times New Roman" w:eastAsia="Times New Roman" w:hAnsi="Times New Roman" w:cs="Times New Roman"/>
+          <w:sz w:val="24"/>
+          <w:szCs w:val="24"/>
+        </w:rPr>
+      </w:pPr>
+      <w:r>
+        <w:rPr>
+          <w:rFonts w:ascii="Times New Roman" w:eastAsia="Times New Roman" w:hAnsi="Times New Roman" w:cs="Times New Roman"/>
+          <w:b/>
+          <w:bCs/>
+          <w:sz w:val="24"/>
+          <w:szCs w:val="24"/>
+        </w:rPr>
+        <w:t>Confusion Matrix:</w:t>
+      </w:r>
+      <w:r>
+        <w:rPr>
+          <w:rFonts w:ascii="Times New Roman" w:eastAsia="Times New Roman" w:hAnsi="Times New Roman" w:cs="Times New Roman"/>
+          <w:sz w:val="24"/>
+          <w:szCs w:val="24"/>
+        </w:rPr>
+        <w:t xml:space="preserve"> We analyze the confusion matrix to gain insights into false positives, false negatives, true positives, and true negatives, providing a deeper understanding of model behavior.</w:t>
       </w:r>
     </w:p>
     <w:p>
       <w:pPr>
-        <w:pStyle w:val="Bibentry"/>
-        <w:rPr>
-          <w14:ligatures w14:val="standard"/>
-        </w:rPr>
-      </w:pPr>
-      <w:r>
-        <w:rPr>
-          <w14:ligatures w14:val="standard"/>
-        </w:rPr>
-        <w:t>[4]</w:t>
-      </w:r>
-      <w:r>
-        <w:rPr>
-          <w14:ligatures w14:val="standard"/>
-        </w:rPr>
-        <w:tab/>
-      </w:r>
-      <w:r>
-        <w:t xml:space="preserve">David </w:t>
-      </w:r>
-      <w:proofErr w:type="spellStart"/>
-      <w:r>
-        <w:t>Kosiur</w:t>
-      </w:r>
-      <w:proofErr w:type="spellEnd"/>
-      <w:r>
-        <w:t>. 2001. </w:t>
-      </w:r>
-      <w:r>
-        <w:rPr>
-          <w:i/>
-          <w:iCs/>
-        </w:rPr>
-        <w:t>Understanding Policy-Based Networking</w:t>
-      </w:r>
-      <w:r>
-        <w:t> (2nd. ed.). Wiley, New York, NY.</w:t>
-      </w:r>
-      <w:r>
-        <w:rPr>
-          <w14:ligatures w14:val="standard"/>
-        </w:rPr>
-        <w:t>.</w:t>
+        <w:spacing w:before="100" w:beforeAutospacing="1" w:after="100" w:afterAutospacing="1" w:line="240" w:lineRule="auto"/>
+        <w:jc w:val="left"/>
+        <w:rPr>
+          <w:rFonts w:ascii="Times New Roman" w:eastAsia="Times New Roman" w:hAnsi="Times New Roman" w:cs="Times New Roman"/>
+          <w:sz w:val="24"/>
+          <w:szCs w:val="24"/>
+        </w:rPr>
+      </w:pPr>
+    </w:p>
+    <w:p>
+      <w:pPr>
+        <w:pStyle w:val="ReferenceHead"/>
+        <w:rPr>
+          <w14:ligatures w14:val="standard"/>
+        </w:rPr>
+      </w:pPr>
+      <w:r>
+        <w:rPr>
+          <w14:ligatures w14:val="standard"/>
+        </w:rPr>
+        <w:t>Discussion</w:t>
+      </w:r>
+    </w:p>
+    <w:p>
+      <w:pPr>
+        <w:pStyle w:val="ReferenceHead"/>
+        <w:rPr>
+          <w14:ligatures w14:val="standard"/>
+        </w:rPr>
+      </w:pPr>
+      <w:r>
+        <w:rPr>
+          <w14:ligatures w14:val="standard"/>
+        </w:rPr>
+        <w:t>Conclusion</w:t>
+      </w:r>
+    </w:p>
+    <w:p>
+      <w:pPr>
+        <w:pStyle w:val="ReferenceHead"/>
+        <w:rPr>
+          <w14:ligatures w14:val="standard"/>
+        </w:rPr>
+      </w:pPr>
+      <w:r>
+        <w:rPr>
+          <w14:ligatures w14:val="standard"/>
+        </w:rPr>
+        <w:t>References</w:t>
+      </w:r>
+    </w:p>
+    <w:p>
+      <w:pPr>
+        <w:pStyle w:val="ReferenceHead"/>
+        <w:rPr>
+          <w14:ligatures w14:val="standard"/>
+        </w:rPr>
+      </w:pPr>
+      <w:r>
+        <w:rPr>
+          <w14:ligatures w14:val="standard"/>
+        </w:rPr>
+        <w:t>Future work?</w:t>
       </w:r>
     </w:p>
     <w:p>
@@ -5017,6 +3907,298 @@
     </w:lvl>
   </w:abstractNum>
   <w:abstractNum w:abstractNumId="10" w15:restartNumberingAfterBreak="0">
+    <w:nsid w:val="03FA4273"/>
+    <w:multiLevelType w:val="multilevel"/>
+    <w:tmpl w:val="967214B0"/>
+    <w:lvl w:ilvl="0">
+      <w:start w:val="1"/>
+      <w:numFmt w:val="lowerLetter"/>
+      <w:lvlText w:val="%1."/>
+      <w:lvlJc w:val="left"/>
+      <w:pPr>
+        <w:ind w:left="1068" w:hanging="360"/>
+      </w:pPr>
+      <w:rPr>
+        <w:rFonts w:hint="default"/>
+        <w:sz w:val="20"/>
+      </w:rPr>
+    </w:lvl>
+    <w:lvl w:ilvl="1" w:tentative="1">
+      <w:start w:val="1"/>
+      <w:numFmt w:val="bullet"/>
+      <w:lvlText w:val="o"/>
+      <w:lvlJc w:val="left"/>
+      <w:pPr>
+        <w:tabs>
+          <w:tab w:val="num" w:pos="1788"/>
+        </w:tabs>
+        <w:ind w:left="1788" w:hanging="360"/>
+      </w:pPr>
+      <w:rPr>
+        <w:rFonts w:ascii="Courier New" w:hAnsi="Courier New" w:hint="default"/>
+        <w:sz w:val="20"/>
+      </w:rPr>
+    </w:lvl>
+    <w:lvl w:ilvl="2" w:tentative="1">
+      <w:start w:val="1"/>
+      <w:numFmt w:val="bullet"/>
+      <w:lvlText w:val=""/>
+      <w:lvlJc w:val="left"/>
+      <w:pPr>
+        <w:tabs>
+          <w:tab w:val="num" w:pos="2508"/>
+        </w:tabs>
+        <w:ind w:left="2508" w:hanging="360"/>
+      </w:pPr>
+      <w:rPr>
+        <w:rFonts w:ascii="Wingdings" w:hAnsi="Wingdings" w:hint="default"/>
+        <w:sz w:val="20"/>
+      </w:rPr>
+    </w:lvl>
+    <w:lvl w:ilvl="3" w:tentative="1">
+      <w:start w:val="1"/>
+      <w:numFmt w:val="bullet"/>
+      <w:lvlText w:val=""/>
+      <w:lvlJc w:val="left"/>
+      <w:pPr>
+        <w:tabs>
+          <w:tab w:val="num" w:pos="3228"/>
+        </w:tabs>
+        <w:ind w:left="3228" w:hanging="360"/>
+      </w:pPr>
+      <w:rPr>
+        <w:rFonts w:ascii="Wingdings" w:hAnsi="Wingdings" w:hint="default"/>
+        <w:sz w:val="20"/>
+      </w:rPr>
+    </w:lvl>
+    <w:lvl w:ilvl="4" w:tentative="1">
+      <w:start w:val="1"/>
+      <w:numFmt w:val="bullet"/>
+      <w:lvlText w:val=""/>
+      <w:lvlJc w:val="left"/>
+      <w:pPr>
+        <w:tabs>
+          <w:tab w:val="num" w:pos="3948"/>
+        </w:tabs>
+        <w:ind w:left="3948" w:hanging="360"/>
+      </w:pPr>
+      <w:rPr>
+        <w:rFonts w:ascii="Wingdings" w:hAnsi="Wingdings" w:hint="default"/>
+        <w:sz w:val="20"/>
+      </w:rPr>
+    </w:lvl>
+    <w:lvl w:ilvl="5" w:tentative="1">
+      <w:start w:val="1"/>
+      <w:numFmt w:val="bullet"/>
+      <w:lvlText w:val=""/>
+      <w:lvlJc w:val="left"/>
+      <w:pPr>
+        <w:tabs>
+          <w:tab w:val="num" w:pos="4668"/>
+        </w:tabs>
+        <w:ind w:left="4668" w:hanging="360"/>
+      </w:pPr>
+      <w:rPr>
+        <w:rFonts w:ascii="Wingdings" w:hAnsi="Wingdings" w:hint="default"/>
+        <w:sz w:val="20"/>
+      </w:rPr>
+    </w:lvl>
+    <w:lvl w:ilvl="6" w:tentative="1">
+      <w:start w:val="1"/>
+      <w:numFmt w:val="bullet"/>
+      <w:lvlText w:val=""/>
+      <w:lvlJc w:val="left"/>
+      <w:pPr>
+        <w:tabs>
+          <w:tab w:val="num" w:pos="5388"/>
+        </w:tabs>
+        <w:ind w:left="5388" w:hanging="360"/>
+      </w:pPr>
+      <w:rPr>
+        <w:rFonts w:ascii="Wingdings" w:hAnsi="Wingdings" w:hint="default"/>
+        <w:sz w:val="20"/>
+      </w:rPr>
+    </w:lvl>
+    <w:lvl w:ilvl="7" w:tentative="1">
+      <w:start w:val="1"/>
+      <w:numFmt w:val="bullet"/>
+      <w:lvlText w:val=""/>
+      <w:lvlJc w:val="left"/>
+      <w:pPr>
+        <w:tabs>
+          <w:tab w:val="num" w:pos="6108"/>
+        </w:tabs>
+        <w:ind w:left="6108" w:hanging="360"/>
+      </w:pPr>
+      <w:rPr>
+        <w:rFonts w:ascii="Wingdings" w:hAnsi="Wingdings" w:hint="default"/>
+        <w:sz w:val="20"/>
+      </w:rPr>
+    </w:lvl>
+    <w:lvl w:ilvl="8" w:tentative="1">
+      <w:start w:val="1"/>
+      <w:numFmt w:val="bullet"/>
+      <w:lvlText w:val=""/>
+      <w:lvlJc w:val="left"/>
+      <w:pPr>
+        <w:tabs>
+          <w:tab w:val="num" w:pos="6828"/>
+        </w:tabs>
+        <w:ind w:left="6828" w:hanging="360"/>
+      </w:pPr>
+      <w:rPr>
+        <w:rFonts w:ascii="Wingdings" w:hAnsi="Wingdings" w:hint="default"/>
+        <w:sz w:val="20"/>
+      </w:rPr>
+    </w:lvl>
+  </w:abstractNum>
+  <w:abstractNum w:abstractNumId="11" w15:restartNumberingAfterBreak="0">
+    <w:nsid w:val="05E854D3"/>
+    <w:multiLevelType w:val="multilevel"/>
+    <w:tmpl w:val="C8B45FF2"/>
+    <w:lvl w:ilvl="0">
+      <w:start w:val="1"/>
+      <w:numFmt w:val="lowerLetter"/>
+      <w:lvlText w:val="%1."/>
+      <w:lvlJc w:val="left"/>
+      <w:pPr>
+        <w:ind w:left="1068" w:hanging="360"/>
+      </w:pPr>
+      <w:rPr>
+        <w:rFonts w:hint="default"/>
+        <w:sz w:val="20"/>
+      </w:rPr>
+    </w:lvl>
+    <w:lvl w:ilvl="1" w:tentative="1">
+      <w:start w:val="1"/>
+      <w:numFmt w:val="bullet"/>
+      <w:lvlText w:val="o"/>
+      <w:lvlJc w:val="left"/>
+      <w:pPr>
+        <w:tabs>
+          <w:tab w:val="num" w:pos="1788"/>
+        </w:tabs>
+        <w:ind w:left="1788" w:hanging="360"/>
+      </w:pPr>
+      <w:rPr>
+        <w:rFonts w:ascii="Courier New" w:hAnsi="Courier New" w:hint="default"/>
+        <w:sz w:val="20"/>
+      </w:rPr>
+    </w:lvl>
+    <w:lvl w:ilvl="2" w:tentative="1">
+      <w:start w:val="1"/>
+      <w:numFmt w:val="bullet"/>
+      <w:lvlText w:val=""/>
+      <w:lvlJc w:val="left"/>
+      <w:pPr>
+        <w:tabs>
+          <w:tab w:val="num" w:pos="2508"/>
+        </w:tabs>
+        <w:ind w:left="2508" w:hanging="360"/>
+      </w:pPr>
+      <w:rPr>
+        <w:rFonts w:ascii="Wingdings" w:hAnsi="Wingdings" w:hint="default"/>
+        <w:sz w:val="20"/>
+      </w:rPr>
+    </w:lvl>
+    <w:lvl w:ilvl="3" w:tentative="1">
+      <w:start w:val="1"/>
+      <w:numFmt w:val="bullet"/>
+      <w:lvlText w:val=""/>
+      <w:lvlJc w:val="left"/>
+      <w:pPr>
+        <w:tabs>
+          <w:tab w:val="num" w:pos="3228"/>
+        </w:tabs>
+        <w:ind w:left="3228" w:hanging="360"/>
+      </w:pPr>
+      <w:rPr>
+        <w:rFonts w:ascii="Wingdings" w:hAnsi="Wingdings" w:hint="default"/>
+        <w:sz w:val="20"/>
+      </w:rPr>
+    </w:lvl>
+    <w:lvl w:ilvl="4" w:tentative="1">
+      <w:start w:val="1"/>
+      <w:numFmt w:val="bullet"/>
+      <w:lvlText w:val=""/>
+      <w:lvlJc w:val="left"/>
+      <w:pPr>
+        <w:tabs>
+          <w:tab w:val="num" w:pos="3948"/>
+        </w:tabs>
+        <w:ind w:left="3948" w:hanging="360"/>
+      </w:pPr>
+      <w:rPr>
+        <w:rFonts w:ascii="Wingdings" w:hAnsi="Wingdings" w:hint="default"/>
+        <w:sz w:val="20"/>
+      </w:rPr>
+    </w:lvl>
+    <w:lvl w:ilvl="5" w:tentative="1">
+      <w:start w:val="1"/>
+      <w:numFmt w:val="bullet"/>
+      <w:lvlText w:val=""/>
+      <w:lvlJc w:val="left"/>
+      <w:pPr>
+        <w:tabs>
+          <w:tab w:val="num" w:pos="4668"/>
+        </w:tabs>
+        <w:ind w:left="4668" w:hanging="360"/>
+      </w:pPr>
+      <w:rPr>
+        <w:rFonts w:ascii="Wingdings" w:hAnsi="Wingdings" w:hint="default"/>
+        <w:sz w:val="20"/>
+      </w:rPr>
+    </w:lvl>
+    <w:lvl w:ilvl="6" w:tentative="1">
+      <w:start w:val="1"/>
+      <w:numFmt w:val="bullet"/>
+      <w:lvlText w:val=""/>
+      <w:lvlJc w:val="left"/>
+      <w:pPr>
+        <w:tabs>
+          <w:tab w:val="num" w:pos="5388"/>
+        </w:tabs>
+        <w:ind w:left="5388" w:hanging="360"/>
+      </w:pPr>
+      <w:rPr>
+        <w:rFonts w:ascii="Wingdings" w:hAnsi="Wingdings" w:hint="default"/>
+        <w:sz w:val="20"/>
+      </w:rPr>
+    </w:lvl>
+    <w:lvl w:ilvl="7" w:tentative="1">
+      <w:start w:val="1"/>
+      <w:numFmt w:val="bullet"/>
+      <w:lvlText w:val=""/>
+      <w:lvlJc w:val="left"/>
+      <w:pPr>
+        <w:tabs>
+          <w:tab w:val="num" w:pos="6108"/>
+        </w:tabs>
+        <w:ind w:left="6108" w:hanging="360"/>
+      </w:pPr>
+      <w:rPr>
+        <w:rFonts w:ascii="Wingdings" w:hAnsi="Wingdings" w:hint="default"/>
+        <w:sz w:val="20"/>
+      </w:rPr>
+    </w:lvl>
+    <w:lvl w:ilvl="8" w:tentative="1">
+      <w:start w:val="1"/>
+      <w:numFmt w:val="bullet"/>
+      <w:lvlText w:val=""/>
+      <w:lvlJc w:val="left"/>
+      <w:pPr>
+        <w:tabs>
+          <w:tab w:val="num" w:pos="6828"/>
+        </w:tabs>
+        <w:ind w:left="6828" w:hanging="360"/>
+      </w:pPr>
+      <w:rPr>
+        <w:rFonts w:ascii="Wingdings" w:hAnsi="Wingdings" w:hint="default"/>
+        <w:sz w:val="20"/>
+      </w:rPr>
+    </w:lvl>
+  </w:abstractNum>
+  <w:abstractNum w:abstractNumId="12" w15:restartNumberingAfterBreak="0">
     <w:nsid w:val="0C7E5D2E"/>
     <w:multiLevelType w:val="hybridMultilevel"/>
     <w:tmpl w:val="E920FF82"/>
@@ -5133,7 +4315,266 @@
       </w:pPr>
     </w:lvl>
   </w:abstractNum>
-  <w:abstractNum w:abstractNumId="11" w15:restartNumberingAfterBreak="0">
+  <w:abstractNum w:abstractNumId="13" w15:restartNumberingAfterBreak="0">
+    <w:nsid w:val="1144194E"/>
+    <w:multiLevelType w:val="multilevel"/>
+    <w:tmpl w:val="F41EE7FA"/>
+    <w:lvl w:ilvl="0">
+      <w:start w:val="1"/>
+      <w:numFmt w:val="decimal"/>
+      <w:lvlText w:val="%1."/>
+      <w:lvlJc w:val="left"/>
+      <w:pPr>
+        <w:tabs>
+          <w:tab w:val="num" w:pos="720"/>
+        </w:tabs>
+        <w:ind w:left="720" w:hanging="360"/>
+      </w:pPr>
+    </w:lvl>
+    <w:lvl w:ilvl="1" w:tentative="1">
+      <w:start w:val="1"/>
+      <w:numFmt w:val="decimal"/>
+      <w:lvlText w:val="%2."/>
+      <w:lvlJc w:val="left"/>
+      <w:pPr>
+        <w:tabs>
+          <w:tab w:val="num" w:pos="1440"/>
+        </w:tabs>
+        <w:ind w:left="1440" w:hanging="360"/>
+      </w:pPr>
+    </w:lvl>
+    <w:lvl w:ilvl="2" w:tentative="1">
+      <w:start w:val="1"/>
+      <w:numFmt w:val="decimal"/>
+      <w:lvlText w:val="%3."/>
+      <w:lvlJc w:val="left"/>
+      <w:pPr>
+        <w:tabs>
+          <w:tab w:val="num" w:pos="2160"/>
+        </w:tabs>
+        <w:ind w:left="2160" w:hanging="360"/>
+      </w:pPr>
+    </w:lvl>
+    <w:lvl w:ilvl="3" w:tentative="1">
+      <w:start w:val="1"/>
+      <w:numFmt w:val="decimal"/>
+      <w:lvlText w:val="%4."/>
+      <w:lvlJc w:val="left"/>
+      <w:pPr>
+        <w:tabs>
+          <w:tab w:val="num" w:pos="2880"/>
+        </w:tabs>
+        <w:ind w:left="2880" w:hanging="360"/>
+      </w:pPr>
+    </w:lvl>
+    <w:lvl w:ilvl="4" w:tentative="1">
+      <w:start w:val="1"/>
+      <w:numFmt w:val="decimal"/>
+      <w:lvlText w:val="%5."/>
+      <w:lvlJc w:val="left"/>
+      <w:pPr>
+        <w:tabs>
+          <w:tab w:val="num" w:pos="3600"/>
+        </w:tabs>
+        <w:ind w:left="3600" w:hanging="360"/>
+      </w:pPr>
+    </w:lvl>
+    <w:lvl w:ilvl="5" w:tentative="1">
+      <w:start w:val="1"/>
+      <w:numFmt w:val="decimal"/>
+      <w:lvlText w:val="%6."/>
+      <w:lvlJc w:val="left"/>
+      <w:pPr>
+        <w:tabs>
+          <w:tab w:val="num" w:pos="4320"/>
+        </w:tabs>
+        <w:ind w:left="4320" w:hanging="360"/>
+      </w:pPr>
+    </w:lvl>
+    <w:lvl w:ilvl="6" w:tentative="1">
+      <w:start w:val="1"/>
+      <w:numFmt w:val="decimal"/>
+      <w:lvlText w:val="%7."/>
+      <w:lvlJc w:val="left"/>
+      <w:pPr>
+        <w:tabs>
+          <w:tab w:val="num" w:pos="5040"/>
+        </w:tabs>
+        <w:ind w:left="5040" w:hanging="360"/>
+      </w:pPr>
+    </w:lvl>
+    <w:lvl w:ilvl="7" w:tentative="1">
+      <w:start w:val="1"/>
+      <w:numFmt w:val="decimal"/>
+      <w:lvlText w:val="%8."/>
+      <w:lvlJc w:val="left"/>
+      <w:pPr>
+        <w:tabs>
+          <w:tab w:val="num" w:pos="5760"/>
+        </w:tabs>
+        <w:ind w:left="5760" w:hanging="360"/>
+      </w:pPr>
+    </w:lvl>
+    <w:lvl w:ilvl="8" w:tentative="1">
+      <w:start w:val="1"/>
+      <w:numFmt w:val="decimal"/>
+      <w:lvlText w:val="%9."/>
+      <w:lvlJc w:val="left"/>
+      <w:pPr>
+        <w:tabs>
+          <w:tab w:val="num" w:pos="6480"/>
+        </w:tabs>
+        <w:ind w:left="6480" w:hanging="360"/>
+      </w:pPr>
+    </w:lvl>
+  </w:abstractNum>
+  <w:abstractNum w:abstractNumId="14" w15:restartNumberingAfterBreak="0">
+    <w:nsid w:val="1FA6682D"/>
+    <w:multiLevelType w:val="multilevel"/>
+    <w:tmpl w:val="718EE4A6"/>
+    <w:lvl w:ilvl="0">
+      <w:start w:val="1"/>
+      <w:numFmt w:val="lowerLetter"/>
+      <w:lvlText w:val="%1."/>
+      <w:lvlJc w:val="left"/>
+      <w:pPr>
+        <w:ind w:left="1068" w:hanging="360"/>
+      </w:pPr>
+      <w:rPr>
+        <w:rFonts w:hint="default"/>
+        <w:sz w:val="20"/>
+      </w:rPr>
+    </w:lvl>
+    <w:lvl w:ilvl="1" w:tentative="1">
+      <w:start w:val="1"/>
+      <w:numFmt w:val="bullet"/>
+      <w:lvlText w:val="o"/>
+      <w:lvlJc w:val="left"/>
+      <w:pPr>
+        <w:tabs>
+          <w:tab w:val="num" w:pos="1788"/>
+        </w:tabs>
+        <w:ind w:left="1788" w:hanging="360"/>
+      </w:pPr>
+      <w:rPr>
+        <w:rFonts w:ascii="Courier New" w:hAnsi="Courier New" w:hint="default"/>
+        <w:sz w:val="20"/>
+      </w:rPr>
+    </w:lvl>
+    <w:lvl w:ilvl="2" w:tentative="1">
+      <w:start w:val="1"/>
+      <w:numFmt w:val="bullet"/>
+      <w:lvlText w:val=""/>
+      <w:lvlJc w:val="left"/>
+      <w:pPr>
+        <w:tabs>
+          <w:tab w:val="num" w:pos="2508"/>
+        </w:tabs>
+        <w:ind w:left="2508" w:hanging="360"/>
+      </w:pPr>
+      <w:rPr>
+        <w:rFonts w:ascii="Wingdings" w:hAnsi="Wingdings" w:hint="default"/>
+        <w:sz w:val="20"/>
+      </w:rPr>
+    </w:lvl>
+    <w:lvl w:ilvl="3" w:tentative="1">
+      <w:start w:val="1"/>
+      <w:numFmt w:val="bullet"/>
+      <w:lvlText w:val=""/>
+      <w:lvlJc w:val="left"/>
+      <w:pPr>
+        <w:tabs>
+          <w:tab w:val="num" w:pos="3228"/>
+        </w:tabs>
+        <w:ind w:left="3228" w:hanging="360"/>
+      </w:pPr>
+      <w:rPr>
+        <w:rFonts w:ascii="Wingdings" w:hAnsi="Wingdings" w:hint="default"/>
+        <w:sz w:val="20"/>
+      </w:rPr>
+    </w:lvl>
+    <w:lvl w:ilvl="4" w:tentative="1">
+      <w:start w:val="1"/>
+      <w:numFmt w:val="bullet"/>
+      <w:lvlText w:val=""/>
+      <w:lvlJc w:val="left"/>
+      <w:pPr>
+        <w:tabs>
+          <w:tab w:val="num" w:pos="3948"/>
+        </w:tabs>
+        <w:ind w:left="3948" w:hanging="360"/>
+      </w:pPr>
+      <w:rPr>
+        <w:rFonts w:ascii="Wingdings" w:hAnsi="Wingdings" w:hint="default"/>
+        <w:sz w:val="20"/>
+      </w:rPr>
+    </w:lvl>
+    <w:lvl w:ilvl="5" w:tentative="1">
+      <w:start w:val="1"/>
+      <w:numFmt w:val="bullet"/>
+      <w:lvlText w:val=""/>
+      <w:lvlJc w:val="left"/>
+      <w:pPr>
+        <w:tabs>
+          <w:tab w:val="num" w:pos="4668"/>
+        </w:tabs>
+        <w:ind w:left="4668" w:hanging="360"/>
+      </w:pPr>
+      <w:rPr>
+        <w:rFonts w:ascii="Wingdings" w:hAnsi="Wingdings" w:hint="default"/>
+        <w:sz w:val="20"/>
+      </w:rPr>
+    </w:lvl>
+    <w:lvl w:ilvl="6" w:tentative="1">
+      <w:start w:val="1"/>
+      <w:numFmt w:val="bullet"/>
+      <w:lvlText w:val=""/>
+      <w:lvlJc w:val="left"/>
+      <w:pPr>
+        <w:tabs>
+          <w:tab w:val="num" w:pos="5388"/>
+        </w:tabs>
+        <w:ind w:left="5388" w:hanging="360"/>
+      </w:pPr>
+      <w:rPr>
+        <w:rFonts w:ascii="Wingdings" w:hAnsi="Wingdings" w:hint="default"/>
+        <w:sz w:val="20"/>
+      </w:rPr>
+    </w:lvl>
+    <w:lvl w:ilvl="7" w:tentative="1">
+      <w:start w:val="1"/>
+      <w:numFmt w:val="bullet"/>
+      <w:lvlText w:val=""/>
+      <w:lvlJc w:val="left"/>
+      <w:pPr>
+        <w:tabs>
+          <w:tab w:val="num" w:pos="6108"/>
+        </w:tabs>
+        <w:ind w:left="6108" w:hanging="360"/>
+      </w:pPr>
+      <w:rPr>
+        <w:rFonts w:ascii="Wingdings" w:hAnsi="Wingdings" w:hint="default"/>
+        <w:sz w:val="20"/>
+      </w:rPr>
+    </w:lvl>
+    <w:lvl w:ilvl="8" w:tentative="1">
+      <w:start w:val="1"/>
+      <w:numFmt w:val="bullet"/>
+      <w:lvlText w:val=""/>
+      <w:lvlJc w:val="left"/>
+      <w:pPr>
+        <w:tabs>
+          <w:tab w:val="num" w:pos="6828"/>
+        </w:tabs>
+        <w:ind w:left="6828" w:hanging="360"/>
+      </w:pPr>
+      <w:rPr>
+        <w:rFonts w:ascii="Wingdings" w:hAnsi="Wingdings" w:hint="default"/>
+        <w:sz w:val="20"/>
+      </w:rPr>
+    </w:lvl>
+  </w:abstractNum>
+  <w:abstractNum w:abstractNumId="15" w15:restartNumberingAfterBreak="0">
     <w:nsid w:val="1FBB11D1"/>
     <w:multiLevelType w:val="hybridMultilevel"/>
     <w:tmpl w:val="422E5A4A"/>
@@ -5219,7 +4660,7 @@
       </w:pPr>
     </w:lvl>
   </w:abstractNum>
-  <w:abstractNum w:abstractNumId="12" w15:restartNumberingAfterBreak="0">
+  <w:abstractNum w:abstractNumId="16" w15:restartNumberingAfterBreak="0">
     <w:nsid w:val="22A25917"/>
     <w:multiLevelType w:val="hybridMultilevel"/>
     <w:tmpl w:val="422E5A4A"/>
@@ -5305,7 +4746,7 @@
       </w:pPr>
     </w:lvl>
   </w:abstractNum>
-  <w:abstractNum w:abstractNumId="13" w15:restartNumberingAfterBreak="0">
+  <w:abstractNum w:abstractNumId="17" w15:restartNumberingAfterBreak="0">
     <w:nsid w:val="266A7A59"/>
     <w:multiLevelType w:val="multilevel"/>
     <w:tmpl w:val="0409001D"/>
@@ -5391,7 +4832,7 @@
       </w:pPr>
     </w:lvl>
   </w:abstractNum>
-  <w:abstractNum w:abstractNumId="14" w15:restartNumberingAfterBreak="0">
+  <w:abstractNum w:abstractNumId="18" w15:restartNumberingAfterBreak="0">
     <w:nsid w:val="2D170EA7"/>
     <w:multiLevelType w:val="multilevel"/>
     <w:tmpl w:val="09B48B1C"/>
@@ -5526,7 +4967,7 @@
       </w:rPr>
     </w:lvl>
   </w:abstractNum>
-  <w:abstractNum w:abstractNumId="15" w15:restartNumberingAfterBreak="0">
+  <w:abstractNum w:abstractNumId="19" w15:restartNumberingAfterBreak="0">
     <w:nsid w:val="34BF3E54"/>
     <w:multiLevelType w:val="multilevel"/>
     <w:tmpl w:val="BAFE31E0"/>
@@ -5667,7 +5108,153 @@
       </w:rPr>
     </w:lvl>
   </w:abstractNum>
-  <w:abstractNum w:abstractNumId="16" w15:restartNumberingAfterBreak="0">
+  <w:abstractNum w:abstractNumId="20" w15:restartNumberingAfterBreak="0">
+    <w:nsid w:val="38930F11"/>
+    <w:multiLevelType w:val="multilevel"/>
+    <w:tmpl w:val="4634A3A2"/>
+    <w:lvl w:ilvl="0">
+      <w:start w:val="1"/>
+      <w:numFmt w:val="lowerLetter"/>
+      <w:lvlText w:val="%1."/>
+      <w:lvlJc w:val="left"/>
+      <w:pPr>
+        <w:ind w:left="1068" w:hanging="360"/>
+      </w:pPr>
+      <w:rPr>
+        <w:rFonts w:hint="default"/>
+        <w:sz w:val="20"/>
+      </w:rPr>
+    </w:lvl>
+    <w:lvl w:ilvl="1" w:tentative="1">
+      <w:start w:val="1"/>
+      <w:numFmt w:val="bullet"/>
+      <w:lvlText w:val="o"/>
+      <w:lvlJc w:val="left"/>
+      <w:pPr>
+        <w:tabs>
+          <w:tab w:val="num" w:pos="1788"/>
+        </w:tabs>
+        <w:ind w:left="1788" w:hanging="360"/>
+      </w:pPr>
+      <w:rPr>
+        <w:rFonts w:ascii="Courier New" w:hAnsi="Courier New" w:hint="default"/>
+        <w:sz w:val="20"/>
+      </w:rPr>
+    </w:lvl>
+    <w:lvl w:ilvl="2" w:tentative="1">
+      <w:start w:val="1"/>
+      <w:numFmt w:val="bullet"/>
+      <w:lvlText w:val=""/>
+      <w:lvlJc w:val="left"/>
+      <w:pPr>
+        <w:tabs>
+          <w:tab w:val="num" w:pos="2508"/>
+        </w:tabs>
+        <w:ind w:left="2508" w:hanging="360"/>
+      </w:pPr>
+      <w:rPr>
+        <w:rFonts w:ascii="Wingdings" w:hAnsi="Wingdings" w:hint="default"/>
+        <w:sz w:val="20"/>
+      </w:rPr>
+    </w:lvl>
+    <w:lvl w:ilvl="3" w:tentative="1">
+      <w:start w:val="1"/>
+      <w:numFmt w:val="bullet"/>
+      <w:lvlText w:val=""/>
+      <w:lvlJc w:val="left"/>
+      <w:pPr>
+        <w:tabs>
+          <w:tab w:val="num" w:pos="3228"/>
+        </w:tabs>
+        <w:ind w:left="3228" w:hanging="360"/>
+      </w:pPr>
+      <w:rPr>
+        <w:rFonts w:ascii="Wingdings" w:hAnsi="Wingdings" w:hint="default"/>
+        <w:sz w:val="20"/>
+      </w:rPr>
+    </w:lvl>
+    <w:lvl w:ilvl="4" w:tentative="1">
+      <w:start w:val="1"/>
+      <w:numFmt w:val="bullet"/>
+      <w:lvlText w:val=""/>
+      <w:lvlJc w:val="left"/>
+      <w:pPr>
+        <w:tabs>
+          <w:tab w:val="num" w:pos="3948"/>
+        </w:tabs>
+        <w:ind w:left="3948" w:hanging="360"/>
+      </w:pPr>
+      <w:rPr>
+        <w:rFonts w:ascii="Wingdings" w:hAnsi="Wingdings" w:hint="default"/>
+        <w:sz w:val="20"/>
+      </w:rPr>
+    </w:lvl>
+    <w:lvl w:ilvl="5" w:tentative="1">
+      <w:start w:val="1"/>
+      <w:numFmt w:val="bullet"/>
+      <w:lvlText w:val=""/>
+      <w:lvlJc w:val="left"/>
+      <w:pPr>
+        <w:tabs>
+          <w:tab w:val="num" w:pos="4668"/>
+        </w:tabs>
+        <w:ind w:left="4668" w:hanging="360"/>
+      </w:pPr>
+      <w:rPr>
+        <w:rFonts w:ascii="Wingdings" w:hAnsi="Wingdings" w:hint="default"/>
+        <w:sz w:val="20"/>
+      </w:rPr>
+    </w:lvl>
+    <w:lvl w:ilvl="6" w:tentative="1">
+      <w:start w:val="1"/>
+      <w:numFmt w:val="bullet"/>
+      <w:lvlText w:val=""/>
+      <w:lvlJc w:val="left"/>
+      <w:pPr>
+        <w:tabs>
+          <w:tab w:val="num" w:pos="5388"/>
+        </w:tabs>
+        <w:ind w:left="5388" w:hanging="360"/>
+      </w:pPr>
+      <w:rPr>
+        <w:rFonts w:ascii="Wingdings" w:hAnsi="Wingdings" w:hint="default"/>
+        <w:sz w:val="20"/>
+      </w:rPr>
+    </w:lvl>
+    <w:lvl w:ilvl="7" w:tentative="1">
+      <w:start w:val="1"/>
+      <w:numFmt w:val="bullet"/>
+      <w:lvlText w:val=""/>
+      <w:lvlJc w:val="left"/>
+      <w:pPr>
+        <w:tabs>
+          <w:tab w:val="num" w:pos="6108"/>
+        </w:tabs>
+        <w:ind w:left="6108" w:hanging="360"/>
+      </w:pPr>
+      <w:rPr>
+        <w:rFonts w:ascii="Wingdings" w:hAnsi="Wingdings" w:hint="default"/>
+        <w:sz w:val="20"/>
+      </w:rPr>
+    </w:lvl>
+    <w:lvl w:ilvl="8" w:tentative="1">
+      <w:start w:val="1"/>
+      <w:numFmt w:val="bullet"/>
+      <w:lvlText w:val=""/>
+      <w:lvlJc w:val="left"/>
+      <w:pPr>
+        <w:tabs>
+          <w:tab w:val="num" w:pos="6828"/>
+        </w:tabs>
+        <w:ind w:left="6828" w:hanging="360"/>
+      </w:pPr>
+      <w:rPr>
+        <w:rFonts w:ascii="Wingdings" w:hAnsi="Wingdings" w:hint="default"/>
+        <w:sz w:val="20"/>
+      </w:rPr>
+    </w:lvl>
+  </w:abstractNum>
+  <w:abstractNum w:abstractNumId="21" w15:restartNumberingAfterBreak="0">
     <w:nsid w:val="3939095C"/>
     <w:multiLevelType w:val="hybridMultilevel"/>
     <w:tmpl w:val="3B0C83F2"/>
@@ -5756,7 +5343,7 @@
       </w:pPr>
     </w:lvl>
   </w:abstractNum>
-  <w:abstractNum w:abstractNumId="17" w15:restartNumberingAfterBreak="0">
+  <w:abstractNum w:abstractNumId="22" w15:restartNumberingAfterBreak="0">
     <w:nsid w:val="3E35302A"/>
     <w:multiLevelType w:val="multilevel"/>
     <w:tmpl w:val="D2D257EA"/>
@@ -5869,7 +5456,153 @@
       </w:pPr>
     </w:lvl>
   </w:abstractNum>
-  <w:abstractNum w:abstractNumId="18" w15:restartNumberingAfterBreak="0">
+  <w:abstractNum w:abstractNumId="23" w15:restartNumberingAfterBreak="0">
+    <w:nsid w:val="3F224598"/>
+    <w:multiLevelType w:val="multilevel"/>
+    <w:tmpl w:val="0D1AEEC6"/>
+    <w:lvl w:ilvl="0">
+      <w:start w:val="1"/>
+      <w:numFmt w:val="lowerLetter"/>
+      <w:lvlText w:val="%1."/>
+      <w:lvlJc w:val="left"/>
+      <w:pPr>
+        <w:ind w:left="1068" w:hanging="360"/>
+      </w:pPr>
+      <w:rPr>
+        <w:rFonts w:hint="default"/>
+        <w:sz w:val="20"/>
+      </w:rPr>
+    </w:lvl>
+    <w:lvl w:ilvl="1" w:tentative="1">
+      <w:start w:val="1"/>
+      <w:numFmt w:val="bullet"/>
+      <w:lvlText w:val="o"/>
+      <w:lvlJc w:val="left"/>
+      <w:pPr>
+        <w:tabs>
+          <w:tab w:val="num" w:pos="1788"/>
+        </w:tabs>
+        <w:ind w:left="1788" w:hanging="360"/>
+      </w:pPr>
+      <w:rPr>
+        <w:rFonts w:ascii="Courier New" w:hAnsi="Courier New" w:hint="default"/>
+        <w:sz w:val="20"/>
+      </w:rPr>
+    </w:lvl>
+    <w:lvl w:ilvl="2" w:tentative="1">
+      <w:start w:val="1"/>
+      <w:numFmt w:val="bullet"/>
+      <w:lvlText w:val=""/>
+      <w:lvlJc w:val="left"/>
+      <w:pPr>
+        <w:tabs>
+          <w:tab w:val="num" w:pos="2508"/>
+        </w:tabs>
+        <w:ind w:left="2508" w:hanging="360"/>
+      </w:pPr>
+      <w:rPr>
+        <w:rFonts w:ascii="Wingdings" w:hAnsi="Wingdings" w:hint="default"/>
+        <w:sz w:val="20"/>
+      </w:rPr>
+    </w:lvl>
+    <w:lvl w:ilvl="3" w:tentative="1">
+      <w:start w:val="1"/>
+      <w:numFmt w:val="bullet"/>
+      <w:lvlText w:val=""/>
+      <w:lvlJc w:val="left"/>
+      <w:pPr>
+        <w:tabs>
+          <w:tab w:val="num" w:pos="3228"/>
+        </w:tabs>
+        <w:ind w:left="3228" w:hanging="360"/>
+      </w:pPr>
+      <w:rPr>
+        <w:rFonts w:ascii="Wingdings" w:hAnsi="Wingdings" w:hint="default"/>
+        <w:sz w:val="20"/>
+      </w:rPr>
+    </w:lvl>
+    <w:lvl w:ilvl="4" w:tentative="1">
+      <w:start w:val="1"/>
+      <w:numFmt w:val="bullet"/>
+      <w:lvlText w:val=""/>
+      <w:lvlJc w:val="left"/>
+      <w:pPr>
+        <w:tabs>
+          <w:tab w:val="num" w:pos="3948"/>
+        </w:tabs>
+        <w:ind w:left="3948" w:hanging="360"/>
+      </w:pPr>
+      <w:rPr>
+        <w:rFonts w:ascii="Wingdings" w:hAnsi="Wingdings" w:hint="default"/>
+        <w:sz w:val="20"/>
+      </w:rPr>
+    </w:lvl>
+    <w:lvl w:ilvl="5" w:tentative="1">
+      <w:start w:val="1"/>
+      <w:numFmt w:val="bullet"/>
+      <w:lvlText w:val=""/>
+      <w:lvlJc w:val="left"/>
+      <w:pPr>
+        <w:tabs>
+          <w:tab w:val="num" w:pos="4668"/>
+        </w:tabs>
+        <w:ind w:left="4668" w:hanging="360"/>
+      </w:pPr>
+      <w:rPr>
+        <w:rFonts w:ascii="Wingdings" w:hAnsi="Wingdings" w:hint="default"/>
+        <w:sz w:val="20"/>
+      </w:rPr>
+    </w:lvl>
+    <w:lvl w:ilvl="6" w:tentative="1">
+      <w:start w:val="1"/>
+      <w:numFmt w:val="bullet"/>
+      <w:lvlText w:val=""/>
+      <w:lvlJc w:val="left"/>
+      <w:pPr>
+        <w:tabs>
+          <w:tab w:val="num" w:pos="5388"/>
+        </w:tabs>
+        <w:ind w:left="5388" w:hanging="360"/>
+      </w:pPr>
+      <w:rPr>
+        <w:rFonts w:ascii="Wingdings" w:hAnsi="Wingdings" w:hint="default"/>
+        <w:sz w:val="20"/>
+      </w:rPr>
+    </w:lvl>
+    <w:lvl w:ilvl="7" w:tentative="1">
+      <w:start w:val="1"/>
+      <w:numFmt w:val="bullet"/>
+      <w:lvlText w:val=""/>
+      <w:lvlJc w:val="left"/>
+      <w:pPr>
+        <w:tabs>
+          <w:tab w:val="num" w:pos="6108"/>
+        </w:tabs>
+        <w:ind w:left="6108" w:hanging="360"/>
+      </w:pPr>
+      <w:rPr>
+        <w:rFonts w:ascii="Wingdings" w:hAnsi="Wingdings" w:hint="default"/>
+        <w:sz w:val="20"/>
+      </w:rPr>
+    </w:lvl>
+    <w:lvl w:ilvl="8" w:tentative="1">
+      <w:start w:val="1"/>
+      <w:numFmt w:val="bullet"/>
+      <w:lvlText w:val=""/>
+      <w:lvlJc w:val="left"/>
+      <w:pPr>
+        <w:tabs>
+          <w:tab w:val="num" w:pos="6828"/>
+        </w:tabs>
+        <w:ind w:left="6828" w:hanging="360"/>
+      </w:pPr>
+      <w:rPr>
+        <w:rFonts w:ascii="Wingdings" w:hAnsi="Wingdings" w:hint="default"/>
+        <w:sz w:val="20"/>
+      </w:rPr>
+    </w:lvl>
+  </w:abstractNum>
+  <w:abstractNum w:abstractNumId="24" w15:restartNumberingAfterBreak="0">
     <w:nsid w:val="40733874"/>
     <w:multiLevelType w:val="hybridMultilevel"/>
     <w:tmpl w:val="F8B865E2"/>
@@ -5955,7 +5688,7 @@
       </w:pPr>
     </w:lvl>
   </w:abstractNum>
-  <w:abstractNum w:abstractNumId="19" w15:restartNumberingAfterBreak="0">
+  <w:abstractNum w:abstractNumId="25" w15:restartNumberingAfterBreak="0">
     <w:nsid w:val="46876897"/>
     <w:multiLevelType w:val="hybridMultilevel"/>
     <w:tmpl w:val="9284396A"/>
@@ -6072,7 +5805,7 @@
       </w:pPr>
     </w:lvl>
   </w:abstractNum>
-  <w:abstractNum w:abstractNumId="20" w15:restartNumberingAfterBreak="0">
+  <w:abstractNum w:abstractNumId="26" w15:restartNumberingAfterBreak="0">
     <w:nsid w:val="52CA544A"/>
     <w:multiLevelType w:val="singleLevel"/>
     <w:tmpl w:val="AED6D67E"/>
@@ -6099,7 +5832,7 @@
       </w:rPr>
     </w:lvl>
   </w:abstractNum>
-  <w:abstractNum w:abstractNumId="21" w15:restartNumberingAfterBreak="0">
+  <w:abstractNum w:abstractNumId="27" w15:restartNumberingAfterBreak="0">
     <w:nsid w:val="554B53A5"/>
     <w:multiLevelType w:val="multilevel"/>
     <w:tmpl w:val="1A2C5E10"/>
@@ -6240,7 +5973,7 @@
       </w:rPr>
     </w:lvl>
   </w:abstractNum>
-  <w:abstractNum w:abstractNumId="22" w15:restartNumberingAfterBreak="0">
+  <w:abstractNum w:abstractNumId="28" w15:restartNumberingAfterBreak="0">
     <w:nsid w:val="60560767"/>
     <w:multiLevelType w:val="multilevel"/>
     <w:tmpl w:val="0409001D"/>
@@ -6326,7 +6059,7 @@
       </w:pPr>
     </w:lvl>
   </w:abstractNum>
-  <w:abstractNum w:abstractNumId="23" w15:restartNumberingAfterBreak="0">
+  <w:abstractNum w:abstractNumId="29" w15:restartNumberingAfterBreak="0">
     <w:nsid w:val="612D4DC5"/>
     <w:multiLevelType w:val="hybridMultilevel"/>
     <w:tmpl w:val="C13A82DE"/>
@@ -6440,7 +6173,7 @@
       </w:rPr>
     </w:lvl>
   </w:abstractNum>
-  <w:abstractNum w:abstractNumId="24" w15:restartNumberingAfterBreak="0">
+  <w:abstractNum w:abstractNumId="30" w15:restartNumberingAfterBreak="0">
     <w:nsid w:val="6204797A"/>
     <w:multiLevelType w:val="hybridMultilevel"/>
     <w:tmpl w:val="E97A8A70"/>
@@ -6557,7 +6290,7 @@
       </w:pPr>
     </w:lvl>
   </w:abstractNum>
-  <w:abstractNum w:abstractNumId="25" w15:restartNumberingAfterBreak="0">
+  <w:abstractNum w:abstractNumId="31" w15:restartNumberingAfterBreak="0">
     <w:nsid w:val="67445E99"/>
     <w:multiLevelType w:val="multilevel"/>
     <w:tmpl w:val="9F46EC34"/>
@@ -6698,7 +6431,7 @@
       </w:rPr>
     </w:lvl>
   </w:abstractNum>
-  <w:abstractNum w:abstractNumId="26" w15:restartNumberingAfterBreak="0">
+  <w:abstractNum w:abstractNumId="32" w15:restartNumberingAfterBreak="0">
     <w:nsid w:val="6B415F8A"/>
     <w:multiLevelType w:val="multilevel"/>
     <w:tmpl w:val="0409001D"/>
@@ -6784,7 +6517,7 @@
       </w:pPr>
     </w:lvl>
   </w:abstractNum>
-  <w:abstractNum w:abstractNumId="27" w15:restartNumberingAfterBreak="0">
+  <w:abstractNum w:abstractNumId="33" w15:restartNumberingAfterBreak="0">
     <w:nsid w:val="6B8E7CF9"/>
     <w:multiLevelType w:val="hybridMultilevel"/>
     <w:tmpl w:val="4E7C556E"/>
@@ -6901,7 +6634,97 @@
       </w:pPr>
     </w:lvl>
   </w:abstractNum>
-  <w:abstractNum w:abstractNumId="28" w15:restartNumberingAfterBreak="0">
+  <w:abstractNum w:abstractNumId="34" w15:restartNumberingAfterBreak="0">
+    <w:nsid w:val="794A5B64"/>
+    <w:multiLevelType w:val="hybridMultilevel"/>
+    <w:tmpl w:val="7FC4F082"/>
+    <w:lvl w:ilvl="0" w:tplc="8AA0B230">
+      <w:start w:val="1"/>
+      <w:numFmt w:val="decimal"/>
+      <w:lvlText w:val="%1."/>
+      <w:lvlJc w:val="left"/>
+      <w:pPr>
+        <w:ind w:left="720" w:hanging="360"/>
+      </w:pPr>
+      <w:rPr>
+        <w:rFonts w:hint="default"/>
+        <w:b/>
+      </w:rPr>
+    </w:lvl>
+    <w:lvl w:ilvl="1" w:tplc="04090019" w:tentative="1">
+      <w:start w:val="1"/>
+      <w:numFmt w:val="lowerLetter"/>
+      <w:lvlText w:val="%2."/>
+      <w:lvlJc w:val="left"/>
+      <w:pPr>
+        <w:ind w:left="1440" w:hanging="360"/>
+      </w:pPr>
+    </w:lvl>
+    <w:lvl w:ilvl="2" w:tplc="0409001B" w:tentative="1">
+      <w:start w:val="1"/>
+      <w:numFmt w:val="lowerRoman"/>
+      <w:lvlText w:val="%3."/>
+      <w:lvlJc w:val="right"/>
+      <w:pPr>
+        <w:ind w:left="2160" w:hanging="180"/>
+      </w:pPr>
+    </w:lvl>
+    <w:lvl w:ilvl="3" w:tplc="0409000F" w:tentative="1">
+      <w:start w:val="1"/>
+      <w:numFmt w:val="decimal"/>
+      <w:lvlText w:val="%4."/>
+      <w:lvlJc w:val="left"/>
+      <w:pPr>
+        <w:ind w:left="2880" w:hanging="360"/>
+      </w:pPr>
+    </w:lvl>
+    <w:lvl w:ilvl="4" w:tplc="04090019" w:tentative="1">
+      <w:start w:val="1"/>
+      <w:numFmt w:val="lowerLetter"/>
+      <w:lvlText w:val="%5."/>
+      <w:lvlJc w:val="left"/>
+      <w:pPr>
+        <w:ind w:left="3600" w:hanging="360"/>
+      </w:pPr>
+    </w:lvl>
+    <w:lvl w:ilvl="5" w:tplc="0409001B" w:tentative="1">
+      <w:start w:val="1"/>
+      <w:numFmt w:val="lowerRoman"/>
+      <w:lvlText w:val="%6."/>
+      <w:lvlJc w:val="right"/>
+      <w:pPr>
+        <w:ind w:left="4320" w:hanging="180"/>
+      </w:pPr>
+    </w:lvl>
+    <w:lvl w:ilvl="6" w:tplc="0409000F" w:tentative="1">
+      <w:start w:val="1"/>
+      <w:numFmt w:val="decimal"/>
+      <w:lvlText w:val="%7."/>
+      <w:lvlJc w:val="left"/>
+      <w:pPr>
+        <w:ind w:left="5040" w:hanging="360"/>
+      </w:pPr>
+    </w:lvl>
+    <w:lvl w:ilvl="7" w:tplc="04090019" w:tentative="1">
+      <w:start w:val="1"/>
+      <w:numFmt w:val="lowerLetter"/>
+      <w:lvlText w:val="%8."/>
+      <w:lvlJc w:val="left"/>
+      <w:pPr>
+        <w:ind w:left="5760" w:hanging="360"/>
+      </w:pPr>
+    </w:lvl>
+    <w:lvl w:ilvl="8" w:tplc="0409001B" w:tentative="1">
+      <w:start w:val="1"/>
+      <w:numFmt w:val="lowerRoman"/>
+      <w:lvlText w:val="%9."/>
+      <w:lvlJc w:val="right"/>
+      <w:pPr>
+        <w:ind w:left="6480" w:hanging="180"/>
+      </w:pPr>
+    </w:lvl>
+  </w:abstractNum>
+  <w:abstractNum w:abstractNumId="35" w15:restartNumberingAfterBreak="0">
     <w:nsid w:val="799051AC"/>
     <w:multiLevelType w:val="multilevel"/>
     <w:tmpl w:val="04090023"/>
@@ -6992,7 +6815,7 @@
       </w:pPr>
     </w:lvl>
   </w:abstractNum>
-  <w:abstractNum w:abstractNumId="29" w15:restartNumberingAfterBreak="0">
+  <w:abstractNum w:abstractNumId="36" w15:restartNumberingAfterBreak="0">
     <w:nsid w:val="7E7B01F4"/>
     <w:multiLevelType w:val="hybridMultilevel"/>
     <w:tmpl w:val="4EF20644"/>
@@ -7105,31 +6928,31 @@
     </w:lvl>
   </w:abstractNum>
   <w:num w:numId="1" w16cid:durableId="702053092">
-    <w:abstractNumId w:val="28"/>
+    <w:abstractNumId w:val="35"/>
   </w:num>
   <w:num w:numId="2" w16cid:durableId="419184053">
-    <w:abstractNumId w:val="14"/>
+    <w:abstractNumId w:val="18"/>
   </w:num>
   <w:num w:numId="3" w16cid:durableId="442110968">
-    <w:abstractNumId w:val="10"/>
+    <w:abstractNumId w:val="12"/>
   </w:num>
   <w:num w:numId="4" w16cid:durableId="232937449">
+    <w:abstractNumId w:val="33"/>
+  </w:num>
+  <w:num w:numId="5" w16cid:durableId="1292446184">
+    <w:abstractNumId w:val="25"/>
+  </w:num>
+  <w:num w:numId="6" w16cid:durableId="1649673468">
+    <w:abstractNumId w:val="19"/>
+  </w:num>
+  <w:num w:numId="7" w16cid:durableId="1509907304">
+    <w:abstractNumId w:val="31"/>
+  </w:num>
+  <w:num w:numId="8" w16cid:durableId="78450559">
     <w:abstractNumId w:val="27"/>
   </w:num>
-  <w:num w:numId="5" w16cid:durableId="1292446184">
-    <w:abstractNumId w:val="19"/>
-  </w:num>
-  <w:num w:numId="6" w16cid:durableId="1649673468">
-    <w:abstractNumId w:val="15"/>
-  </w:num>
-  <w:num w:numId="7" w16cid:durableId="1509907304">
-    <w:abstractNumId w:val="25"/>
-  </w:num>
-  <w:num w:numId="8" w16cid:durableId="78450559">
-    <w:abstractNumId w:val="21"/>
-  </w:num>
   <w:num w:numId="9" w16cid:durableId="555438259">
-    <w:abstractNumId w:val="24"/>
+    <w:abstractNumId w:val="30"/>
   </w:num>
   <w:num w:numId="10" w16cid:durableId="1920016452">
     <w:abstractNumId w:val="9"/>
@@ -7162,28 +6985,28 @@
     <w:abstractNumId w:val="0"/>
   </w:num>
   <w:num w:numId="20" w16cid:durableId="1364943725">
-    <w:abstractNumId w:val="20"/>
+    <w:abstractNumId w:val="26"/>
   </w:num>
   <w:num w:numId="21" w16cid:durableId="1898930688">
-    <w:abstractNumId w:val="23"/>
+    <w:abstractNumId w:val="29"/>
   </w:num>
   <w:num w:numId="22" w16cid:durableId="997420182">
-    <w:abstractNumId w:val="29"/>
+    <w:abstractNumId w:val="36"/>
   </w:num>
   <w:num w:numId="23" w16cid:durableId="1826045484">
-    <w:abstractNumId w:val="13"/>
+    <w:abstractNumId w:val="17"/>
   </w:num>
   <w:num w:numId="24" w16cid:durableId="1191526580">
-    <w:abstractNumId w:val="26"/>
+    <w:abstractNumId w:val="32"/>
   </w:num>
   <w:num w:numId="25" w16cid:durableId="1565527708">
-    <w:abstractNumId w:val="22"/>
+    <w:abstractNumId w:val="28"/>
   </w:num>
   <w:num w:numId="26" w16cid:durableId="1607729935">
-    <w:abstractNumId w:val="16"/>
+    <w:abstractNumId w:val="21"/>
   </w:num>
   <w:num w:numId="27" w16cid:durableId="1395742736">
-    <w:abstractNumId w:val="18"/>
+    <w:abstractNumId w:val="24"/>
     <w:lvlOverride w:ilvl="0">
       <w:startOverride w:val="1"/>
     </w:lvlOverride>
@@ -7213,7 +7036,7 @@
     </w:lvlOverride>
   </w:num>
   <w:num w:numId="28" w16cid:durableId="1477918065">
-    <w:abstractNumId w:val="16"/>
+    <w:abstractNumId w:val="21"/>
     <w:lvlOverride w:ilvl="0">
       <w:startOverride w:val="1"/>
     </w:lvlOverride>
@@ -7241,13 +7064,34 @@
     </w:lvlOverride>
   </w:num>
   <w:num w:numId="29" w16cid:durableId="311178304">
-    <w:abstractNumId w:val="17"/>
+    <w:abstractNumId w:val="22"/>
   </w:num>
   <w:num w:numId="30" w16cid:durableId="112361309">
-    <w:abstractNumId w:val="12"/>
+    <w:abstractNumId w:val="16"/>
   </w:num>
   <w:num w:numId="31" w16cid:durableId="773524795">
+    <w:abstractNumId w:val="15"/>
+  </w:num>
+  <w:num w:numId="32" w16cid:durableId="1070663551">
+    <w:abstractNumId w:val="34"/>
+  </w:num>
+  <w:num w:numId="33" w16cid:durableId="480511452">
+    <w:abstractNumId w:val="23"/>
+  </w:num>
+  <w:num w:numId="34" w16cid:durableId="1652903146">
     <w:abstractNumId w:val="11"/>
+  </w:num>
+  <w:num w:numId="35" w16cid:durableId="847527820">
+    <w:abstractNumId w:val="20"/>
+  </w:num>
+  <w:num w:numId="36" w16cid:durableId="1200439654">
+    <w:abstractNumId w:val="14"/>
+  </w:num>
+  <w:num w:numId="37" w16cid:durableId="1981183172">
+    <w:abstractNumId w:val="10"/>
+  </w:num>
+  <w:num w:numId="38" w16cid:durableId="31272502">
+    <w:abstractNumId w:val="13"/>
   </w:num>
   <w:numIdMacAtCleanup w:val="22"/>
 </w:numbering>
@@ -13363,10 +13207,6 @@
 </file>
 
 <file path=customXml/item1.xml><?xml version="1.0" encoding="utf-8"?>
-<b:Sources xmlns:b="http://schemas.openxmlformats.org/officeDocument/2006/bibliography" xmlns="http://schemas.openxmlformats.org/officeDocument/2006/bibliography" SelectedStyle="\APA.XSL" StyleName="APA"/>
-</file>
-
-<file path=customXml/item2.xml><?xml version="1.0" encoding="utf-8"?>
 <Workflow version="v.1.13">
   <Filtration versionrequired="True" status="DONE" StartTime="25-07-2014 13:27:04" EndTime="25-07-2014 13:28:29">
     <Mandatory>
@@ -13544,16 +13384,20 @@
 </Workflow>
 </file>
 
+<file path=customXml/item2.xml><?xml version="1.0" encoding="utf-8"?>
+<b:Sources xmlns:b="http://schemas.openxmlformats.org/officeDocument/2006/bibliography" xmlns="http://schemas.openxmlformats.org/officeDocument/2006/bibliography" SelectedStyle="\APA.XSL" StyleName="APA"/>
+</file>
+
 <file path=customXml/itemProps1.xml><?xml version="1.0" encoding="utf-8"?>
+<ds:datastoreItem xmlns:ds="http://schemas.openxmlformats.org/officeDocument/2006/customXml" ds:itemID="{4D45DBA2-DCF6-46BF-858B-9A8CC8161B4D}">
+  <ds:schemaRefs/>
+</ds:datastoreItem>
+</file>
+
+<file path=customXml/itemProps2.xml><?xml version="1.0" encoding="utf-8"?>
 <ds:datastoreItem xmlns:ds="http://schemas.openxmlformats.org/officeDocument/2006/customXml" ds:itemID="{B589180B-96F4-4B3D-93D7-E2C64345EF74}">
   <ds:schemaRefs>
     <ds:schemaRef ds:uri="http://schemas.openxmlformats.org/officeDocument/2006/bibliography"/>
   </ds:schemaRefs>
 </ds:datastoreItem>
-</file>
-
-<file path=customXml/itemProps2.xml><?xml version="1.0" encoding="utf-8"?>
-<ds:datastoreItem xmlns:ds="http://schemas.openxmlformats.org/officeDocument/2006/customXml" ds:itemID="{4D45DBA2-DCF6-46BF-858B-9A8CC8161B4D}">
-  <ds:schemaRefs/>
-</ds:datastoreItem>
 </file>
</xml_diff>

<commit_message>
Update vital skills and data minin proj
</commit_message>
<xml_diff>
--- a/Core/Data Mining Foundations/Data Mining Project/project-proposal.docx
+++ b/Core/Data Mining Foundations/Data Mining Project/project-proposal.docx
@@ -2,29 +2,6 @@
 <file path=word/document.xml><?xml version="1.0" encoding="utf-8"?>
 <w:document xmlns:wpc="http://schemas.microsoft.com/office/word/2010/wordprocessingCanvas" xmlns:cx="http://schemas.microsoft.com/office/drawing/2014/chartex" xmlns:cx1="http://schemas.microsoft.com/office/drawing/2015/9/8/chartex" xmlns:cx2="http://schemas.microsoft.com/office/drawing/2015/10/21/chartex" xmlns:cx3="http://schemas.microsoft.com/office/drawing/2016/5/9/chartex" xmlns:cx4="http://schemas.microsoft.com/office/drawing/2016/5/10/chartex" xmlns:cx5="http://schemas.microsoft.com/office/drawing/2016/5/11/chartex" xmlns:cx6="http://schemas.microsoft.com/office/drawing/2016/5/12/chartex" xmlns:cx7="http://schemas.microsoft.com/office/drawing/2016/5/13/chartex" xmlns:cx8="http://schemas.microsoft.com/office/drawing/2016/5/14/chartex" xmlns:mc="http://schemas.openxmlformats.org/markup-compatibility/2006" xmlns:aink="http://schemas.microsoft.com/office/drawing/2016/ink" xmlns:am3d="http://schemas.microsoft.com/office/drawing/2017/model3d" xmlns:o="urn:schemas-microsoft-com:office:office" xmlns:oel="http://schemas.microsoft.com/office/2019/extlst" xmlns:r="http://schemas.openxmlformats.org/officeDocument/2006/relationships" xmlns:m="http://schemas.openxmlformats.org/officeDocument/2006/math" xmlns:v="urn:schemas-microsoft-com:vml" xmlns:wp14="http://schemas.microsoft.com/office/word/2010/wordprocessingDrawing" xmlns:wp="http://schemas.openxmlformats.org/drawingml/2006/wordprocessingDrawing" xmlns:w10="urn:schemas-microsoft-com:office:word" xmlns:w="http://schemas.openxmlformats.org/wordprocessingml/2006/main" xmlns:w14="http://schemas.microsoft.com/office/word/2010/wordml" xmlns:w15="http://schemas.microsoft.com/office/word/2012/wordml" xmlns:w16cex="http://schemas.microsoft.com/office/word/2018/wordml/cex" xmlns:w16cid="http://schemas.microsoft.com/office/word/2016/wordml/cid" xmlns:w16="http://schemas.microsoft.com/office/word/2018/wordml" xmlns:w16sdtdh="http://schemas.microsoft.com/office/word/2020/wordml/sdtdatahash" xmlns:w16se="http://schemas.microsoft.com/office/word/2015/wordml/symex" xmlns:wpg="http://schemas.microsoft.com/office/word/2010/wordprocessingGroup" xmlns:wpi="http://schemas.microsoft.com/office/word/2010/wordprocessingInk" xmlns:wne="http://schemas.microsoft.com/office/word/2006/wordml" xmlns:wps="http://schemas.microsoft.com/office/word/2010/wordprocessingShape" mc:Ignorable="w14 w15 w16se w16cid w16 w16cex w16sdtdh wp14">
   <w:body>
-    <w:p>
-      <w:pPr>
-        <w:pStyle w:val="Titledocument"/>
-        <w:rPr>
-          <w14:ligatures w14:val="standard"/>
-        </w:rPr>
-      </w:pPr>
-      <w:r>
-        <w:rPr>
-          <w:bCs/>
-          <w14:ligatures w14:val="standard"/>
-        </w:rPr>
-        <w:t>Insert Your Title Here</w:t>
-      </w:r>
-      <w:r>
-        <w:rPr>
-          <w:bCs/>
-          <w:vertAlign w:val="superscript"/>
-          <w14:ligatures w14:val="standard"/>
-        </w:rPr>
-        <w:t>∗</w:t>
-      </w:r>
-    </w:p>
     <w:p>
       <w:pPr>
         <w:pStyle w:val="Subtitle"/>
@@ -50,25 +27,14 @@
         </w:sectPr>
       </w:pPr>
       <w:r>
+        <w:t>Data-Driven Selection of the Optimal Team USA Olympic Artistic Gymnastics Squads</w:t>
+      </w:r>
+      <w:r>
         <w:rPr>
           <w:bCs/>
           <w14:ligatures w14:val="standard"/>
         </w:rPr>
-        <w:t>Insert Su</w:t>
-      </w:r>
-      <w:r>
-        <w:rPr>
-          <w:bCs/>
-          <w14:ligatures w14:val="standard"/>
-        </w:rPr>
-        <w:t>btit</w:t>
-      </w:r>
-      <w:r>
-        <w:rPr>
-          <w:bCs/>
-          <w14:ligatures w14:val="standard"/>
-        </w:rPr>
-        <w:t>le Here</w:t>
+        <w:t xml:space="preserve"> </w:t>
       </w:r>
     </w:p>
     <w:p>
@@ -288,1977 +254,414 @@
     <w:p>
       <w:pPr>
         <w:pStyle w:val="Abstract"/>
+      </w:pPr>
+      <w:r>
+        <w:t xml:space="preserve">The field of sports analytics, propelled by advancements in machine learning and data science, has revolutionized decision-making processes across various athletic disciplines. This research paper explores the comprehensive process of data scraping, cleaning, exploratory data analysis (EDA), and modeling, with the </w:t>
+      </w:r>
+      <w:proofErr w:type="gramStart"/>
+      <w:r>
+        <w:t>ultimate goal</w:t>
+      </w:r>
+      <w:proofErr w:type="gramEnd"/>
+      <w:r>
+        <w:t xml:space="preserve"> of </w:t>
+      </w:r>
+      <w:r>
+        <w:t>selecting</w:t>
+      </w:r>
+      <w:r>
+        <w:t xml:space="preserve"> the best</w:t>
+      </w:r>
+      <w:r>
+        <w:t xml:space="preserve"> </w:t>
+      </w:r>
+      <w:r>
+        <w:t xml:space="preserve">Men's and Women's Team </w:t>
+      </w:r>
+      <w:r>
+        <w:t xml:space="preserve">and Individual </w:t>
+      </w:r>
+      <w:r>
+        <w:t>USA Olympic Artistic Gymnast</w:t>
+      </w:r>
+      <w:r>
+        <w:t>s</w:t>
+      </w:r>
+      <w:r>
+        <w:t>. The notion of "best" is approached with flexibility, as we leave its interpretation to the entrant, although, for the purposes of this paper, "best" is operationalized as maximizing the total medal count for the United States at the Olympic Games.</w:t>
+      </w:r>
+      <w:r>
         <w:rPr>
           <w:rFonts w:eastAsia="Verdana"/>
           <w14:ligatures w14:val="standard"/>
         </w:rPr>
-      </w:pPr>
-      <w:r>
-        <w:rPr>
-          <w:rFonts w:eastAsia="Verdana"/>
+        <w:t xml:space="preserve"> </w:t>
+      </w:r>
+      <w:r>
+        <w:rPr>
           <w14:ligatures w14:val="standard"/>
         </w:rPr>
-        <w:t xml:space="preserve">In this sample-structured document, neither </w:t>
-      </w:r>
-      <w:r>
-        <w:rPr>
-          <w:rFonts w:eastAsia="Verdana"/>
-          <w14:ligatures w14:val="standard"/>
-        </w:rPr>
-        <w:t xml:space="preserve">the </w:t>
-      </w:r>
-      <w:r>
-        <w:rPr>
-          <w:rFonts w:eastAsia="Verdana"/>
-          <w14:ligatures w14:val="standard"/>
-        </w:rPr>
-        <w:t xml:space="preserve">cross-linking of float elements and bibliography nor metadata/copyright information is available. The sample document is provided in “Draft” mode and to view </w:t>
-      </w:r>
-      <w:r>
-        <w:rPr>
-          <w:rFonts w:eastAsia="Verdana"/>
-          <w14:ligatures w14:val="standard"/>
-        </w:rPr>
-        <w:t>it</w:t>
-      </w:r>
-      <w:r>
-        <w:rPr>
-          <w:rFonts w:eastAsia="Verdana"/>
-          <w14:ligatures w14:val="standard"/>
-        </w:rPr>
-        <w:t xml:space="preserve"> in the final layout format</w:t>
-      </w:r>
-      <w:r>
-        <w:rPr>
-          <w:rFonts w:eastAsia="Verdana"/>
-          <w14:ligatures w14:val="standard"/>
-        </w:rPr>
-        <w:t>,</w:t>
-      </w:r>
-      <w:r>
-        <w:rPr>
-          <w:rFonts w:eastAsia="Verdana"/>
-          <w14:ligatures w14:val="standard"/>
-        </w:rPr>
-        <w:t xml:space="preserve"> apply</w:t>
-      </w:r>
-      <w:r>
-        <w:rPr>
-          <w:rFonts w:eastAsia="Verdana"/>
-          <w14:ligatures w14:val="standard"/>
-        </w:rPr>
-        <w:t>ing</w:t>
-      </w:r>
-      <w:r>
-        <w:rPr>
-          <w:rFonts w:eastAsia="Verdana"/>
-          <w14:ligatures w14:val="standard"/>
-        </w:rPr>
-        <w:t xml:space="preserve"> the required template is essential with some standard steps</w:t>
-      </w:r>
-      <w:r>
-        <w:rPr>
-          <w:rFonts w:eastAsia="Verdana"/>
-          <w14:ligatures w14:val="standard"/>
-        </w:rPr>
-        <w:t>.</w:t>
+        <w:t xml:space="preserve"> </w:t>
+      </w:r>
+      <w:r>
+        <w:t>By embracing the power of data-driven decision-making, this research contributes to the evolving landscape of sports analytics and presents a comprehensive approach to assembling elite gymnastics teams for the United States. Ultimately, our objective is to equip Team USA with the talent, diversity, and strategies that will maximize their medal count and enhance the nation's standing in Olympic Artistic Gymnastics competitions.</w:t>
       </w:r>
     </w:p>
     <w:p>
       <w:pPr>
-        <w:pStyle w:val="Abstract"/>
-        <w:rPr>
+        <w:pStyle w:val="Head1"/>
+        <w:spacing w:before="380"/>
+        <w:rPr>
+          <w:rStyle w:val="Label"/>
           <w14:ligatures w14:val="standard"/>
         </w:rPr>
       </w:pPr>
       <w:r>
         <w:rPr>
-          <w:rFonts w:eastAsia="Verdana"/>
+          <w:rStyle w:val="Label"/>
           <w14:ligatures w14:val="standard"/>
         </w:rPr>
-        <w:t xml:space="preserve">These steps, which should require </w:t>
-      </w:r>
-      <w:r>
-        <w:rPr>
-          <w14:ligatures w14:val="standard"/>
-        </w:rPr>
-        <w:t>generati</w:t>
-      </w:r>
-      <w:r>
-        <w:rPr>
-          <w14:ligatures w14:val="standard"/>
-        </w:rPr>
-        <w:t>o</w:t>
-      </w:r>
-      <w:r>
-        <w:rPr>
-          <w14:ligatures w14:val="standard"/>
-        </w:rPr>
-        <w:t>n</w:t>
-      </w:r>
-      <w:r>
-        <w:rPr>
-          <w14:ligatures w14:val="standard"/>
-        </w:rPr>
-        <w:t xml:space="preserve"> </w:t>
-      </w:r>
-      <w:r>
-        <w:rPr>
-          <w14:ligatures w14:val="standard"/>
-        </w:rPr>
-        <w:t xml:space="preserve">of the </w:t>
-      </w:r>
-      <w:r>
-        <w:rPr>
-          <w14:ligatures w14:val="standard"/>
-        </w:rPr>
-        <w:t xml:space="preserve">final output from the styled </w:t>
-      </w:r>
-      <w:r>
-        <w:rPr>
-          <w14:ligatures w14:val="standard"/>
-        </w:rPr>
-        <w:t>paper,</w:t>
-      </w:r>
-      <w:r>
-        <w:rPr>
-          <w14:ligatures w14:val="standard"/>
-        </w:rPr>
-        <w:t xml:space="preserve"> are </w:t>
-      </w:r>
-      <w:r>
-        <w:rPr>
-          <w14:ligatures w14:val="standard"/>
-        </w:rPr>
-        <w:t>mentioned</w:t>
-      </w:r>
-      <w:r>
-        <w:rPr>
-          <w14:ligatures w14:val="standard"/>
-        </w:rPr>
-        <w:t xml:space="preserve"> here in this paragraph. </w:t>
-      </w:r>
-      <w:r>
-        <w:rPr>
-          <w14:ligatures w14:val="standard"/>
-        </w:rPr>
-        <w:t>First, user</w:t>
-      </w:r>
-      <w:r>
-        <w:rPr>
-          <w14:ligatures w14:val="standard"/>
-        </w:rPr>
-        <w:t>s</w:t>
-      </w:r>
-      <w:r>
-        <w:rPr>
-          <w14:ligatures w14:val="standard"/>
-        </w:rPr>
-        <w:t xml:space="preserve"> have to r</w:t>
-      </w:r>
-      <w:r>
-        <w:rPr>
-          <w14:ligatures w14:val="standard"/>
-        </w:rPr>
-        <w:t xml:space="preserve">un “Reference </w:t>
-      </w:r>
-      <w:r>
-        <w:rPr>
-          <w14:ligatures w14:val="standard"/>
-        </w:rPr>
-        <w:t>N</w:t>
-      </w:r>
-      <w:r>
-        <w:rPr>
-          <w14:ligatures w14:val="standard"/>
-        </w:rPr>
-        <w:t>umbering</w:t>
-      </w:r>
-      <w:r>
-        <w:rPr>
-          <w14:ligatures w14:val="standard"/>
-        </w:rPr>
-        <w:t>”</w:t>
-      </w:r>
-      <w:r>
-        <w:rPr>
-          <w14:ligatures w14:val="standard"/>
-        </w:rPr>
-        <w:t xml:space="preserve"> from </w:t>
-      </w:r>
-      <w:r>
-        <w:rPr>
-          <w14:ligatures w14:val="standard"/>
-        </w:rPr>
-        <w:t xml:space="preserve">the </w:t>
-      </w:r>
-      <w:r>
-        <w:rPr>
-          <w14:ligatures w14:val="standard"/>
-        </w:rPr>
-        <w:t xml:space="preserve">“Reference Elements” menu; this is the first step to start the bibliography marking (it should be clicked while keeping the cursor at the beginning of the reference list). </w:t>
-      </w:r>
-      <w:r>
-        <w:rPr>
-          <w14:ligatures w14:val="standard"/>
-        </w:rPr>
-        <w:t xml:space="preserve">After </w:t>
-      </w:r>
-      <w:r>
-        <w:rPr>
-          <w14:ligatures w14:val="standard"/>
-        </w:rPr>
-        <w:t xml:space="preserve">the </w:t>
-      </w:r>
-      <w:r>
-        <w:rPr>
-          <w14:ligatures w14:val="standard"/>
-        </w:rPr>
-        <w:t>mark</w:t>
-      </w:r>
-      <w:r>
-        <w:rPr>
-          <w14:ligatures w14:val="standard"/>
-        </w:rPr>
-        <w:t>ing</w:t>
-      </w:r>
-      <w:r>
-        <w:rPr>
-          <w14:ligatures w14:val="standard"/>
-        </w:rPr>
-        <w:t xml:space="preserve"> </w:t>
-      </w:r>
-      <w:r>
-        <w:rPr>
-          <w14:ligatures w14:val="standard"/>
-        </w:rPr>
-        <w:t xml:space="preserve">is complete, </w:t>
-      </w:r>
-      <w:r>
-        <w:rPr>
-          <w14:ligatures w14:val="standard"/>
-        </w:rPr>
-        <w:t xml:space="preserve">the reference element </w:t>
-      </w:r>
-      <w:r>
-        <w:rPr>
-          <w14:ligatures w14:val="standard"/>
-        </w:rPr>
-        <w:t>run</w:t>
-      </w:r>
-      <w:r>
-        <w:rPr>
-          <w14:ligatures w14:val="standard"/>
-        </w:rPr>
-        <w:t>s</w:t>
-      </w:r>
-      <w:r>
-        <w:rPr>
-          <w14:ligatures w14:val="standard"/>
-        </w:rPr>
-        <w:t xml:space="preserve"> all the options under</w:t>
-      </w:r>
-      <w:r>
-        <w:rPr>
-          <w14:ligatures w14:val="standard"/>
-        </w:rPr>
-        <w:t xml:space="preserve"> the</w:t>
-      </w:r>
-      <w:r>
-        <w:rPr>
-          <w14:ligatures w14:val="standard"/>
-        </w:rPr>
-        <w:t xml:space="preserve"> “Cross Linking” menu.</w:t>
+        <w:t>Related Work</w:t>
       </w:r>
     </w:p>
     <w:p>
       <w:pPr>
-        <w:pStyle w:val="Abstract"/>
-        <w:rPr>
-          <w14:ligatures w14:val="standard"/>
-        </w:rPr>
-      </w:pPr>
-      <w:r>
-        <w:rPr>
-          <w14:ligatures w14:val="standard"/>
-        </w:rPr>
-        <w:t>For accuracy check of the structured paper</w:t>
-      </w:r>
-      <w:r>
-        <w:rPr>
-          <w14:ligatures w14:val="standard"/>
-        </w:rPr>
-        <w:t>,</w:t>
-      </w:r>
-      <w:r>
-        <w:rPr>
-          <w14:ligatures w14:val="standard"/>
-        </w:rPr>
-        <w:t xml:space="preserve"> user can run </w:t>
-      </w:r>
-      <w:r>
-        <w:rPr>
-          <w14:ligatures w14:val="standard"/>
-        </w:rPr>
-        <w:t xml:space="preserve">the </w:t>
-      </w:r>
-      <w:r>
-        <w:rPr>
-          <w14:ligatures w14:val="standard"/>
-        </w:rPr>
-        <w:t xml:space="preserve">option </w:t>
-      </w:r>
-      <w:r>
-        <w:rPr>
-          <w:b/>
-          <w14:ligatures w14:val="standard"/>
-        </w:rPr>
-        <w:t>Manuscript Validation</w:t>
-      </w:r>
-      <w:r>
-        <w:rPr>
-          <w14:ligatures w14:val="standard"/>
-        </w:rPr>
-        <w:t>. It inform</w:t>
-      </w:r>
-      <w:r>
-        <w:rPr>
-          <w14:ligatures w14:val="standard"/>
-        </w:rPr>
-        <w:t>s the user of</w:t>
-      </w:r>
-      <w:r>
-        <w:rPr>
-          <w14:ligatures w14:val="standard"/>
-        </w:rPr>
-        <w:t xml:space="preserve"> the wrong or missing values </w:t>
-      </w:r>
-      <w:r>
-        <w:rPr>
-          <w14:ligatures w14:val="standard"/>
-        </w:rPr>
-        <w:t>in</w:t>
-      </w:r>
-      <w:r>
-        <w:rPr>
-          <w14:ligatures w14:val="standard"/>
-        </w:rPr>
-        <w:t xml:space="preserve"> the paper. </w:t>
-      </w:r>
-      <w:r>
-        <w:rPr>
-          <w14:ligatures w14:val="standard"/>
-        </w:rPr>
-        <w:t>The u</w:t>
-      </w:r>
-      <w:r>
-        <w:rPr>
-          <w14:ligatures w14:val="standard"/>
-        </w:rPr>
-        <w:t xml:space="preserve">ser must correct the paper as per validation messages and rerun </w:t>
-      </w:r>
-      <w:r>
-        <w:rPr>
-          <w:b/>
-          <w14:ligatures w14:val="standard"/>
-        </w:rPr>
-        <w:t xml:space="preserve">Manuscript </w:t>
-      </w:r>
-      <w:r>
-        <w:rPr>
-          <w:b/>
-          <w14:ligatures w14:val="standard"/>
-        </w:rPr>
-        <w:t>V</w:t>
-      </w:r>
-      <w:r>
-        <w:rPr>
-          <w:b/>
-          <w14:ligatures w14:val="standard"/>
-        </w:rPr>
-        <w:t>alidation</w:t>
-      </w:r>
-      <w:r>
-        <w:rPr>
-          <w14:ligatures w14:val="standard"/>
-        </w:rPr>
-        <w:t>.</w:t>
+        <w:autoSpaceDE w:val="0"/>
+        <w:autoSpaceDN w:val="0"/>
+        <w:adjustRightInd w:val="0"/>
+        <w:spacing w:line="240" w:lineRule="auto"/>
+        <w:jc w:val="left"/>
+        <w:rPr>
+          <w:rFonts w:asciiTheme="minorHAnsi" w:eastAsia="PMingLiU" w:hAnsiTheme="minorHAnsi" w:cstheme="minorHAnsi"/>
+          <w:szCs w:val="18"/>
+          <w:lang w:eastAsia="it-IT"/>
+        </w:rPr>
+      </w:pPr>
+      <w:r>
+        <w:rPr>
+          <w:rFonts w:asciiTheme="minorHAnsi" w:eastAsia="PMingLiU" w:hAnsiTheme="minorHAnsi" w:cstheme="minorHAnsi"/>
+          <w:szCs w:val="18"/>
+          <w:lang w:eastAsia="it-IT"/>
+        </w:rPr>
+        <w:t>THE PREDICTION OF ALL-AROUND EVENT FINAL SCORE</w:t>
+      </w:r>
+      <w:r>
+        <w:rPr>
+          <w:rFonts w:asciiTheme="minorHAnsi" w:eastAsia="PMingLiU" w:hAnsiTheme="minorHAnsi" w:cstheme="minorHAnsi"/>
+          <w:szCs w:val="18"/>
+          <w:lang w:eastAsia="it-IT"/>
+        </w:rPr>
+        <w:t xml:space="preserve"> </w:t>
+      </w:r>
+      <w:r>
+        <w:rPr>
+          <w:rFonts w:asciiTheme="minorHAnsi" w:eastAsia="PMingLiU" w:hAnsiTheme="minorHAnsi" w:cstheme="minorHAnsi"/>
+          <w:szCs w:val="18"/>
+          <w:lang w:eastAsia="it-IT"/>
+        </w:rPr>
+        <w:t>BASED ON D AND E SCORE FACTORS IN WOMEN'S</w:t>
+      </w:r>
+      <w:r>
+        <w:rPr>
+          <w:rFonts w:asciiTheme="minorHAnsi" w:eastAsia="PMingLiU" w:hAnsiTheme="minorHAnsi" w:cstheme="minorHAnsi"/>
+          <w:szCs w:val="18"/>
+          <w:lang w:eastAsia="it-IT"/>
+        </w:rPr>
+        <w:t xml:space="preserve"> </w:t>
+      </w:r>
+      <w:r>
+        <w:rPr>
+          <w:rFonts w:asciiTheme="minorHAnsi" w:eastAsia="PMingLiU" w:hAnsiTheme="minorHAnsi" w:cstheme="minorHAnsi"/>
+          <w:szCs w:val="18"/>
+          <w:lang w:eastAsia="it-IT"/>
+        </w:rPr>
+        <w:t>ARTISTIC GYMNASTICS</w:t>
       </w:r>
     </w:p>
     <w:p>
       <w:pPr>
-        <w:pStyle w:val="Abstract"/>
-        <w:rPr>
-          <w14:ligatures w14:val="standard"/>
-        </w:rPr>
-      </w:pPr>
-      <w:r>
-        <w:rPr>
-          <w14:ligatures w14:val="standard"/>
-        </w:rPr>
-        <w:t xml:space="preserve">Now, to generate </w:t>
-      </w:r>
-      <w:r>
-        <w:rPr>
-          <w14:ligatures w14:val="standard"/>
-        </w:rPr>
-        <w:t>the</w:t>
-      </w:r>
-      <w:r>
-        <w:rPr>
-          <w14:ligatures w14:val="standard"/>
-        </w:rPr>
-        <w:t xml:space="preserve"> required layout of the paper</w:t>
-      </w:r>
-      <w:r>
-        <w:rPr>
-          <w14:ligatures w14:val="standard"/>
-        </w:rPr>
-        <w:t>,</w:t>
-      </w:r>
-      <w:r>
-        <w:rPr>
-          <w14:ligatures w14:val="standard"/>
-        </w:rPr>
-        <w:t xml:space="preserve"> </w:t>
-      </w:r>
-      <w:r>
-        <w:rPr>
-          <w14:ligatures w14:val="standard"/>
-        </w:rPr>
-        <w:t xml:space="preserve">the </w:t>
-      </w:r>
-      <w:r>
-        <w:rPr>
-          <w14:ligatures w14:val="standard"/>
-        </w:rPr>
-        <w:t>user should select one of the template style</w:t>
-      </w:r>
-      <w:r>
-        <w:rPr>
-          <w14:ligatures w14:val="standard"/>
-        </w:rPr>
-        <w:t>s</w:t>
-      </w:r>
-      <w:r>
-        <w:rPr>
-          <w14:ligatures w14:val="standard"/>
-        </w:rPr>
-        <w:t xml:space="preserve"> under the Define Template Style </w:t>
-      </w:r>
-      <w:r>
-        <w:rPr>
-          <w14:ligatures w14:val="standard"/>
-        </w:rPr>
-        <w:t xml:space="preserve">option </w:t>
-      </w:r>
-      <w:r>
-        <w:rPr>
-          <w14:ligatures w14:val="standard"/>
-        </w:rPr>
-        <w:t>(</w:t>
-      </w:r>
-      <w:r>
-        <w:rPr>
-          <w:u w:val="single"/>
-          <w14:ligatures w14:val="standard"/>
-        </w:rPr>
-        <w:t>choose the re</w:t>
-      </w:r>
-      <w:r>
-        <w:rPr>
-          <w:u w:val="single"/>
-          <w14:ligatures w14:val="standard"/>
-        </w:rPr>
-        <w:t>quired</w:t>
-      </w:r>
-      <w:r>
-        <w:rPr>
-          <w:u w:val="single"/>
-          <w14:ligatures w14:val="standard"/>
-        </w:rPr>
-        <w:t xml:space="preserve"> layout design</w:t>
-      </w:r>
-      <w:r>
-        <w:rPr>
-          <w:u w:val="single"/>
-          <w14:ligatures w14:val="standard"/>
-        </w:rPr>
-        <w:t>,</w:t>
-      </w:r>
-      <w:r>
-        <w:rPr>
-          <w:u w:val="single"/>
-          <w14:ligatures w14:val="standard"/>
-        </w:rPr>
-        <w:t xml:space="preserve"> i.e. choose between Journals and Proceedings</w:t>
-      </w:r>
-      <w:r>
-        <w:rPr>
-          <w14:ligatures w14:val="standard"/>
-        </w:rPr>
-        <w:t>).</w:t>
-      </w:r>
+        <w:autoSpaceDE w:val="0"/>
+        <w:autoSpaceDN w:val="0"/>
+        <w:adjustRightInd w:val="0"/>
+        <w:spacing w:line="240" w:lineRule="auto"/>
+        <w:jc w:val="left"/>
+        <w:rPr>
+          <w:rFonts w:asciiTheme="minorHAnsi" w:eastAsia="PMingLiU" w:hAnsiTheme="minorHAnsi" w:cstheme="minorHAnsi"/>
+          <w:szCs w:val="18"/>
+          <w:lang w:eastAsia="it-IT"/>
+        </w:rPr>
+      </w:pPr>
     </w:p>
     <w:p>
       <w:pPr>
-        <w:pStyle w:val="FootnoteText"/>
-        <w:framePr w:w="4680" w:h="1441" w:hRule="exact" w:hSpace="187" w:wrap="around" w:vAnchor="page" w:hAnchor="page" w:x="1089" w:y="12601" w:anchorLock="1"/>
-      </w:pPr>
-      <w:r>
-        <w:rPr>
-          <w:vertAlign w:val="superscript"/>
-        </w:rPr>
-        <w:t>∗</w:t>
-      </w:r>
-      <w:r>
-        <w:t>Article Title Footnote needs to be captured as Title Note</w:t>
-      </w:r>
+        <w:pStyle w:val="Default"/>
+      </w:pPr>
     </w:p>
     <w:p>
       <w:pPr>
-        <w:pStyle w:val="FootnoteText"/>
-        <w:framePr w:w="4680" w:h="1441" w:hRule="exact" w:hSpace="187" w:wrap="around" w:vAnchor="page" w:hAnchor="page" w:x="1089" w:y="12601" w:anchorLock="1"/>
-      </w:pPr>
-      <w:r>
-        <w:rPr>
-          <w:vertAlign w:val="superscript"/>
-        </w:rPr>
-        <w:t>†</w:t>
-      </w:r>
-      <w:r>
-        <w:t>Author Footnote to be captured as Author Note</w:t>
+        <w:autoSpaceDE w:val="0"/>
+        <w:autoSpaceDN w:val="0"/>
+        <w:adjustRightInd w:val="0"/>
+        <w:spacing w:line="240" w:lineRule="auto"/>
+        <w:jc w:val="left"/>
+        <w:rPr>
+          <w:rFonts w:asciiTheme="minorHAnsi" w:eastAsia="PMingLiU" w:hAnsiTheme="minorHAnsi" w:cstheme="minorHAnsi"/>
+          <w:szCs w:val="18"/>
+          <w:lang w:eastAsia="it-IT"/>
+        </w:rPr>
+      </w:pPr>
+      <w:r>
+        <w:rPr>
+          <w:rFonts w:asciiTheme="minorHAnsi" w:eastAsia="PMingLiU" w:hAnsiTheme="minorHAnsi" w:cstheme="minorHAnsi"/>
+          <w:szCs w:val="18"/>
+          <w:lang w:eastAsia="it-IT"/>
+        </w:rPr>
+        <w:t>HOW APPARATUS DIFFICULTY SCORES AFFECT ALL</w:t>
       </w:r>
     </w:p>
     <w:p>
       <w:pPr>
-        <w:pStyle w:val="PermissionBlock"/>
-        <w:framePr w:w="4680" w:h="1441" w:hRule="exact" w:hSpace="187" w:wrap="around" w:vAnchor="page" w:hAnchor="page" w:x="1089" w:y="12601" w:anchorLock="1"/>
-      </w:pPr>
-      <w:r>
-        <w:t>Permission to make digital or hard copies of part or all of this work for personal or classroom use is granted without fee provided that copies are not made or distributed for profit or commercial advantage and that copies bear this notice and the full citation on the first page. Copyrights for third-party components of this work must be honored. For all other uses, contact the owner/author(s).</w:t>
+        <w:autoSpaceDE w:val="0"/>
+        <w:autoSpaceDN w:val="0"/>
+        <w:adjustRightInd w:val="0"/>
+        <w:spacing w:line="240" w:lineRule="auto"/>
+        <w:jc w:val="left"/>
+        <w:rPr>
+          <w:rFonts w:asciiTheme="minorHAnsi" w:eastAsia="PMingLiU" w:hAnsiTheme="minorHAnsi" w:cstheme="minorHAnsi"/>
+          <w:szCs w:val="18"/>
+          <w:lang w:eastAsia="it-IT"/>
+        </w:rPr>
+      </w:pPr>
+      <w:r>
+        <w:rPr>
+          <w:rFonts w:asciiTheme="minorHAnsi" w:eastAsia="PMingLiU" w:hAnsiTheme="minorHAnsi" w:cstheme="minorHAnsi"/>
+          <w:szCs w:val="18"/>
+          <w:lang w:eastAsia="it-IT"/>
+        </w:rPr>
+        <w:t>AROUND RESULTS IN MEN'S ARTISTIC GYMNASTICS</w:t>
       </w:r>
     </w:p>
     <w:p>
       <w:pPr>
-        <w:pStyle w:val="VersoLRH"/>
-        <w:framePr w:w="4680" w:h="1441" w:hRule="exact" w:hSpace="187" w:wrap="around" w:vAnchor="page" w:hAnchor="page" w:x="1089" w:y="12601" w:anchorLock="1"/>
-        <w:rPr>
-          <w:i/>
-        </w:rPr>
-      </w:pPr>
-      <w:r>
-        <w:rPr>
-          <w:i/>
-        </w:rPr>
-        <w:t>WOODSTOCK’18, June, 2018, El Paso, Texas USA</w:t>
-      </w:r>
+        <w:autoSpaceDE w:val="0"/>
+        <w:autoSpaceDN w:val="0"/>
+        <w:adjustRightInd w:val="0"/>
+        <w:spacing w:line="240" w:lineRule="auto"/>
+        <w:jc w:val="left"/>
+        <w:rPr>
+          <w:rFonts w:asciiTheme="minorHAnsi" w:eastAsia="PMingLiU" w:hAnsiTheme="minorHAnsi" w:cstheme="minorHAnsi"/>
+          <w:szCs w:val="18"/>
+          <w:lang w:eastAsia="it-IT"/>
+        </w:rPr>
+      </w:pPr>
     </w:p>
     <w:p>
       <w:pPr>
-        <w:pStyle w:val="PermissionBlock"/>
-        <w:framePr w:w="4680" w:h="1441" w:hRule="exact" w:hSpace="187" w:wrap="around" w:vAnchor="page" w:hAnchor="page" w:x="1089" w:y="12601" w:anchorLock="1"/>
-      </w:pPr>
-      <w:r>
-        <w:t>© 2018 Copyright held by the owner/author(s). 978-1-4503-0000-0/18/06...$15.00</w:t>
+        <w:autoSpaceDE w:val="0"/>
+        <w:autoSpaceDN w:val="0"/>
+        <w:adjustRightInd w:val="0"/>
+        <w:spacing w:line="240" w:lineRule="auto"/>
+        <w:jc w:val="left"/>
+        <w:rPr>
+          <w:rFonts w:asciiTheme="minorHAnsi" w:eastAsia="PMingLiU" w:hAnsiTheme="minorHAnsi" w:cstheme="minorHAnsi"/>
+          <w:szCs w:val="18"/>
+          <w:lang w:eastAsia="it-IT"/>
+        </w:rPr>
+      </w:pPr>
+      <w:r>
+        <w:rPr>
+          <w:rFonts w:asciiTheme="minorHAnsi" w:eastAsia="PMingLiU" w:hAnsiTheme="minorHAnsi" w:cstheme="minorHAnsi"/>
+          <w:szCs w:val="18"/>
+          <w:lang w:eastAsia="it-IT"/>
+        </w:rPr>
+        <w:t>MODELING THE FINAL SCORE IN ARTISTIC GYMNASTICS</w:t>
       </w:r>
     </w:p>
     <w:p>
       <w:pPr>
-        <w:framePr w:w="4680" w:h="1441" w:hRule="exact" w:hSpace="187" w:wrap="around" w:vAnchor="page" w:hAnchor="page" w:x="1089" w:y="12601" w:anchorLock="1"/>
-        <w:rPr>
-          <w:iCs/>
-          <w14:ligatures w14:val="standard"/>
-        </w:rPr>
-      </w:pPr>
-      <w:r>
-        <w:t>https://doi.org/10.1145/1234567890</w:t>
+        <w:autoSpaceDE w:val="0"/>
+        <w:autoSpaceDN w:val="0"/>
+        <w:adjustRightInd w:val="0"/>
+        <w:spacing w:line="240" w:lineRule="auto"/>
+        <w:jc w:val="left"/>
+        <w:rPr>
+          <w:rFonts w:asciiTheme="minorHAnsi" w:eastAsia="PMingLiU" w:hAnsiTheme="minorHAnsi" w:cstheme="minorHAnsi"/>
+          <w:szCs w:val="18"/>
+          <w:lang w:eastAsia="it-IT"/>
+        </w:rPr>
+      </w:pPr>
+      <w:r>
+        <w:rPr>
+          <w:rFonts w:asciiTheme="minorHAnsi" w:eastAsia="PMingLiU" w:hAnsiTheme="minorHAnsi" w:cstheme="minorHAnsi"/>
+          <w:szCs w:val="18"/>
+          <w:lang w:eastAsia="it-IT"/>
+        </w:rPr>
+        <w:t>BY DIFFERENT WEIGHTS OF DIFFICULTY AND</w:t>
       </w:r>
     </w:p>
     <w:p>
       <w:pPr>
-        <w:pStyle w:val="Abstract"/>
-        <w:rPr>
-          <w14:ligatures w14:val="standard"/>
-        </w:rPr>
-      </w:pPr>
-      <w:r>
-        <w:rPr>
-          <w14:ligatures w14:val="standard"/>
-        </w:rPr>
-        <w:t>S</w:t>
-      </w:r>
-      <w:r>
-        <w:rPr>
-          <w14:ligatures w14:val="standard"/>
-        </w:rPr>
-        <w:t xml:space="preserve">ome specific values are required to create a standard layout </w:t>
-      </w:r>
-      <w:r>
-        <w:rPr>
-          <w14:ligatures w14:val="standard"/>
-        </w:rPr>
-        <w:t>by choosing a</w:t>
-      </w:r>
-      <w:r>
-        <w:rPr>
-          <w14:ligatures w14:val="standard"/>
-        </w:rPr>
-        <w:t xml:space="preserve"> template for the journals or proceedings. So once </w:t>
-      </w:r>
-      <w:r>
-        <w:rPr>
-          <w14:ligatures w14:val="standard"/>
-        </w:rPr>
-        <w:t xml:space="preserve">the </w:t>
-      </w:r>
-      <w:r>
-        <w:rPr>
-          <w14:ligatures w14:val="standard"/>
-        </w:rPr>
-        <w:t>user choose</w:t>
-      </w:r>
-      <w:r>
-        <w:rPr>
-          <w14:ligatures w14:val="standard"/>
-        </w:rPr>
-        <w:t>s</w:t>
-      </w:r>
-      <w:r>
-        <w:rPr>
-          <w14:ligatures w14:val="standard"/>
-        </w:rPr>
-        <w:t xml:space="preserve"> </w:t>
-      </w:r>
-      <w:r>
-        <w:rPr>
-          <w14:ligatures w14:val="standard"/>
-        </w:rPr>
-        <w:t>one of the template layout style</w:t>
-      </w:r>
-      <w:r>
-        <w:rPr>
-          <w14:ligatures w14:val="standard"/>
-        </w:rPr>
-        <w:t>s</w:t>
-      </w:r>
-      <w:r>
-        <w:rPr>
-          <w14:ligatures w14:val="standard"/>
-        </w:rPr>
-        <w:t>,</w:t>
-      </w:r>
-      <w:r>
-        <w:rPr>
-          <w14:ligatures w14:val="standard"/>
-        </w:rPr>
-        <w:t xml:space="preserve"> the respective Journal </w:t>
-      </w:r>
-      <w:r>
-        <w:rPr>
-          <w14:ligatures w14:val="standard"/>
-        </w:rPr>
-        <w:t>or</w:t>
-      </w:r>
-      <w:r>
-        <w:rPr>
-          <w14:ligatures w14:val="standard"/>
-        </w:rPr>
-        <w:t xml:space="preserve"> Conference details dialog box</w:t>
-      </w:r>
-      <w:r>
-        <w:rPr>
-          <w14:ligatures w14:val="standard"/>
-        </w:rPr>
-        <w:t xml:space="preserve"> (i.e. </w:t>
-      </w:r>
-      <w:r>
-        <w:rPr>
-          <w:b/>
-          <w14:ligatures w14:val="standard"/>
-        </w:rPr>
-        <w:t xml:space="preserve">journal/conference </w:t>
-      </w:r>
-      <w:r>
-        <w:rPr>
-          <w:b/>
-          <w14:ligatures w14:val="standard"/>
-        </w:rPr>
-        <w:t>acronym</w:t>
-      </w:r>
-      <w:r>
-        <w:rPr>
-          <w:b/>
-          <w14:ligatures w14:val="standard"/>
-        </w:rPr>
-        <w:t xml:space="preserve">, </w:t>
-      </w:r>
-      <w:r>
-        <w:rPr>
-          <w:b/>
-          <w14:ligatures w14:val="standard"/>
-        </w:rPr>
-        <w:t>DOI</w:t>
-      </w:r>
-      <w:r>
-        <w:rPr>
-          <w:b/>
-          <w14:ligatures w14:val="standard"/>
-        </w:rPr>
-        <w:t xml:space="preserve">, </w:t>
-      </w:r>
-      <w:r>
-        <w:rPr>
-          <w:b/>
-          <w14:ligatures w14:val="standard"/>
-        </w:rPr>
-        <w:t>ISBN</w:t>
-      </w:r>
-      <w:r>
-        <w:rPr>
-          <w:b/>
-          <w14:ligatures w14:val="standard"/>
-        </w:rPr>
-        <w:t>,</w:t>
-      </w:r>
-      <w:r>
-        <w:rPr>
-          <w:b/>
-          <w14:ligatures w14:val="standard"/>
-        </w:rPr>
-        <w:t xml:space="preserve"> copyright</w:t>
-      </w:r>
-      <w:r>
-        <w:rPr>
-          <w:b/>
-          <w14:ligatures w14:val="standard"/>
-        </w:rPr>
-        <w:t>,</w:t>
-      </w:r>
-      <w:r>
-        <w:rPr>
-          <w:b/>
-          <w14:ligatures w14:val="standard"/>
-        </w:rPr>
-        <w:t xml:space="preserve"> </w:t>
-      </w:r>
-      <w:r>
-        <w:rPr>
-          <w:b/>
-          <w14:ligatures w14:val="standard"/>
-        </w:rPr>
-        <w:t>year</w:t>
-      </w:r>
-      <w:r>
-        <w:rPr>
-          <w:b/>
-          <w14:ligatures w14:val="standard"/>
-        </w:rPr>
-        <w:t>,</w:t>
-      </w:r>
-      <w:r>
-        <w:rPr>
-          <w:b/>
-          <w14:ligatures w14:val="standard"/>
-        </w:rPr>
-        <w:t xml:space="preserve"> </w:t>
-      </w:r>
-      <w:r>
-        <w:rPr>
-          <w:b/>
-          <w14:ligatures w14:val="standard"/>
-        </w:rPr>
-        <w:t>etc.</w:t>
-      </w:r>
-      <w:r>
-        <w:rPr>
-          <w14:ligatures w14:val="standard"/>
-        </w:rPr>
-        <w:t>)</w:t>
-      </w:r>
-      <w:r>
-        <w:rPr>
-          <w14:ligatures w14:val="standard"/>
-        </w:rPr>
-        <w:t xml:space="preserve"> </w:t>
-      </w:r>
-      <w:r>
-        <w:rPr>
-          <w14:ligatures w14:val="standard"/>
-        </w:rPr>
-        <w:t>will appear as a</w:t>
-      </w:r>
-      <w:r>
-        <w:rPr>
-          <w14:ligatures w14:val="standard"/>
-        </w:rPr>
-        <w:t xml:space="preserve"> prompt during </w:t>
-      </w:r>
-      <w:r>
-        <w:rPr>
-          <w14:ligatures w14:val="standard"/>
-        </w:rPr>
-        <w:t xml:space="preserve">the </w:t>
-      </w:r>
-      <w:r>
-        <w:rPr>
-          <w14:ligatures w14:val="standard"/>
-        </w:rPr>
-        <w:t xml:space="preserve">Define </w:t>
-      </w:r>
-      <w:r>
-        <w:rPr>
-          <w14:ligatures w14:val="standard"/>
-        </w:rPr>
-        <w:t>Template Style</w:t>
-      </w:r>
-      <w:r>
-        <w:rPr>
-          <w14:ligatures w14:val="standard"/>
-        </w:rPr>
-        <w:t xml:space="preserve"> functionality</w:t>
-      </w:r>
-      <w:r>
-        <w:rPr>
-          <w14:ligatures w14:val="standard"/>
-        </w:rPr>
-        <w:t xml:space="preserve">. </w:t>
-      </w:r>
-      <w:r>
-        <w:rPr>
-          <w14:ligatures w14:val="standard"/>
-        </w:rPr>
-        <w:t>The user should fill these values</w:t>
-      </w:r>
-      <w:r>
-        <w:rPr>
-          <w14:ligatures w14:val="standard"/>
-        </w:rPr>
-        <w:t>,</w:t>
-      </w:r>
-      <w:r>
-        <w:rPr>
-          <w14:ligatures w14:val="standard"/>
-        </w:rPr>
-        <w:t xml:space="preserve"> </w:t>
-      </w:r>
-      <w:r>
-        <w:rPr>
-          <w14:ligatures w14:val="standard"/>
-        </w:rPr>
-        <w:t>after</w:t>
-      </w:r>
-      <w:r>
-        <w:rPr>
-          <w14:ligatures w14:val="standard"/>
-        </w:rPr>
-        <w:t xml:space="preserve"> </w:t>
-      </w:r>
-      <w:r>
-        <w:rPr>
-          <w14:ligatures w14:val="standard"/>
-        </w:rPr>
-        <w:t>which the</w:t>
-      </w:r>
-      <w:r>
-        <w:rPr>
-          <w14:ligatures w14:val="standard"/>
-        </w:rPr>
-        <w:t xml:space="preserve"> template creates </w:t>
-      </w:r>
-      <w:r>
-        <w:rPr>
-          <w14:ligatures w14:val="standard"/>
-        </w:rPr>
-        <w:t>the</w:t>
-      </w:r>
-      <w:r>
-        <w:rPr>
-          <w14:ligatures w14:val="standard"/>
-        </w:rPr>
-        <w:t xml:space="preserve"> desired layout of the paper. </w:t>
-      </w:r>
-      <w:r>
-        <w:rPr>
-          <w14:ligatures w14:val="standard"/>
-        </w:rPr>
-        <w:t>The u</w:t>
-      </w:r>
-      <w:r>
-        <w:rPr>
-          <w14:ligatures w14:val="standard"/>
-        </w:rPr>
-        <w:t>ser can now</w:t>
-      </w:r>
-      <w:r>
-        <w:rPr>
-          <w14:ligatures w14:val="standard"/>
-        </w:rPr>
-        <w:t xml:space="preserve"> create </w:t>
-      </w:r>
-      <w:r>
-        <w:rPr>
-          <w14:ligatures w14:val="standard"/>
-        </w:rPr>
-        <w:t xml:space="preserve">a </w:t>
-      </w:r>
-      <w:r>
-        <w:rPr>
-          <w14:ligatures w14:val="standard"/>
-        </w:rPr>
-        <w:t xml:space="preserve">PDF of </w:t>
-      </w:r>
-      <w:r>
-        <w:rPr>
-          <w14:ligatures w14:val="standard"/>
-        </w:rPr>
-        <w:t>his/her</w:t>
-      </w:r>
-      <w:r>
-        <w:rPr>
-          <w14:ligatures w14:val="standard"/>
-        </w:rPr>
-        <w:t xml:space="preserve"> manuscript using </w:t>
-      </w:r>
-      <w:r>
-        <w:rPr>
-          <w14:ligatures w14:val="standard"/>
-        </w:rPr>
-        <w:t xml:space="preserve">the </w:t>
-      </w:r>
-      <w:r>
-        <w:rPr>
-          <w14:ligatures w14:val="standard"/>
-        </w:rPr>
-        <w:t>“</w:t>
-      </w:r>
-      <w:r>
-        <w:rPr>
-          <w:i/>
-          <w14:ligatures w14:val="standard"/>
-        </w:rPr>
-        <w:t>Save as PDF</w:t>
-      </w:r>
-      <w:r>
-        <w:rPr>
-          <w14:ligatures w14:val="standard"/>
-        </w:rPr>
-        <w:t>” option.</w:t>
+        <w:autoSpaceDE w:val="0"/>
+        <w:autoSpaceDN w:val="0"/>
+        <w:adjustRightInd w:val="0"/>
+        <w:spacing w:line="240" w:lineRule="auto"/>
+        <w:jc w:val="left"/>
+        <w:rPr>
+          <w:rFonts w:asciiTheme="minorHAnsi" w:eastAsia="PMingLiU" w:hAnsiTheme="minorHAnsi" w:cstheme="minorHAnsi"/>
+          <w:szCs w:val="18"/>
+          <w:lang w:eastAsia="it-IT"/>
+        </w:rPr>
+      </w:pPr>
+      <w:r>
+        <w:rPr>
+          <w:rFonts w:asciiTheme="minorHAnsi" w:eastAsia="PMingLiU" w:hAnsiTheme="minorHAnsi" w:cstheme="minorHAnsi"/>
+          <w:szCs w:val="18"/>
+          <w:lang w:eastAsia="it-IT"/>
+        </w:rPr>
+        <w:t>EXECUTION</w:t>
       </w:r>
     </w:p>
     <w:p>
       <w:pPr>
-        <w:pStyle w:val="Abstract"/>
-        <w:rPr>
-          <w:lang w:val="en-GB" w:eastAsia="ja-JP"/>
-          <w14:ligatures w14:val="standard"/>
-        </w:rPr>
-      </w:pPr>
-      <w:r>
-        <w:rPr>
-          <w:rFonts w:eastAsia="Verdana"/>
-          <w14:ligatures w14:val="standard"/>
-        </w:rPr>
-        <w:t>If</w:t>
-      </w:r>
-      <w:r>
-        <w:rPr>
-          <w14:ligatures w14:val="standard"/>
-        </w:rPr>
-        <w:t xml:space="preserve"> </w:t>
-      </w:r>
-      <w:r>
-        <w:rPr>
-          <w14:ligatures w14:val="standard"/>
-        </w:rPr>
-        <w:t xml:space="preserve">the </w:t>
-      </w:r>
-      <w:r>
-        <w:rPr>
-          <w14:ligatures w14:val="standard"/>
-        </w:rPr>
-        <w:t>user</w:t>
-      </w:r>
-      <w:r>
-        <w:rPr>
-          <w14:ligatures w14:val="standard"/>
-        </w:rPr>
-        <w:t xml:space="preserve"> </w:t>
-      </w:r>
-      <w:r>
-        <w:rPr>
-          <w14:ligatures w14:val="standard"/>
-        </w:rPr>
-        <w:t>is</w:t>
-      </w:r>
-      <w:r>
-        <w:rPr>
-          <w14:ligatures w14:val="standard"/>
-        </w:rPr>
-        <w:t xml:space="preserve"> adding any new data, </w:t>
-      </w:r>
-      <w:r>
-        <w:rPr>
-          <w14:ligatures w14:val="standard"/>
-        </w:rPr>
-        <w:t>they should</w:t>
-      </w:r>
-      <w:r>
-        <w:rPr>
-          <w14:ligatures w14:val="standard"/>
-        </w:rPr>
-        <w:t xml:space="preserve"> make sure to style it as per the instructions provided in previous sections. Carry out the steps for Cross-linking, Fundref data, adding Document History (specific to</w:t>
-      </w:r>
-      <w:r>
-        <w:rPr>
-          <w14:ligatures w14:val="standard"/>
-        </w:rPr>
-        <w:t xml:space="preserve"> jour</w:t>
-      </w:r>
-      <w:r>
-        <w:rPr>
-          <w14:ligatures w14:val="standard"/>
-        </w:rPr>
-        <w:t>nal submission)</w:t>
-      </w:r>
-      <w:r>
-        <w:rPr>
-          <w14:ligatures w14:val="standard"/>
-        </w:rPr>
-        <w:t>,</w:t>
-      </w:r>
-      <w:r>
-        <w:rPr>
-          <w14:ligatures w14:val="standard"/>
-        </w:rPr>
-        <w:t xml:space="preserve"> and finally</w:t>
-      </w:r>
-      <w:r>
-        <w:rPr>
-          <w14:ligatures w14:val="standard"/>
-        </w:rPr>
-        <w:t>,</w:t>
-      </w:r>
-      <w:r>
-        <w:rPr>
-          <w14:ligatures w14:val="standard"/>
-        </w:rPr>
-        <w:t xml:space="preserve"> Manuscript validation and placing the respective metadata (</w:t>
-      </w:r>
-      <w:proofErr w:type="spellStart"/>
-      <w:r>
-        <w:rPr>
-          <w14:ligatures w14:val="standard"/>
-        </w:rPr>
-        <w:t>Bibstrip</w:t>
-      </w:r>
-      <w:proofErr w:type="spellEnd"/>
-      <w:r>
-        <w:rPr>
-          <w14:ligatures w14:val="standard"/>
-        </w:rPr>
-        <w:t>/copyright text)</w:t>
-      </w:r>
-      <w:r>
-        <w:rPr>
-          <w:rStyle w:val="FootnoteReference"/>
-          <w14:ligatures w14:val="standard"/>
-        </w:rPr>
-        <w:footnoteReference w:id="2"/>
-      </w:r>
-      <w:r>
-        <w:rPr>
-          <w14:ligatures w14:val="standard"/>
-        </w:rPr>
-        <w:t xml:space="preserve"> while applying the required template.</w:t>
-      </w:r>
+        <w:autoSpaceDE w:val="0"/>
+        <w:autoSpaceDN w:val="0"/>
+        <w:adjustRightInd w:val="0"/>
+        <w:spacing w:line="240" w:lineRule="auto"/>
+        <w:jc w:val="left"/>
+        <w:rPr>
+          <w:rFonts w:ascii="Times New Roman" w:eastAsia="PMingLiU" w:hAnsi="Times New Roman" w:cs="Times New Roman"/>
+          <w:sz w:val="30"/>
+          <w:szCs w:val="30"/>
+          <w:lang w:eastAsia="it-IT"/>
+        </w:rPr>
+      </w:pPr>
     </w:p>
     <w:p>
       <w:pPr>
-        <w:pStyle w:val="CCSHead"/>
-        <w:rPr>
-          <w:lang w:eastAsia="it-IT"/>
-          <w14:ligatures w14:val="standard"/>
-        </w:rPr>
-      </w:pPr>
-      <w:r>
-        <w:rPr>
-          <w:lang w:eastAsia="it-IT"/>
-          <w14:ligatures w14:val="standard"/>
-        </w:rPr>
-        <w:t>Introduction</w:t>
+        <w:autoSpaceDE w:val="0"/>
+        <w:autoSpaceDN w:val="0"/>
+        <w:adjustRightInd w:val="0"/>
+        <w:spacing w:line="240" w:lineRule="auto"/>
+        <w:jc w:val="left"/>
+        <w:rPr>
+          <w:szCs w:val="18"/>
+        </w:rPr>
+      </w:pPr>
+      <w:r>
+        <w:rPr>
+          <w:szCs w:val="18"/>
+        </w:rPr>
+        <w:t>WI</w:t>
+      </w:r>
+      <w:r>
+        <w:rPr>
+          <w:szCs w:val="18"/>
+        </w:rPr>
+        <w:t xml:space="preserve"> </w:t>
+      </w:r>
+      <w:r>
+        <w:rPr>
+          <w:szCs w:val="18"/>
+        </w:rPr>
+        <w:t>LL ELEVATING THE DIFFICULTY SCORES</w:t>
+      </w:r>
+      <w:r>
+        <w:rPr>
+          <w:szCs w:val="18"/>
+        </w:rPr>
+        <w:t xml:space="preserve"> </w:t>
+      </w:r>
+      <w:r>
+        <w:rPr>
+          <w:szCs w:val="18"/>
+        </w:rPr>
+        <w:t xml:space="preserve">IMPROVE </w:t>
+      </w:r>
+      <w:proofErr w:type="gramStart"/>
+      <w:r>
+        <w:rPr>
+          <w:szCs w:val="18"/>
+        </w:rPr>
+        <w:t xml:space="preserve">THE </w:t>
+      </w:r>
+      <w:r>
+        <w:rPr>
+          <w:szCs w:val="18"/>
+        </w:rPr>
+        <w:t xml:space="preserve"> </w:t>
+      </w:r>
+      <w:r>
+        <w:rPr>
+          <w:szCs w:val="18"/>
+        </w:rPr>
+        <w:t>ODDS</w:t>
+      </w:r>
+      <w:proofErr w:type="gramEnd"/>
+      <w:r>
+        <w:rPr>
+          <w:szCs w:val="18"/>
+        </w:rPr>
+        <w:t xml:space="preserve"> OF WINNING? THE CASE OF</w:t>
+      </w:r>
+      <w:r>
+        <w:rPr>
+          <w:szCs w:val="18"/>
+        </w:rPr>
+        <w:t xml:space="preserve"> </w:t>
+      </w:r>
+      <w:r>
+        <w:rPr>
+          <w:szCs w:val="18"/>
+        </w:rPr>
+        <w:t>ARTISTIC GYMNASTICS EVENT FINALS</w:t>
       </w:r>
     </w:p>
     <w:p>
       <w:pPr>
-        <w:pStyle w:val="CCSDescription"/>
-        <w:rPr>
-          <w:rFonts w:cs="Linux Libertine"/>
-          <w14:ligatures w14:val="standard"/>
-        </w:rPr>
-      </w:pPr>
-      <w:r>
-        <w:rPr>
-          <w14:ligatures w14:val="standard"/>
-        </w:rPr>
-        <w:t>• </w:t>
-      </w:r>
-      <w:r>
-        <w:rPr>
-          <w:lang w:eastAsia="it-IT"/>
-          <w14:ligatures w14:val="standard"/>
-        </w:rPr>
-        <w:t>Insert CCS text</w:t>
-      </w:r>
-      <w:r>
-        <w:rPr>
-          <w14:ligatures w14:val="standard"/>
-        </w:rPr>
-        <w:t> </w:t>
-      </w:r>
-      <w:r>
-        <w:rPr>
-          <w14:ligatures w14:val="standard"/>
-        </w:rPr>
-        <w:t>here</w:t>
-      </w:r>
-      <w:r>
-        <w:rPr>
-          <w14:ligatures w14:val="standard"/>
-        </w:rPr>
-        <w:t xml:space="preserve"> • </w:t>
-      </w:r>
-      <w:r>
-        <w:rPr>
-          <w:lang w:eastAsia="it-IT"/>
-          <w14:ligatures w14:val="standard"/>
-        </w:rPr>
-        <w:t>Insert CCS text</w:t>
-      </w:r>
-      <w:r>
-        <w:rPr>
-          <w14:ligatures w14:val="standard"/>
-        </w:rPr>
-        <w:t> here</w:t>
-      </w:r>
-      <w:r>
-        <w:rPr>
-          <w14:ligatures w14:val="standard"/>
-        </w:rPr>
-        <w:t>   • </w:t>
-      </w:r>
-      <w:r>
-        <w:rPr>
-          <w:lang w:eastAsia="it-IT"/>
-          <w14:ligatures w14:val="standard"/>
-        </w:rPr>
-        <w:t>Insert CCS text</w:t>
-      </w:r>
-      <w:r>
-        <w:rPr>
-          <w14:ligatures w14:val="standard"/>
-        </w:rPr>
-        <w:t> here</w:t>
-      </w:r>
+        <w:autoSpaceDE w:val="0"/>
+        <w:autoSpaceDN w:val="0"/>
+        <w:adjustRightInd w:val="0"/>
+        <w:spacing w:line="240" w:lineRule="auto"/>
+        <w:jc w:val="left"/>
+        <w:rPr>
+          <w:b/>
+          <w:bCs/>
+          <w:szCs w:val="18"/>
+        </w:rPr>
+      </w:pPr>
     </w:p>
     <w:p>
       <w:pPr>
-        <w:pStyle w:val="Head1"/>
-        <w:spacing w:before="380"/>
-        <w:rPr>
-          <w14:ligatures w14:val="standard"/>
-        </w:rPr>
-      </w:pPr>
-      <w:r>
-        <w:rPr>
-          <w:rStyle w:val="Label"/>
-          <w14:ligatures w14:val="standard"/>
-        </w:rPr>
-        <w:t>Related Work</w:t>
-      </w:r>
+        <w:autoSpaceDE w:val="0"/>
+        <w:autoSpaceDN w:val="0"/>
+        <w:adjustRightInd w:val="0"/>
+        <w:spacing w:line="240" w:lineRule="auto"/>
+        <w:jc w:val="left"/>
+        <w:rPr>
+          <w:b/>
+          <w:bCs/>
+          <w:szCs w:val="18"/>
+        </w:rPr>
+      </w:pPr>
     </w:p>
     <w:p>
       <w:pPr>
-        <w:pStyle w:val="Para"/>
-        <w:ind w:firstLine="0"/>
-        <w:jc w:val="both"/>
-        <w:rPr>
-          <w:lang w:eastAsia="ja-JP"/>
-          <w14:ligatures w14:val="standard"/>
-        </w:rPr>
-      </w:pPr>
-      <w:r>
-        <w:rPr>
+        <w:autoSpaceDE w:val="0"/>
+        <w:autoSpaceDN w:val="0"/>
+        <w:adjustRightInd w:val="0"/>
+        <w:spacing w:line="240" w:lineRule="auto"/>
+        <w:jc w:val="left"/>
+        <w:rPr>
+          <w:rFonts w:asciiTheme="minorHAnsi" w:eastAsia="PMingLiU" w:hAnsiTheme="minorHAnsi" w:cstheme="minorHAnsi"/>
+          <w:szCs w:val="18"/>
           <w:lang w:eastAsia="it-IT"/>
-          <w14:ligatures w14:val="standard"/>
-        </w:rPr>
-        <w:t>The u</w:t>
-      </w:r>
-      <w:r>
-        <w:rPr>
-          <w:lang w:eastAsia="it-IT"/>
-          <w14:ligatures w14:val="standard"/>
-        </w:rPr>
-        <w:t xml:space="preserve">pdated template, user manuals, samples, </w:t>
-      </w:r>
-      <w:r>
-        <w:rPr>
-          <w:lang w:eastAsia="it-IT"/>
-          <w14:ligatures w14:val="standard"/>
-        </w:rPr>
-        <w:t xml:space="preserve">and </w:t>
-      </w:r>
-      <w:r>
-        <w:rPr>
-          <w:lang w:eastAsia="it-IT"/>
-          <w14:ligatures w14:val="standard"/>
-        </w:rPr>
-        <w:t>required fonts</w:t>
-      </w:r>
-      <w:r>
-        <w:rPr>
-          <w:lang w:eastAsia="it-IT"/>
-          <w14:ligatures w14:val="standard"/>
-        </w:rPr>
-        <w:t>,</w:t>
-      </w:r>
-      <w:r>
-        <w:rPr>
-          <w:lang w:eastAsia="it-IT"/>
-          <w14:ligatures w14:val="standard"/>
-        </w:rPr>
-        <w:t xml:space="preserve"> all are available </w:t>
-      </w:r>
-      <w:r>
-        <w:rPr>
-          <w:lang w:eastAsia="it-IT"/>
-          <w14:ligatures w14:val="standard"/>
-        </w:rPr>
-        <w:t>at</w:t>
-      </w:r>
-      <w:r>
-        <w:rPr>
-          <w:lang w:eastAsia="it-IT"/>
-          <w14:ligatures w14:val="standard"/>
-        </w:rPr>
-        <w:t xml:space="preserve"> </w:t>
-      </w:r>
-      <w:r>
-        <w:rPr>
-          <w:lang w:eastAsia="it-IT"/>
-          <w14:ligatures w14:val="standard"/>
-        </w:rPr>
-        <w:t xml:space="preserve">the </w:t>
-      </w:r>
-      <w:r>
-        <w:rPr>
-          <w:lang w:eastAsia="it-IT"/>
-          <w14:ligatures w14:val="standard"/>
-        </w:rPr>
-        <w:t xml:space="preserve">URL </w:t>
-      </w:r>
-      <w:hyperlink r:id="rId14" w:history="1">
-        <w:r>
-          <w:rPr>
-            <w:rStyle w:val="Hyperlink"/>
-            <w:rFonts w:cs="Linux Libertine"/>
-            <w:color w:val="auto"/>
-            <w:u w:val="none"/>
-            <w:lang w:eastAsia="it-IT"/>
-            <w14:ligatures w14:val="standard"/>
-          </w:rPr>
-          <w:t>https://www.acm.org/publications/proceedings-template</w:t>
-        </w:r>
-      </w:hyperlink>
-      <w:r>
-        <w:rPr>
-          <w:lang w:eastAsia="it-IT"/>
-          <w14:ligatures w14:val="standard"/>
-        </w:rPr>
-        <w:t xml:space="preserve">. It contains </w:t>
-      </w:r>
-      <w:r>
-        <w:rPr>
-          <w:lang w:eastAsia="it-IT"/>
-          <w14:ligatures w14:val="standard"/>
-        </w:rPr>
-        <w:t xml:space="preserve">said information for </w:t>
-      </w:r>
-      <w:r>
-        <w:rPr>
-          <w:lang w:eastAsia="it-IT"/>
-          <w14:ligatures w14:val="standard"/>
-        </w:rPr>
-        <w:t>all three version</w:t>
-      </w:r>
-      <w:r>
-        <w:rPr>
-          <w:lang w:eastAsia="it-IT"/>
-          <w14:ligatures w14:val="standard"/>
-        </w:rPr>
-        <w:t>s</w:t>
-      </w:r>
-      <w:r>
-        <w:rPr>
-          <w:lang w:eastAsia="it-IT"/>
-          <w14:ligatures w14:val="standard"/>
-        </w:rPr>
-        <w:t xml:space="preserve"> o</w:t>
-      </w:r>
-      <w:r>
-        <w:rPr>
-          <w:lang w:eastAsia="it-IT"/>
-          <w14:ligatures w14:val="standard"/>
-        </w:rPr>
-        <w:t>f</w:t>
-      </w:r>
-      <w:r>
-        <w:rPr>
-          <w:lang w:eastAsia="it-IT"/>
-          <w14:ligatures w14:val="standard"/>
-        </w:rPr>
-        <w:t xml:space="preserve"> MS Word (Windows and 2 versions of Mac). There are also separate links </w:t>
-      </w:r>
-      <w:r>
-        <w:rPr>
-          <w:lang w:eastAsia="it-IT"/>
-          <w14:ligatures w14:val="standard"/>
-        </w:rPr>
-        <w:t>to</w:t>
-      </w:r>
-      <w:r>
-        <w:rPr>
-          <w:lang w:eastAsia="it-IT"/>
-          <w14:ligatures w14:val="standard"/>
-        </w:rPr>
-        <w:t xml:space="preserve"> the user </w:t>
-      </w:r>
-      <w:r>
-        <w:rPr>
-          <w:lang w:eastAsia="it-IT"/>
-          <w14:ligatures w14:val="standard"/>
-        </w:rPr>
-        <w:t>guide, which</w:t>
-      </w:r>
-      <w:r>
-        <w:rPr>
-          <w:lang w:eastAsia="it-IT"/>
-          <w14:ligatures w14:val="standard"/>
-        </w:rPr>
-        <w:t xml:space="preserve"> can be refer</w:t>
-      </w:r>
-      <w:r>
-        <w:rPr>
-          <w:lang w:eastAsia="it-IT"/>
-          <w14:ligatures w14:val="standard"/>
-        </w:rPr>
-        <w:t>red to</w:t>
-      </w:r>
-      <w:r>
-        <w:rPr>
-          <w:lang w:eastAsia="it-IT"/>
-          <w14:ligatures w14:val="standard"/>
-        </w:rPr>
-        <w:t xml:space="preserve"> by </w:t>
-      </w:r>
-      <w:r>
-        <w:rPr>
-          <w:lang w:eastAsia="it-IT"/>
-          <w14:ligatures w14:val="standard"/>
-        </w:rPr>
-        <w:t xml:space="preserve">the </w:t>
-      </w:r>
-      <w:r>
-        <w:rPr>
-          <w:lang w:eastAsia="it-IT"/>
-          <w14:ligatures w14:val="standard"/>
-        </w:rPr>
-        <w:t>user. This URL also contain</w:t>
-      </w:r>
-      <w:r>
-        <w:rPr>
-          <w:lang w:eastAsia="it-IT"/>
-          <w14:ligatures w14:val="standard"/>
-        </w:rPr>
-        <w:t>s</w:t>
-      </w:r>
-      <w:r>
-        <w:rPr>
-          <w:lang w:eastAsia="it-IT"/>
-          <w14:ligatures w14:val="standard"/>
-        </w:rPr>
-        <w:t xml:space="preserve"> some useful video links, which describe how </w:t>
-      </w:r>
-      <w:r>
-        <w:rPr>
-          <w:lang w:eastAsia="it-IT"/>
-          <w14:ligatures w14:val="standard"/>
-        </w:rPr>
-        <w:t xml:space="preserve">to </w:t>
-      </w:r>
-      <w:r>
-        <w:rPr>
-          <w:lang w:eastAsia="it-IT"/>
-          <w14:ligatures w14:val="standard"/>
-        </w:rPr>
-        <w:t xml:space="preserve">add </w:t>
-      </w:r>
-      <w:r>
-        <w:rPr>
-          <w:lang w:eastAsia="it-IT"/>
-          <w14:ligatures w14:val="standard"/>
-        </w:rPr>
-        <w:t xml:space="preserve">the </w:t>
-      </w:r>
-      <w:r>
-        <w:rPr>
-          <w:lang w:eastAsia="it-IT"/>
-          <w14:ligatures w14:val="standard"/>
-        </w:rPr>
-        <w:t>template</w:t>
-      </w:r>
-      <w:r>
-        <w:rPr>
-          <w:lang w:eastAsia="it-IT"/>
-          <w14:ligatures w14:val="standard"/>
-        </w:rPr>
-        <w:t>,</w:t>
-      </w:r>
-      <w:r>
-        <w:rPr>
-          <w:lang w:eastAsia="it-IT"/>
-          <w14:ligatures w14:val="standard"/>
-        </w:rPr>
-        <w:t xml:space="preserve"> </w:t>
-      </w:r>
-      <w:r>
-        <w:rPr>
-          <w:lang w:eastAsia="it-IT"/>
-          <w14:ligatures w14:val="standard"/>
-        </w:rPr>
-        <w:t>structure</w:t>
-      </w:r>
-      <w:r>
-        <w:rPr>
-          <w:lang w:eastAsia="it-IT"/>
-          <w14:ligatures w14:val="standard"/>
-        </w:rPr>
-        <w:t xml:space="preserve"> </w:t>
-      </w:r>
-      <w:r>
-        <w:rPr>
-          <w:lang w:eastAsia="it-IT"/>
-          <w14:ligatures w14:val="standard"/>
-        </w:rPr>
-        <w:t xml:space="preserve">the </w:t>
-      </w:r>
-      <w:r>
-        <w:rPr>
-          <w:lang w:eastAsia="it-IT"/>
-          <w14:ligatures w14:val="standard"/>
-        </w:rPr>
-        <w:t>paper</w:t>
-      </w:r>
-      <w:r>
-        <w:rPr>
-          <w:lang w:eastAsia="it-IT"/>
-          <w14:ligatures w14:val="standard"/>
-        </w:rPr>
-        <w:t>,</w:t>
-      </w:r>
-      <w:r>
-        <w:rPr>
-          <w:lang w:eastAsia="it-IT"/>
-          <w14:ligatures w14:val="standard"/>
-        </w:rPr>
-        <w:t xml:space="preserve"> and generate </w:t>
-      </w:r>
-      <w:r>
-        <w:rPr>
-          <w:lang w:eastAsia="it-IT"/>
-          <w14:ligatures w14:val="standard"/>
-        </w:rPr>
-        <w:t xml:space="preserve">the </w:t>
-      </w:r>
-      <w:r>
-        <w:rPr>
-          <w:lang w:eastAsia="it-IT"/>
-          <w14:ligatures w14:val="standard"/>
-        </w:rPr>
-        <w:t>layout</w:t>
-      </w:r>
-      <w:r>
-        <w:rPr>
-          <w:lang w:eastAsia="it-IT"/>
-          <w14:ligatures w14:val="standard"/>
-        </w:rPr>
-        <w:t>,</w:t>
-      </w:r>
-      <w:r>
-        <w:rPr>
-          <w:lang w:eastAsia="it-IT"/>
-          <w14:ligatures w14:val="standard"/>
-        </w:rPr>
-        <w:t xml:space="preserve"> in different clips.</w:t>
-      </w:r>
-      <w:r>
-        <w:rPr>
-          <w14:ligatures w14:val="standard"/>
-        </w:rPr>
-        <w:t xml:space="preserve"> </w:t>
-      </w:r>
-      <w:r>
-        <w:rPr>
-          <w:b/>
-          <w:lang w:eastAsia="ja-JP"/>
-          <w14:ligatures w14:val="standard"/>
-        </w:rPr>
-        <w:t>Display Formula with Number</w:t>
-      </w:r>
+        </w:rPr>
+      </w:pPr>
     </w:p>
     <w:p>
       <w:pPr>
-        <w:pStyle w:val="DisplayFormula"/>
-        <w:tabs>
-          <w:tab w:val="left" w:pos="200"/>
-          <w:tab w:val="right" w:pos="4780"/>
-        </w:tabs>
-        <w:rPr>
-          <w:lang w:eastAsia="ja-JP"/>
-          <w14:ligatures w14:val="standard"/>
-        </w:rPr>
-      </w:pPr>
-      <w:r>
-        <w:rPr>
-          <w:lang w:eastAsia="ja-JP"/>
-          <w14:ligatures w14:val="standard"/>
-        </w:rPr>
-        <w:tab/>
-      </w:r>
-      <w:r>
-        <w:rPr>
-          <w:lang w:eastAsia="ja-JP"/>
-          <w14:ligatures w14:val="standard"/>
-        </w:rPr>
-        <w:t xml:space="preserve"> </w:t>
-      </w:r>
-      <w:r>
-        <w:rPr>
-          <w:noProof/>
-          <w:position w:val="-24"/>
-        </w:rPr>
-        <w:object w:dxaOrig="2540" w:dyaOrig="700" w14:anchorId="30129C85">
-          <v:shapetype id="_x0000_t75" coordsize="21600,21600" o:spt="75" o:preferrelative="t" path="m@4@5l@4@11@9@11@9@5xe" filled="f" stroked="f">
-            <v:stroke joinstyle="miter"/>
-            <v:formulas>
-              <v:f eqn="if lineDrawn pixelLineWidth 0"/>
-              <v:f eqn="sum @0 1 0"/>
-              <v:f eqn="sum 0 0 @1"/>
-              <v:f eqn="prod @2 1 2"/>
-              <v:f eqn="prod @3 21600 pixelWidth"/>
-              <v:f eqn="prod @3 21600 pixelHeight"/>
-              <v:f eqn="sum @0 0 1"/>
-              <v:f eqn="prod @6 1 2"/>
-              <v:f eqn="prod @7 21600 pixelWidth"/>
-              <v:f eqn="sum @8 21600 0"/>
-              <v:f eqn="prod @7 21600 pixelHeight"/>
-              <v:f eqn="sum @10 21600 0"/>
-            </v:formulas>
-            <v:path o:extrusionok="f" gradientshapeok="t" o:connecttype="rect"/>
-            <o:lock v:ext="edit" aspectratio="t"/>
-          </v:shapetype>
-          <v:shape id="_x0000_i1025" type="#_x0000_t75" alt="" style="width:124.9pt;height:34.55pt;mso-width-percent:0;mso-height-percent:0;mso-width-percent:0;mso-height-percent:0" o:ole="">
-            <v:imagedata r:id="rId15" o:title=""/>
-          </v:shape>
-          <o:OLEObject Type="Embed" ProgID="Equation.DSMT4" ShapeID="_x0000_i1025" DrawAspect="Content" ObjectID="_1756058082" r:id="rId16"/>
-        </w:object>
-      </w:r>
-      <w:r>
-        <w:rPr>
-          <w14:ligatures w14:val="standard"/>
-        </w:rPr>
-        <w:tab/>
-      </w:r>
-      <w:r>
-        <w:rPr>
-          <w14:ligatures w14:val="standard"/>
-        </w:rPr>
-        <w:t>(1)</w:t>
-      </w:r>
-    </w:p>
-    <w:p>
-      <w:pPr>
-        <w:pStyle w:val="ParaContinue"/>
-        <w:jc w:val="both"/>
-        <w:rPr>
-          <w:lang w:eastAsia="ja-JP"/>
-          <w14:ligatures w14:val="standard"/>
-        </w:rPr>
-      </w:pPr>
-      <w:r>
-        <w:rPr>
-          <w:b/>
-          <w:lang w:eastAsia="ja-JP"/>
-          <w14:ligatures w14:val="standard"/>
-        </w:rPr>
-        <w:t>Continuation</w:t>
-      </w:r>
-      <w:r>
-        <w:rPr>
-          <w:b/>
-          <w:lang w:eastAsia="ja-JP"/>
-          <w14:ligatures w14:val="standard"/>
-        </w:rPr>
-        <w:t xml:space="preserve"> part of Paragraph Text</w:t>
-      </w:r>
-      <w:r>
-        <w:rPr>
-          <w14:ligatures w14:val="standard"/>
-        </w:rPr>
-        <w:t xml:space="preserve"> </w:t>
-      </w:r>
-      <w:r>
-        <w:rPr>
-          <w14:ligatures w14:val="standard"/>
-        </w:rPr>
-        <w:t>The u</w:t>
-      </w:r>
-      <w:r>
-        <w:rPr>
-          <w14:ligatures w14:val="standard"/>
-        </w:rPr>
-        <w:t xml:space="preserve">ser must style this paragraph in </w:t>
-      </w:r>
-      <w:proofErr w:type="spellStart"/>
-      <w:r>
-        <w:rPr>
-          <w:b/>
-          <w14:ligatures w14:val="standard"/>
-        </w:rPr>
-        <w:t>ParaContinue</w:t>
-      </w:r>
-      <w:proofErr w:type="spellEnd"/>
-      <w:r>
-        <w:rPr>
-          <w14:ligatures w14:val="standard"/>
-        </w:rPr>
-        <w:t xml:space="preserve"> style, which follow</w:t>
-      </w:r>
-      <w:r>
-        <w:rPr>
-          <w14:ligatures w14:val="standard"/>
-        </w:rPr>
-        <w:t>s</w:t>
-      </w:r>
-      <w:r>
-        <w:rPr>
-          <w14:ligatures w14:val="standard"/>
-        </w:rPr>
-        <w:t xml:space="preserve"> immediate</w:t>
-      </w:r>
-      <w:r>
-        <w:rPr>
-          <w14:ligatures w14:val="standard"/>
-        </w:rPr>
-        <w:t>ly</w:t>
-      </w:r>
-      <w:r>
-        <w:rPr>
-          <w14:ligatures w14:val="standard"/>
-        </w:rPr>
-        <w:t xml:space="preserve"> after the </w:t>
-      </w:r>
-      <w:proofErr w:type="spellStart"/>
-      <w:r>
-        <w:rPr>
-          <w:b/>
-          <w14:ligatures w14:val="standard"/>
-        </w:rPr>
-        <w:t>DisplayFormula</w:t>
-      </w:r>
-      <w:proofErr w:type="spellEnd"/>
-      <w:r>
-        <w:rPr>
-          <w14:ligatures w14:val="standard"/>
-        </w:rPr>
-        <w:t xml:space="preserve"> (numbered equation). </w:t>
-      </w:r>
-      <w:r>
-        <w:rPr>
-          <w14:ligatures w14:val="standard"/>
-        </w:rPr>
-        <w:t xml:space="preserve">The </w:t>
-      </w:r>
-      <w:proofErr w:type="spellStart"/>
-      <w:r>
-        <w:rPr>
-          <w:b/>
-          <w14:ligatures w14:val="standard"/>
-        </w:rPr>
-        <w:t>DisplayFormula</w:t>
-      </w:r>
-      <w:proofErr w:type="spellEnd"/>
-      <w:r>
-        <w:rPr>
-          <w14:ligatures w14:val="standard"/>
-        </w:rPr>
-        <w:t xml:space="preserve"> style </w:t>
-      </w:r>
-      <w:r>
-        <w:rPr>
-          <w14:ligatures w14:val="standard"/>
-        </w:rPr>
-        <w:t xml:space="preserve">is </w:t>
-      </w:r>
-      <w:r>
-        <w:rPr>
-          <w14:ligatures w14:val="standard"/>
-        </w:rPr>
-        <w:t>applie</w:t>
-      </w:r>
-      <w:r>
-        <w:rPr>
-          <w14:ligatures w14:val="standard"/>
-        </w:rPr>
-        <w:t>d</w:t>
-      </w:r>
-      <w:r>
-        <w:rPr>
-          <w14:ligatures w14:val="standard"/>
-        </w:rPr>
-        <w:t xml:space="preserve"> only </w:t>
-      </w:r>
-      <w:r>
-        <w:rPr>
-          <w14:ligatures w14:val="standard"/>
-        </w:rPr>
-        <w:t>in case of a</w:t>
-      </w:r>
-      <w:r>
-        <w:rPr>
-          <w14:ligatures w14:val="standard"/>
-        </w:rPr>
-        <w:t xml:space="preserve"> numbered equation.</w:t>
-      </w:r>
-      <w:r>
-        <w:rPr>
-          <w14:ligatures w14:val="standard"/>
-        </w:rPr>
-        <w:t xml:space="preserve"> </w:t>
-      </w:r>
-      <w:r>
-        <w:rPr>
-          <w14:ligatures w14:val="standard"/>
-        </w:rPr>
-        <w:t>A n</w:t>
-      </w:r>
-      <w:r>
-        <w:rPr>
-          <w14:ligatures w14:val="standard"/>
-        </w:rPr>
-        <w:t>umbered equation always ha</w:t>
-      </w:r>
-      <w:r>
-        <w:rPr>
-          <w14:ligatures w14:val="standard"/>
-        </w:rPr>
-        <w:t>s</w:t>
-      </w:r>
-      <w:r>
-        <w:rPr>
-          <w14:ligatures w14:val="standard"/>
-        </w:rPr>
-        <w:t xml:space="preserve"> a number </w:t>
-      </w:r>
-      <w:r>
-        <w:rPr>
-          <w14:ligatures w14:val="standard"/>
-        </w:rPr>
-        <w:t>to its</w:t>
-      </w:r>
-      <w:r>
-        <w:rPr>
-          <w14:ligatures w14:val="standard"/>
-        </w:rPr>
-        <w:t xml:space="preserve"> right.</w:t>
-      </w:r>
-      <w:r>
-        <w:rPr>
-          <w14:ligatures w14:val="standard"/>
-        </w:rPr>
-        <w:t xml:space="preserve"> </w:t>
-      </w:r>
-      <w:r>
-        <w:rPr>
-          <w:lang w:eastAsia="it-IT"/>
-          <w14:ligatures w14:val="standard"/>
-        </w:rPr>
-        <w:t xml:space="preserve">Insert paragraph text </w:t>
-      </w:r>
-      <w:r>
-        <w:rPr>
-          <w14:ligatures w14:val="standard"/>
-        </w:rPr>
-        <w:t>here.</w:t>
-      </w:r>
-      <w:r>
-        <w:rPr>
-          <w:lang w:eastAsia="ja-JP"/>
-          <w14:ligatures w14:val="standard"/>
-        </w:rPr>
-        <w:t xml:space="preserve"> </w:t>
-      </w:r>
-      <w:r>
-        <w:rPr>
-          <w:b/>
-          <w:lang w:eastAsia="ja-JP"/>
-          <w14:ligatures w14:val="standard"/>
-        </w:rPr>
-        <w:t>Display Formula without Number</w:t>
-      </w:r>
-    </w:p>
-    <w:p>
-      <w:pPr>
-        <w:pStyle w:val="Statements"/>
-        <w:rPr>
-          <w:lang w:eastAsia="ja-JP"/>
-          <w14:ligatures w14:val="standard"/>
-        </w:rPr>
-      </w:pPr>
-      <w:r>
-        <w:rPr>
-          <w:b/>
-          <w:lang w:eastAsia="ja-JP"/>
-          <w14:ligatures w14:val="standard"/>
-        </w:rPr>
-        <w:t>The</w:t>
-      </w:r>
-      <w:r>
-        <w:rPr>
-          <w:b/>
-          <w:lang w:eastAsia="ja-JP"/>
-          <w14:ligatures w14:val="standard"/>
-        </w:rPr>
-        <w:t>o</w:t>
-      </w:r>
-      <w:r>
-        <w:rPr>
-          <w:b/>
-          <w:lang w:eastAsia="ja-JP"/>
-          <w14:ligatures w14:val="standard"/>
-        </w:rPr>
-        <w:t>r</w:t>
-      </w:r>
-      <w:r>
-        <w:rPr>
-          <w:b/>
-          <w:lang w:eastAsia="ja-JP"/>
-          <w14:ligatures w14:val="standard"/>
-        </w:rPr>
-        <w:t>e</w:t>
-      </w:r>
-      <w:r>
-        <w:rPr>
-          <w:b/>
-          <w:lang w:eastAsia="ja-JP"/>
-          <w14:ligatures w14:val="standard"/>
-        </w:rPr>
-        <w:t>m</w:t>
-      </w:r>
-      <w:r>
-        <w:rPr>
-          <w:b/>
-          <w:lang w:eastAsia="ja-JP"/>
-          <w14:ligatures w14:val="standard"/>
-        </w:rPr>
-        <w:t>/Proof/Lemma</w:t>
-      </w:r>
-      <w:r>
-        <w:rPr>
-          <w:b/>
-          <w:lang w:eastAsia="ja-JP"/>
-          <w14:ligatures w14:val="standard"/>
-        </w:rPr>
-        <w:t>.</w:t>
-      </w:r>
-      <w:r>
-        <w:rPr>
-          <w:lang w:eastAsia="ja-JP"/>
-          <w14:ligatures w14:val="standard"/>
-        </w:rPr>
-        <w:t xml:space="preserve"> </w:t>
-      </w:r>
-      <w:r>
-        <w:rPr>
-          <w:szCs w:val="18"/>
-          <w:lang w:eastAsia="ja-JP"/>
-          <w14:ligatures w14:val="standard"/>
-        </w:rPr>
-        <w:t>Insert text here for the enunciation or Math statement. Insert text here for the enunciation or Math statement. Insert text here for the enunciation or Math statement. Insert text here for the enunciation or Math statement. Insert text here for the enunciation or Math statement.</w:t>
-      </w:r>
-    </w:p>
-    <w:p>
-      <w:pPr>
-        <w:pStyle w:val="Extract"/>
-        <w:rPr>
-          <w:szCs w:val="18"/>
-          <w:lang w:eastAsia="ja-JP"/>
-          <w14:ligatures w14:val="standard"/>
-        </w:rPr>
-      </w:pPr>
-      <w:r>
-        <w:rPr>
-          <w:szCs w:val="18"/>
-          <w:lang w:eastAsia="ja-JP"/>
-          <w14:ligatures w14:val="standard"/>
-        </w:rPr>
-        <w:lastRenderedPageBreak/>
-        <w:t>....</w:t>
-      </w:r>
-      <w:r>
-        <w:rPr>
-          <w:szCs w:val="18"/>
-          <w:lang w:eastAsia="ja-JP"/>
-          <w14:ligatures w14:val="standard"/>
-        </w:rPr>
-        <w:t xml:space="preserve">Insert text here for the </w:t>
-      </w:r>
-      <w:r>
-        <w:rPr>
-          <w:szCs w:val="18"/>
-          <w:lang w:eastAsia="ja-JP"/>
-          <w14:ligatures w14:val="standard"/>
-        </w:rPr>
-        <w:t xml:space="preserve">Quotation or </w:t>
-      </w:r>
-      <w:r>
-        <w:rPr>
-          <w:szCs w:val="18"/>
-          <w:lang w:eastAsia="ja-JP"/>
-          <w14:ligatures w14:val="standard"/>
-        </w:rPr>
-        <w:t xml:space="preserve">Extract, </w:t>
-      </w:r>
-      <w:r>
-        <w:rPr>
-          <w:szCs w:val="18"/>
-          <w:lang w:eastAsia="ja-JP"/>
-          <w14:ligatures w14:val="standard"/>
-        </w:rPr>
-        <w:t>Insert text here for the Quotation or Extract, Insert text here for the Quotation or Extract, Insert text here for the Quotation or Extract, Insert text here for the Quotation or Extract, Insert text here for the Quotation or Extract</w:t>
-      </w:r>
-      <w:r>
-        <w:rPr>
-          <w:szCs w:val="18"/>
-          <w:lang w:eastAsia="ja-JP"/>
-          <w14:ligatures w14:val="standard"/>
-        </w:rPr>
-        <w:t>.</w:t>
-      </w:r>
-    </w:p>
-    <w:p>
-      <w:pPr>
         <w:pStyle w:val="Head2"/>
+        <w:ind w:left="0" w:firstLine="0"/>
         <w:rPr>
           <w14:ligatures w14:val="standard"/>
         </w:rPr>
@@ -2379,7 +782,39 @@
           <w:sz w:val="20"/>
           <w:szCs w:val="20"/>
         </w:rPr>
-        <w:t>Historical analysis of trends in Men's and Women's Team Artistic Gymnastics.</w:t>
+        <w:t xml:space="preserve">Historical analysis of trends in Men's and Women's Team </w:t>
+      </w:r>
+      <w:r>
+        <w:rPr>
+          <w:rFonts w:ascii="Times New Roman" w:eastAsia="Times New Roman" w:hAnsi="Times New Roman" w:cs="Times New Roman"/>
+          <w:sz w:val="20"/>
+          <w:szCs w:val="20"/>
+        </w:rPr>
+        <w:t xml:space="preserve">and </w:t>
+      </w:r>
+      <w:r>
+        <w:rPr>
+          <w:rFonts w:ascii="Times New Roman" w:eastAsia="Times New Roman" w:hAnsi="Times New Roman" w:cs="Times New Roman"/>
+          <w:sz w:val="20"/>
+          <w:szCs w:val="20"/>
+        </w:rPr>
+        <w:t>Individual</w:t>
+      </w:r>
+      <w:r>
+        <w:rPr>
+          <w:rFonts w:ascii="Times New Roman" w:eastAsia="Times New Roman" w:hAnsi="Times New Roman" w:cs="Times New Roman"/>
+          <w:sz w:val="20"/>
+          <w:szCs w:val="20"/>
+        </w:rPr>
+        <w:t xml:space="preserve"> </w:t>
+      </w:r>
+      <w:r>
+        <w:rPr>
+          <w:rFonts w:ascii="Times New Roman" w:eastAsia="Times New Roman" w:hAnsi="Times New Roman" w:cs="Times New Roman"/>
+          <w:sz w:val="20"/>
+          <w:szCs w:val="20"/>
+        </w:rPr>
+        <w:t>Artistic Gymnastics.</w:t>
       </w:r>
     </w:p>
     <w:p>
@@ -2425,7 +860,23 @@
           <w:sz w:val="20"/>
           <w:szCs w:val="20"/>
         </w:rPr>
-        <w:t>Identification of key performance metrics and their relevance to team success.</w:t>
+        <w:t>Identification of key performance metrics and their relevance to team</w:t>
+      </w:r>
+      <w:r>
+        <w:rPr>
+          <w:rFonts w:ascii="Times New Roman" w:eastAsia="Times New Roman" w:hAnsi="Times New Roman" w:cs="Times New Roman"/>
+          <w:sz w:val="20"/>
+          <w:szCs w:val="20"/>
+        </w:rPr>
+        <w:t xml:space="preserve"> and Individual</w:t>
+      </w:r>
+      <w:r>
+        <w:rPr>
+          <w:rFonts w:ascii="Times New Roman" w:eastAsia="Times New Roman" w:hAnsi="Times New Roman" w:cs="Times New Roman"/>
+          <w:sz w:val="20"/>
+          <w:szCs w:val="20"/>
+        </w:rPr>
+        <w:t xml:space="preserve"> success.</w:t>
       </w:r>
     </w:p>
     <w:p>
@@ -2520,29 +971,6 @@
           <w:sz w:val="20"/>
           <w:szCs w:val="20"/>
         </w:rPr>
-        <w:t>Analysis of seasonal and cyclical variations in athlete performance.</w:t>
-      </w:r>
-    </w:p>
-    <w:p>
-      <w:pPr>
-        <w:numPr>
-          <w:ilvl w:val="0"/>
-          <w:numId w:val="37"/>
-        </w:numPr>
-        <w:spacing w:before="100" w:beforeAutospacing="1" w:after="100" w:afterAutospacing="1" w:line="240" w:lineRule="auto"/>
-        <w:jc w:val="left"/>
-        <w:rPr>
-          <w:rFonts w:ascii="Times New Roman" w:eastAsia="Times New Roman" w:hAnsi="Times New Roman" w:cs="Times New Roman"/>
-          <w:sz w:val="20"/>
-          <w:szCs w:val="20"/>
-        </w:rPr>
-      </w:pPr>
-      <w:r>
-        <w:rPr>
-          <w:rFonts w:ascii="Times New Roman" w:eastAsia="Times New Roman" w:hAnsi="Times New Roman" w:cs="Times New Roman"/>
-          <w:sz w:val="20"/>
-          <w:szCs w:val="20"/>
-        </w:rPr>
         <w:t>Visualization of key EDA findings to inform subsequent modeling.</w:t>
       </w:r>
     </w:p>
@@ -2733,6 +1161,7 @@
           <w:sz w:val="20"/>
           <w:szCs w:val="20"/>
         </w:rPr>
+        <w:lastRenderedPageBreak/>
         <w:t>Application of relevant evaluation metrics, including accuracy, precision, recall, F1-score, and AUC-ROC.</w:t>
       </w:r>
     </w:p>
@@ -2930,7 +1359,23 @@
           <w:sz w:val="24"/>
           <w:szCs w:val="24"/>
         </w:rPr>
-        <w:t>To ensure the accuracy and reliability of our predictive models, we employ a rigorous evaluation process. This process involves assessing the performance of our models, both quantitatively and qualitatively, to determine their effectiveness in making accurate predictions.</w:t>
+        <w:t xml:space="preserve">To ensure the accuracy and reliability of our predictive models, </w:t>
+      </w:r>
+      <w:r>
+        <w:rPr>
+          <w:rFonts w:ascii="Times New Roman" w:eastAsia="Times New Roman" w:hAnsi="Times New Roman" w:cs="Times New Roman"/>
+          <w:sz w:val="24"/>
+          <w:szCs w:val="24"/>
+        </w:rPr>
+        <w:t xml:space="preserve">I </w:t>
+      </w:r>
+      <w:r>
+        <w:rPr>
+          <w:rFonts w:ascii="Times New Roman" w:eastAsia="Times New Roman" w:hAnsi="Times New Roman" w:cs="Times New Roman"/>
+          <w:sz w:val="24"/>
+          <w:szCs w:val="24"/>
+        </w:rPr>
+        <w:t>employ a rigorous evaluation process. This process involves assessing the performance of our models, both quantitatively and qualitatively, to determine their effectiveness in making accurate predictions.</w:t>
       </w:r>
     </w:p>
     <w:p>
@@ -3093,16 +1538,7 @@
           <w:sz w:val="24"/>
           <w:szCs w:val="24"/>
         </w:rPr>
-        <w:t xml:space="preserve"> AUC-ROC assesses the model's ability to </w:t>
-      </w:r>
-      <w:r>
-        <w:rPr>
-          <w:rFonts w:ascii="Times New Roman" w:eastAsia="Times New Roman" w:hAnsi="Times New Roman" w:cs="Times New Roman"/>
-          <w:sz w:val="24"/>
-          <w:szCs w:val="24"/>
-        </w:rPr>
-        <w:lastRenderedPageBreak/>
-        <w:t>discriminate between winners and non-winners across different probability thresholds. A higher AUC-ROC indicates better discrimination.</w:t>
+        <w:t xml:space="preserve"> AUC-ROC assesses the model's ability to discriminate between winners and non-winners across different probability thresholds. A higher AUC-ROC indicates better discrimination.</w:t>
       </w:r>
     </w:p>
     <w:p>
@@ -3537,30 +1973,6 @@
   </w:footnote>
   <w:footnote w:type="continuationNotice" w:id="1">
     <w:p/>
-  </w:footnote>
-  <w:footnote w:id="2">
-    <w:p>
-      <w:pPr>
-        <w:pStyle w:val="FootnoteText"/>
-      </w:pPr>
-      <w:r>
-        <w:rPr>
-          <w:rStyle w:val="FootnoteReference"/>
-        </w:rPr>
-        <w:footnoteRef/>
-      </w:r>
-      <w:r>
-        <w:t xml:space="preserve"> The existing </w:t>
-      </w:r>
-      <w:proofErr w:type="spellStart"/>
-      <w:r>
-        <w:t>Bibstrip</w:t>
-      </w:r>
-      <w:proofErr w:type="spellEnd"/>
-      <w:r>
-        <w:t xml:space="preserve"> data, copyright text and permission block in the sample file are dummy values, so the user needs to provide the correct values required for the submission in the metadata dialog box.</w:t>
-      </w:r>
-    </w:p>
   </w:footnote>
 </w:footnotes>
 </file>
@@ -3598,7 +2010,21 @@
             <w:rPr>
               <w:rFonts w:ascii="Linux Biolinum" w:hAnsi="Linux Biolinum" w:cs="Linux Biolinum"/>
             </w:rPr>
-            <w:t>WOODSTOCK’18, June, 2018, El Paso, Texas USA</w:t>
+            <w:t xml:space="preserve">WOODSTOCK’18, </w:t>
+          </w:r>
+          <w:proofErr w:type="gramStart"/>
+          <w:r>
+            <w:rPr>
+              <w:rFonts w:ascii="Linux Biolinum" w:hAnsi="Linux Biolinum" w:cs="Linux Biolinum"/>
+            </w:rPr>
+            <w:t>June,</w:t>
+          </w:r>
+          <w:proofErr w:type="gramEnd"/>
+          <w:r>
+            <w:rPr>
+              <w:rFonts w:ascii="Linux Biolinum" w:hAnsi="Linux Biolinum" w:cs="Linux Biolinum"/>
+            </w:rPr>
+            <w:t xml:space="preserve"> 2018, El Paso, Texas USA</w:t>
           </w:r>
         </w:p>
       </w:tc>
@@ -3623,7 +2049,7 @@
             <w:rPr>
               <w:rFonts w:ascii="Linux Biolinum" w:hAnsi="Linux Biolinum" w:cs="Linux Biolinum"/>
             </w:rPr>
-            <w:t>F. Surname et al.</w:t>
+            <w:t>R. Talbot</w:t>
           </w:r>
         </w:p>
       </w:tc>
@@ -3667,10 +2093,7 @@
             </w:rPr>
           </w:pPr>
           <w:r>
-            <w:rPr>
-              <w:rFonts w:ascii="Linux Biolinum" w:hAnsi="Linux Biolinum" w:cs="Linux Biolinum"/>
-            </w:rPr>
-            <w:t>Insert Your Title Here</w:t>
+            <w:t>Data-Driven Selection of the Optimal Team USA Olympic Artistic Gymnastics Squads</w:t>
           </w:r>
         </w:p>
       </w:tc>
@@ -3695,7 +2118,21 @@
             <w:rPr>
               <w:rFonts w:ascii="Linux Biolinum" w:hAnsi="Linux Biolinum" w:cs="Linux Biolinum"/>
             </w:rPr>
-            <w:t>WOODSTOCK’18, June, 2018, El Paso, Texas USA</w:t>
+            <w:t xml:space="preserve">WOODSTOCK’18, </w:t>
+          </w:r>
+          <w:proofErr w:type="gramStart"/>
+          <w:r>
+            <w:rPr>
+              <w:rFonts w:ascii="Linux Biolinum" w:hAnsi="Linux Biolinum" w:cs="Linux Biolinum"/>
+            </w:rPr>
+            <w:t>June,</w:t>
+          </w:r>
+          <w:proofErr w:type="gramEnd"/>
+          <w:r>
+            <w:rPr>
+              <w:rFonts w:ascii="Linux Biolinum" w:hAnsi="Linux Biolinum" w:cs="Linux Biolinum"/>
+            </w:rPr>
+            <w:t xml:space="preserve"> 2018, El Paso, Texas USA</w:t>
           </w:r>
         </w:p>
       </w:tc>
@@ -7481,7 +5918,7 @@
   <w:style w:type="paragraph" w:default="1" w:styleId="Normal">
     <w:name w:val="Normal"/>
     <w:qFormat/>
-    <w:rsid w:val="00586A35"/>
+    <w:rsid w:val="000461E6"/>
     <w:pPr>
       <w:spacing w:line="264" w:lineRule="auto"/>
       <w:jc w:val="both"/>
@@ -12916,6 +11353,22 @@
     <w:rPr>
       <w:color w:val="605E5C"/>
       <w:shd w:val="clear" w:color="auto" w:fill="E1DFDD"/>
+    </w:rPr>
+  </w:style>
+  <w:style w:type="paragraph" w:customStyle="1" w:styleId="Default">
+    <w:name w:val="Default"/>
+    <w:rsid w:val="004277B4"/>
+    <w:pPr>
+      <w:autoSpaceDE w:val="0"/>
+      <w:autoSpaceDN w:val="0"/>
+      <w:adjustRightInd w:val="0"/>
+    </w:pPr>
+    <w:rPr>
+      <w:rFonts w:ascii="Times New Roman" w:hAnsi="Times New Roman" w:cs="Times New Roman"/>
+      <w:color w:val="000000"/>
+      <w:sz w:val="24"/>
+      <w:szCs w:val="24"/>
+      <w:lang w:val="en-US"/>
     </w:rPr>
   </w:style>
 </w:styles>
@@ -13207,6 +11660,10 @@
 </file>
 
 <file path=customXml/item1.xml><?xml version="1.0" encoding="utf-8"?>
+<b:Sources xmlns:b="http://schemas.openxmlformats.org/officeDocument/2006/bibliography" xmlns="http://schemas.openxmlformats.org/officeDocument/2006/bibliography" SelectedStyle="\APA.XSL" StyleName="APA"/>
+</file>
+
+<file path=customXml/item2.xml><?xml version="1.0" encoding="utf-8"?>
 <Workflow version="v.1.13">
   <Filtration versionrequired="True" status="DONE" StartTime="25-07-2014 13:27:04" EndTime="25-07-2014 13:28:29">
     <Mandatory>
@@ -13384,20 +11841,16 @@
 </Workflow>
 </file>
 
-<file path=customXml/item2.xml><?xml version="1.0" encoding="utf-8"?>
-<b:Sources xmlns:b="http://schemas.openxmlformats.org/officeDocument/2006/bibliography" xmlns="http://schemas.openxmlformats.org/officeDocument/2006/bibliography" SelectedStyle="\APA.XSL" StyleName="APA"/>
-</file>
-
 <file path=customXml/itemProps1.xml><?xml version="1.0" encoding="utf-8"?>
-<ds:datastoreItem xmlns:ds="http://schemas.openxmlformats.org/officeDocument/2006/customXml" ds:itemID="{4D45DBA2-DCF6-46BF-858B-9A8CC8161B4D}">
-  <ds:schemaRefs/>
-</ds:datastoreItem>
-</file>
-
-<file path=customXml/itemProps2.xml><?xml version="1.0" encoding="utf-8"?>
 <ds:datastoreItem xmlns:ds="http://schemas.openxmlformats.org/officeDocument/2006/customXml" ds:itemID="{B589180B-96F4-4B3D-93D7-E2C64345EF74}">
   <ds:schemaRefs>
     <ds:schemaRef ds:uri="http://schemas.openxmlformats.org/officeDocument/2006/bibliography"/>
   </ds:schemaRefs>
 </ds:datastoreItem>
+</file>
+
+<file path=customXml/itemProps2.xml><?xml version="1.0" encoding="utf-8"?>
+<ds:datastoreItem xmlns:ds="http://schemas.openxmlformats.org/officeDocument/2006/customXml" ds:itemID="{4D45DBA2-DCF6-46BF-858B-9A8CC8161B4D}">
+  <ds:schemaRefs/>
+</ds:datastoreItem>
 </file>
</xml_diff>